<commit_message>
created different files, worked on coach registration form
</commit_message>
<xml_diff>
--- a/doc/About the project.docx
+++ b/doc/About the project.docx
@@ -386,31 +386,28 @@
       </w:r>
     </w:p>
     <w:p>
-      <w:pPr>
-        <w:pStyle w:val="ListParagraph"/>
-        <w:numPr>
-          <w:ilvl w:val="0"/>
-          <w:numId w:val="7"/>
-        </w:numPr>
-        <w:ind w:left="540"/>
-      </w:pPr>
       <w:r>
         <w:t>Access their group’s history</w:t>
       </w:r>
       <w:r>
         <w:t>.</w:t>
       </w:r>
-      <w:r>
-        <w:t xml:space="preserve"> </w:t>
-      </w:r>
-      <w:r>
-        <w:br w:type="column"/>
-      </w:r>
-      <w:r>
-        <w:lastRenderedPageBreak/>
+    </w:p>
+    <w:p>
+      <w:pPr>
+        <w:pStyle w:val="Heading1"/>
+      </w:pPr>
+      <w:r>
         <w:t>The system flow structure</w:t>
       </w:r>
     </w:p>
+    <w:p/>
+    <w:p>
+      <w:r>
+        <w:br w:type="page"/>
+      </w:r>
+    </w:p>
+    <w:p/>
     <w:p>
       <w:pPr>
         <w:pStyle w:val="Heading2"/>
@@ -427,7 +424,7 @@
         <mc:AlternateContent>
           <mc:Choice Requires="wpg">
             <w:drawing>
-              <wp:anchor distT="0" distB="0" distL="114300" distR="114300" simplePos="0" relativeHeight="251699200" behindDoc="0" locked="0" layoutInCell="1" allowOverlap="1">
+              <wp:anchor distT="0" distB="0" distL="114300" distR="114300" simplePos="0" relativeHeight="251666432" behindDoc="0" locked="0" layoutInCell="1" allowOverlap="1" wp14:anchorId="32FE49C9" wp14:editId="60617949">
                 <wp:simplePos x="0" y="0"/>
                 <wp:positionH relativeFrom="column">
                   <wp:posOffset>-419100</wp:posOffset>
@@ -860,10 +857,7 @@
                                 <w:jc w:val="center"/>
                               </w:pPr>
                               <w:r>
-                                <w:t>Send the verification code to the said email</w:t>
-                              </w:r>
-                              <w:r>
-                                <w:t xml:space="preserve"> address</w:t>
+                                <w:t>Send the verification code to the said email address</w:t>
                               </w:r>
                             </w:p>
                             <w:p>
@@ -1212,12 +1206,7 @@
                                 <w:jc w:val="center"/>
                               </w:pPr>
                               <w:r>
-                                <w:t>Type in the ne</w:t>
-                              </w:r>
-                              <w:bookmarkStart w:id="0" w:name="_GoBack"/>
-                              <w:bookmarkEnd w:id="0"/>
-                              <w:r>
-                                <w:t>w password and confirm it</w:t>
+                                <w:t>Type in the new password and confirm it</w:t>
                               </w:r>
                             </w:p>
                           </w:txbxContent>
@@ -2068,7 +2057,7 @@
           </mc:Choice>
           <mc:Fallback>
             <w:pict>
-              <v:group id="Group 44" o:spid="_x0000_s1026" style="position:absolute;margin-left:-33pt;margin-top:18.9pt;width:511.5pt;height:577.5pt;z-index:251699200;mso-height-relative:margin" coordorigin="-190,1166" coordsize="64960,74866" o:gfxdata="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">
+              <v:group w14:anchorId="32FE49C9" id="Group 44" o:spid="_x0000_s1026" style="position:absolute;margin-left:-33pt;margin-top:18.9pt;width:511.5pt;height:577.5pt;z-index:251666432;mso-height-relative:margin" coordorigin="-190,1166" coordsize="64960,74866" o:gfxdata="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">
                 <v:rect id="Rectangle 1" o:spid="_x0000_s1027" style="position:absolute;left:-190;top:1166;width:64960;height:74867;visibility:visible;mso-wrap-style:square;v-text-anchor:middle" o:gfxdata="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" filled="f" strokecolor="#a5a5a5 [3206]">
                   <v:stroke joinstyle="round"/>
                 </v:rect>
@@ -2189,10 +2178,7 @@
                           <w:jc w:val="center"/>
                         </w:pPr>
                         <w:r>
-                          <w:t>Send the verification code to the said email</w:t>
-                        </w:r>
-                        <w:r>
-                          <w:t xml:space="preserve"> address</w:t>
+                          <w:t>Send the verification code to the said email address</w:t>
                         </w:r>
                       </w:p>
                       <w:p>
@@ -2261,12 +2247,7 @@
                           <w:jc w:val="center"/>
                         </w:pPr>
                         <w:r>
-                          <w:t>Type in the ne</w:t>
-                        </w:r>
-                        <w:bookmarkStart w:id="1" w:name="_GoBack"/>
-                        <w:bookmarkEnd w:id="1"/>
-                        <w:r>
-                          <w:t>w password and confirm it</w:t>
+                          <w:t>Type in the new password and confirm it</w:t>
                         </w:r>
                       </w:p>
                     </w:txbxContent>
@@ -2321,7 +2302,7 @@
         <mc:AlternateContent>
           <mc:Choice Requires="wps">
             <w:drawing>
-              <wp:anchor distT="0" distB="0" distL="114300" distR="114300" simplePos="0" relativeHeight="251664384" behindDoc="0" locked="0" layoutInCell="1" allowOverlap="1">
+              <wp:anchor distT="0" distB="0" distL="114300" distR="114300" simplePos="0" relativeHeight="251660288" behindDoc="0" locked="0" layoutInCell="1" allowOverlap="1" wp14:anchorId="1676DA7C" wp14:editId="68A88F47">
                 <wp:simplePos x="0" y="0"/>
                 <wp:positionH relativeFrom="column">
                   <wp:posOffset>2438400</wp:posOffset>
@@ -2368,11 +2349,9 @@
                       <wps:txbx>
                         <w:txbxContent>
                           <w:p>
-                            <w:proofErr w:type="gramStart"/>
                             <w:r>
                               <w:t>false</w:t>
                             </w:r>
-                            <w:proofErr w:type="gramEnd"/>
                           </w:p>
                         </w:txbxContent>
                       </wps:txbx>
@@ -2390,11 +2369,11 @@
           </mc:Choice>
           <mc:Fallback>
             <w:pict>
-              <v:shapetype id="_x0000_t202" coordsize="21600,21600" o:spt="202" path="m,l,21600r21600,l21600,xe">
+              <v:shapetype w14:anchorId="1676DA7C" id="_x0000_t202" coordsize="21600,21600" o:spt="202" path="m,l,21600r21600,l21600,xe">
                 <v:stroke joinstyle="miter"/>
                 <v:path gradientshapeok="t" o:connecttype="rect"/>
               </v:shapetype>
-              <v:shape id="Text Box 7" o:spid="_x0000_s1053" type="#_x0000_t202" style="position:absolute;margin-left:192pt;margin-top:.5pt;width:60pt;height:30.75pt;z-index:251664384;visibility:visible;mso-wrap-style:square;mso-wrap-distance-left:9pt;mso-wrap-distance-top:0;mso-wrap-distance-right:9pt;mso-wrap-distance-bottom:0;mso-position-horizontal:absolute;mso-position-horizontal-relative:text;mso-position-vertical:absolute;mso-position-vertical-relative:text;v-text-anchor:top" o:gfxdata="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" filled="f" stroked="f">
+              <v:shape id="Text Box 7" o:spid="_x0000_s1053" type="#_x0000_t202" style="position:absolute;margin-left:192pt;margin-top:.5pt;width:60pt;height:30.75pt;z-index:251660288;visibility:visible;mso-wrap-style:square;mso-wrap-distance-left:9pt;mso-wrap-distance-top:0;mso-wrap-distance-right:9pt;mso-wrap-distance-bottom:0;mso-position-horizontal:absolute;mso-position-horizontal-relative:text;mso-position-vertical:absolute;mso-position-vertical-relative:text;v-text-anchor:top" o:gfxdata="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" filled="f" stroked="f">
                 <v:textbox>
                   <w:txbxContent>
                     <w:p>
@@ -2420,7 +2399,7 @@
         <mc:AlternateContent>
           <mc:Choice Requires="wps">
             <w:drawing>
-              <wp:anchor distT="0" distB="0" distL="114300" distR="114300" simplePos="0" relativeHeight="251700224" behindDoc="0" locked="0" layoutInCell="1" allowOverlap="1">
+              <wp:anchor distT="0" distB="0" distL="114300" distR="114300" simplePos="0" relativeHeight="251667456" behindDoc="0" locked="0" layoutInCell="1" allowOverlap="1" wp14:anchorId="258D7488" wp14:editId="3EBC41CD">
                 <wp:simplePos x="0" y="0"/>
                 <wp:positionH relativeFrom="column">
                   <wp:posOffset>38100</wp:posOffset>
@@ -2467,11 +2446,9 @@
                       <wps:txbx>
                         <w:txbxContent>
                           <w:p>
-                            <w:proofErr w:type="gramStart"/>
                             <w:r>
                               <w:t>true</w:t>
                             </w:r>
-                            <w:proofErr w:type="gramEnd"/>
                           </w:p>
                         </w:txbxContent>
                       </wps:txbx>
@@ -2489,7 +2466,7 @@
           </mc:Choice>
           <mc:Fallback>
             <w:pict>
-              <v:shape id="Text Box 43" o:spid="_x0000_s1054" type="#_x0000_t202" style="position:absolute;margin-left:3pt;margin-top:180.2pt;width:66pt;height:32.25pt;z-index:251700224;visibility:visible;mso-wrap-style:square;mso-wrap-distance-left:9pt;mso-wrap-distance-top:0;mso-wrap-distance-right:9pt;mso-wrap-distance-bottom:0;mso-position-horizontal:absolute;mso-position-horizontal-relative:text;mso-position-vertical:absolute;mso-position-vertical-relative:text;v-text-anchor:top" o:gfxdata="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" filled="f" stroked="f">
+              <v:shape w14:anchorId="258D7488" id="Text Box 43" o:spid="_x0000_s1054" type="#_x0000_t202" style="position:absolute;margin-left:3pt;margin-top:180.2pt;width:66pt;height:32.25pt;z-index:251667456;visibility:visible;mso-wrap-style:square;mso-wrap-distance-left:9pt;mso-wrap-distance-top:0;mso-wrap-distance-right:9pt;mso-wrap-distance-bottom:0;mso-position-horizontal:absolute;mso-position-horizontal-relative:text;mso-position-vertical:absolute;mso-position-vertical-relative:text;v-text-anchor:top" o:gfxdata="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" filled="f" stroked="f">
                 <v:textbox>
                   <w:txbxContent>
                     <w:p>
@@ -2513,7 +2490,7 @@
         <mc:AlternateContent>
           <mc:Choice Requires="wps">
             <w:drawing>
-              <wp:anchor distT="0" distB="0" distL="114300" distR="114300" simplePos="0" relativeHeight="251691008" behindDoc="0" locked="0" layoutInCell="1" allowOverlap="1">
+              <wp:anchor distT="0" distB="0" distL="114300" distR="114300" simplePos="0" relativeHeight="251665408" behindDoc="0" locked="0" layoutInCell="1" allowOverlap="1" wp14:anchorId="57351862" wp14:editId="2AF5494F">
                 <wp:simplePos x="0" y="0"/>
                 <wp:positionH relativeFrom="column">
                   <wp:posOffset>2336165</wp:posOffset>
@@ -2583,7 +2560,7 @@
           </mc:Choice>
           <mc:Fallback>
             <w:pict>
-              <v:shape id="Text Box 37" o:spid="_x0000_s1055" type="#_x0000_t202" style="position:absolute;margin-left:183.95pt;margin-top:362.45pt;width:48.55pt;height:30pt;z-index:251691008;visibility:visible;mso-wrap-style:square;mso-width-percent:0;mso-wrap-distance-left:9pt;mso-wrap-distance-top:0;mso-wrap-distance-right:9pt;mso-wrap-distance-bottom:0;mso-position-horizontal:absolute;mso-position-horizontal-relative:text;mso-position-vertical:absolute;mso-position-vertical-relative:text;mso-width-percent:0;mso-width-relative:margin;v-text-anchor:top" o:gfxdata="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" filled="f" stroked="f">
+              <v:shape w14:anchorId="57351862" id="Text Box 37" o:spid="_x0000_s1055" type="#_x0000_t202" style="position:absolute;margin-left:183.95pt;margin-top:362.45pt;width:48.55pt;height:30pt;z-index:251665408;visibility:visible;mso-wrap-style:square;mso-width-percent:0;mso-wrap-distance-left:9pt;mso-wrap-distance-top:0;mso-wrap-distance-right:9pt;mso-wrap-distance-bottom:0;mso-position-horizontal:absolute;mso-position-horizontal-relative:text;mso-position-vertical:absolute;mso-position-vertical-relative:text;mso-width-percent:0;mso-width-relative:margin;v-text-anchor:top" o:gfxdata="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" filled="f" stroked="f">
                 <v:textbox>
                   <w:txbxContent>
                     <w:p>
@@ -2605,7 +2582,7 @@
         <mc:AlternateContent>
           <mc:Choice Requires="wps">
             <w:drawing>
-              <wp:anchor distT="0" distB="0" distL="114300" distR="114300" simplePos="0" relativeHeight="251686912" behindDoc="0" locked="0" layoutInCell="1" allowOverlap="1">
+              <wp:anchor distT="0" distB="0" distL="114300" distR="114300" simplePos="0" relativeHeight="251664384" behindDoc="0" locked="0" layoutInCell="1" allowOverlap="1" wp14:anchorId="1F0A3025" wp14:editId="64E5CA1D">
                 <wp:simplePos x="0" y="0"/>
                 <wp:positionH relativeFrom="column">
                   <wp:posOffset>1314450</wp:posOffset>
@@ -2657,7 +2634,7 @@
           </mc:Choice>
           <mc:Fallback>
             <w:pict>
-              <v:shape w14:anchorId="4AC50430" id="Straight Arrow Connector 32" o:spid="_x0000_s1026" type="#_x0000_t32" style="position:absolute;margin-left:103.5pt;margin-top:403.95pt;width:.75pt;height:29.25pt;flip:x y;z-index:251686912;visibility:visible;mso-wrap-style:square;mso-wrap-distance-left:9pt;mso-wrap-distance-top:0;mso-wrap-distance-right:9pt;mso-wrap-distance-bottom:0;mso-position-horizontal:absolute;mso-position-horizontal-relative:text;mso-position-vertical:absolute;mso-position-vertical-relative:text" o:gfxdata="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" strokecolor="#5b9bd5 [3204]" strokeweight=".5pt">
+              <v:shape w14:anchorId="2BED1050" id="Straight Arrow Connector 32" o:spid="_x0000_s1026" type="#_x0000_t32" style="position:absolute;margin-left:103.5pt;margin-top:403.95pt;width:.75pt;height:29.25pt;flip:x y;z-index:251664384;visibility:visible;mso-wrap-style:square;mso-wrap-distance-left:9pt;mso-wrap-distance-top:0;mso-wrap-distance-right:9pt;mso-wrap-distance-bottom:0;mso-position-horizontal:absolute;mso-position-horizontal-relative:text;mso-position-vertical:absolute;mso-position-vertical-relative:text" o:gfxdata="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" strokecolor="#5b9bd5 [3204]" strokeweight=".5pt">
                 <v:stroke endarrow="block" joinstyle="miter"/>
               </v:shape>
             </w:pict>
@@ -2671,7 +2648,7 @@
         <mc:AlternateContent>
           <mc:Choice Requires="wps">
             <w:drawing>
-              <wp:anchor distT="0" distB="0" distL="114300" distR="114300" simplePos="0" relativeHeight="251676672" behindDoc="0" locked="0" layoutInCell="1" allowOverlap="1">
+              <wp:anchor distT="0" distB="0" distL="114300" distR="114300" simplePos="0" relativeHeight="251663360" behindDoc="0" locked="0" layoutInCell="1" allowOverlap="1" wp14:anchorId="5E87B019" wp14:editId="167B88B3">
                 <wp:simplePos x="0" y="0"/>
                 <wp:positionH relativeFrom="margin">
                   <wp:align>center</wp:align>
@@ -2718,11 +2695,9 @@
                       <wps:txbx>
                         <w:txbxContent>
                           <w:p>
-                            <w:proofErr w:type="gramStart"/>
                             <w:r>
                               <w:t>false</w:t>
                             </w:r>
-                            <w:proofErr w:type="gramEnd"/>
                           </w:p>
                         </w:txbxContent>
                       </wps:txbx>
@@ -2743,7 +2718,7 @@
           </mc:Choice>
           <mc:Fallback>
             <w:pict>
-              <v:shape id="Text Box 22" o:spid="_x0000_s1056" type="#_x0000_t202" style="position:absolute;margin-left:0;margin-top:136.95pt;width:41.25pt;height:30pt;z-index:251676672;visibility:visible;mso-wrap-style:square;mso-height-percent:0;mso-wrap-distance-left:9pt;mso-wrap-distance-top:0;mso-wrap-distance-right:9pt;mso-wrap-distance-bottom:0;mso-position-horizontal:center;mso-position-horizontal-relative:margin;mso-position-vertical:absolute;mso-position-vertical-relative:text;mso-height-percent:0;mso-height-relative:margin;v-text-anchor:top" o:gfxdata="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" filled="f" stroked="f">
+              <v:shape w14:anchorId="5E87B019" id="Text Box 22" o:spid="_x0000_s1056" type="#_x0000_t202" style="position:absolute;margin-left:0;margin-top:136.95pt;width:41.25pt;height:30pt;z-index:251663360;visibility:visible;mso-wrap-style:square;mso-height-percent:0;mso-wrap-distance-left:9pt;mso-wrap-distance-top:0;mso-wrap-distance-right:9pt;mso-wrap-distance-bottom:0;mso-position-horizontal:center;mso-position-horizontal-relative:margin;mso-position-vertical:absolute;mso-position-vertical-relative:text;mso-height-percent:0;mso-height-relative:margin;v-text-anchor:top" o:gfxdata="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" filled="f" stroked="f">
                 <v:textbox>
                   <w:txbxContent>
                     <w:p>
@@ -2768,7 +2743,7 @@
         <mc:AlternateContent>
           <mc:Choice Requires="wps">
             <w:drawing>
-              <wp:anchor distT="0" distB="0" distL="114300" distR="114300" simplePos="0" relativeHeight="251673600" behindDoc="0" locked="0" layoutInCell="1" allowOverlap="1">
+              <wp:anchor distT="0" distB="0" distL="114300" distR="114300" simplePos="0" relativeHeight="251662336" behindDoc="0" locked="0" layoutInCell="1" allowOverlap="1" wp14:anchorId="1C37F7CC" wp14:editId="2A2A0C80">
                 <wp:simplePos x="0" y="0"/>
                 <wp:positionH relativeFrom="column">
                   <wp:posOffset>4238625</wp:posOffset>
@@ -2815,11 +2790,9 @@
                       <wps:txbx>
                         <w:txbxContent>
                           <w:p>
-                            <w:proofErr w:type="gramStart"/>
                             <w:r>
                               <w:t>true</w:t>
                             </w:r>
-                            <w:proofErr w:type="gramEnd"/>
                           </w:p>
                         </w:txbxContent>
                       </wps:txbx>
@@ -2843,7 +2816,7 @@
           </mc:Choice>
           <mc:Fallback>
             <w:pict>
-              <v:shape id="Text Box 19" o:spid="_x0000_s1057" type="#_x0000_t202" style="position:absolute;margin-left:333.75pt;margin-top:208.95pt;width:88.5pt;height:34.5pt;z-index:251673600;visibility:visible;mso-wrap-style:square;mso-width-percent:0;mso-height-percent:0;mso-wrap-distance-left:9pt;mso-wrap-distance-top:0;mso-wrap-distance-right:9pt;mso-wrap-distance-bottom:0;mso-position-horizontal:absolute;mso-position-horizontal-relative:text;mso-position-vertical:absolute;mso-position-vertical-relative:text;mso-width-percent:0;mso-height-percent:0;mso-width-relative:margin;mso-height-relative:margin;v-text-anchor:top" o:gfxdata="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" filled="f" stroked="f">
+              <v:shape w14:anchorId="1C37F7CC" id="Text Box 19" o:spid="_x0000_s1057" type="#_x0000_t202" style="position:absolute;margin-left:333.75pt;margin-top:208.95pt;width:88.5pt;height:34.5pt;z-index:251662336;visibility:visible;mso-wrap-style:square;mso-width-percent:0;mso-height-percent:0;mso-wrap-distance-left:9pt;mso-wrap-distance-top:0;mso-wrap-distance-right:9pt;mso-wrap-distance-bottom:0;mso-position-horizontal:absolute;mso-position-horizontal-relative:text;mso-position-vertical:absolute;mso-position-vertical-relative:text;mso-width-percent:0;mso-height-percent:0;mso-width-relative:margin;mso-height-relative:margin;v-text-anchor:top" o:gfxdata="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" filled="f" stroked="f">
                 <v:textbox>
                   <w:txbxContent>
                     <w:p>
@@ -2867,7 +2840,7 @@
         <mc:AlternateContent>
           <mc:Choice Requires="wps">
             <w:drawing>
-              <wp:anchor distT="0" distB="0" distL="114300" distR="114300" simplePos="0" relativeHeight="251668480" behindDoc="0" locked="0" layoutInCell="1" allowOverlap="1">
+              <wp:anchor distT="0" distB="0" distL="114300" distR="114300" simplePos="0" relativeHeight="251661312" behindDoc="0" locked="0" layoutInCell="1" allowOverlap="1" wp14:anchorId="2A2E579A" wp14:editId="4EE38543">
                 <wp:simplePos x="0" y="0"/>
                 <wp:positionH relativeFrom="column">
                   <wp:posOffset>4162425</wp:posOffset>
@@ -2940,7 +2913,7 @@
           </mc:Choice>
           <mc:Fallback>
             <w:pict>
-              <v:shape id="Text Box 12" o:spid="_x0000_s1058" type="#_x0000_t202" style="position:absolute;margin-left:327.75pt;margin-top:30.4pt;width:117pt;height:24.75pt;z-index:251668480;visibility:visible;mso-wrap-style:square;mso-width-percent:0;mso-height-percent:0;mso-wrap-distance-left:9pt;mso-wrap-distance-top:0;mso-wrap-distance-right:9pt;mso-wrap-distance-bottom:0;mso-position-horizontal:absolute;mso-position-horizontal-relative:text;mso-position-vertical:absolute;mso-position-vertical-relative:text;mso-width-percent:0;mso-height-percent:0;mso-width-relative:margin;mso-height-relative:margin;v-text-anchor:top" o:gfxdata="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" filled="f" stroked="f">
+              <v:shape w14:anchorId="2A2E579A" id="Text Box 12" o:spid="_x0000_s1058" type="#_x0000_t202" style="position:absolute;margin-left:327.75pt;margin-top:30.4pt;width:117pt;height:24.75pt;z-index:251661312;visibility:visible;mso-wrap-style:square;mso-width-percent:0;mso-height-percent:0;mso-wrap-distance-left:9pt;mso-wrap-distance-top:0;mso-wrap-distance-right:9pt;mso-wrap-distance-bottom:0;mso-position-horizontal:absolute;mso-position-horizontal-relative:text;mso-position-vertical:absolute;mso-position-vertical-relative:text;mso-width-percent:0;mso-height-percent:0;mso-width-relative:margin;mso-height-relative:margin;v-text-anchor:top" o:gfxdata="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" filled="f" stroked="f">
                 <v:textbox>
                   <w:txbxContent>
                     <w:p>
@@ -2962,7 +2935,7 @@
         <mc:AlternateContent>
           <mc:Choice Requires="wps">
             <w:drawing>
-              <wp:anchor distT="0" distB="0" distL="114300" distR="114300" simplePos="0" relativeHeight="251662336" behindDoc="0" locked="0" layoutInCell="1" allowOverlap="1">
+              <wp:anchor distT="0" distB="0" distL="114300" distR="114300" simplePos="0" relativeHeight="251659264" behindDoc="0" locked="0" layoutInCell="1" allowOverlap="1" wp14:anchorId="097C3EC6" wp14:editId="7E80E6D3">
                 <wp:simplePos x="0" y="0"/>
                 <wp:positionH relativeFrom="column">
                   <wp:posOffset>1085850</wp:posOffset>
@@ -3009,11 +2982,9 @@
                       <wps:txbx>
                         <w:txbxContent>
                           <w:p>
-                            <w:proofErr w:type="gramStart"/>
                             <w:r>
                               <w:t>true</w:t>
                             </w:r>
-                            <w:proofErr w:type="gramEnd"/>
                           </w:p>
                         </w:txbxContent>
                       </wps:txbx>
@@ -3034,7 +3005,7 @@
           </mc:Choice>
           <mc:Fallback>
             <w:pict>
-              <v:shape id="Text Box 5" o:spid="_x0000_s1059" type="#_x0000_t202" style="position:absolute;margin-left:85.5pt;margin-top:25.2pt;width:50.25pt;height:29.25pt;z-index:251662336;visibility:visible;mso-wrap-style:square;mso-height-percent:0;mso-wrap-distance-left:9pt;mso-wrap-distance-top:0;mso-wrap-distance-right:9pt;mso-wrap-distance-bottom:0;mso-position-horizontal:absolute;mso-position-horizontal-relative:text;mso-position-vertical:absolute;mso-position-vertical-relative:text;mso-height-percent:0;mso-height-relative:margin;v-text-anchor:top" o:gfxdata="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" filled="f" stroked="f">
+              <v:shape w14:anchorId="097C3EC6" id="Text Box 5" o:spid="_x0000_s1059" type="#_x0000_t202" style="position:absolute;margin-left:85.5pt;margin-top:25.2pt;width:50.25pt;height:29.25pt;z-index:251659264;visibility:visible;mso-wrap-style:square;mso-height-percent:0;mso-wrap-distance-left:9pt;mso-wrap-distance-top:0;mso-wrap-distance-right:9pt;mso-wrap-distance-bottom:0;mso-position-horizontal:absolute;mso-position-horizontal-relative:text;mso-position-vertical:absolute;mso-position-vertical-relative:text;mso-height-percent:0;mso-height-relative:margin;v-text-anchor:top" o:gfxdata="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" filled="f" stroked="f">
                 <v:textbox>
                   <w:txbxContent>
                     <w:p>
@@ -3052,6 +3023,540 @@
         </mc:AlternateContent>
       </w:r>
     </w:p>
+    <w:p/>
+    <w:p/>
+    <w:p>
+      <w:r>
+        <w:br w:type="page"/>
+      </w:r>
+    </w:p>
+    <w:p/>
+    <w:p>
+      <w:pPr>
+        <w:pStyle w:val="Heading1"/>
+      </w:pPr>
+      <w:r>
+        <w:t>Data Planning</w:t>
+      </w:r>
+    </w:p>
+    <w:p>
+      <w:pPr>
+        <w:pStyle w:val="Heading2"/>
+      </w:pPr>
+      <w:r>
+        <w:t>Beneficiary’s information:</w:t>
+      </w:r>
+    </w:p>
+    <w:p>
+      <w:pPr>
+        <w:rPr>
+          <w:b/>
+        </w:rPr>
+      </w:pPr>
+      <w:r>
+        <w:rPr>
+          <w:b/>
+        </w:rPr>
+        <w:t xml:space="preserve">Personal information: </w:t>
+      </w:r>
+    </w:p>
+    <w:p>
+      <w:pPr>
+        <w:pStyle w:val="ListParagraph"/>
+        <w:numPr>
+          <w:ilvl w:val="0"/>
+          <w:numId w:val="8"/>
+        </w:numPr>
+      </w:pPr>
+      <w:r>
+        <w:t>First name, last name</w:t>
+      </w:r>
+    </w:p>
+    <w:p>
+      <w:pPr>
+        <w:pStyle w:val="ListParagraph"/>
+        <w:numPr>
+          <w:ilvl w:val="0"/>
+          <w:numId w:val="8"/>
+        </w:numPr>
+      </w:pPr>
+      <w:r>
+        <w:t>Physical address</w:t>
+      </w:r>
+    </w:p>
+    <w:p>
+      <w:pPr>
+        <w:pStyle w:val="ListParagraph"/>
+        <w:numPr>
+          <w:ilvl w:val="0"/>
+          <w:numId w:val="8"/>
+        </w:numPr>
+      </w:pPr>
+      <w:r>
+        <w:t>Relatives</w:t>
+      </w:r>
+      <w:r>
+        <w:t xml:space="preserve"> (a sub-table)</w:t>
+      </w:r>
+    </w:p>
+    <w:p>
+      <w:pPr>
+        <w:pStyle w:val="ListParagraph"/>
+        <w:numPr>
+          <w:ilvl w:val="1"/>
+          <w:numId w:val="8"/>
+        </w:numPr>
+      </w:pPr>
+      <w:r>
+        <w:t>Relative name</w:t>
+      </w:r>
+    </w:p>
+    <w:p>
+      <w:pPr>
+        <w:pStyle w:val="ListParagraph"/>
+        <w:numPr>
+          <w:ilvl w:val="1"/>
+          <w:numId w:val="8"/>
+        </w:numPr>
+      </w:pPr>
+      <w:r>
+        <w:t>Relationship type</w:t>
+      </w:r>
+    </w:p>
+    <w:p>
+      <w:pPr>
+        <w:pStyle w:val="ListParagraph"/>
+        <w:numPr>
+          <w:ilvl w:val="0"/>
+          <w:numId w:val="8"/>
+        </w:numPr>
+      </w:pPr>
+      <w:r>
+        <w:t>VLTA Id (a link to the other table)</w:t>
+      </w:r>
+    </w:p>
+    <w:p>
+      <w:pPr>
+        <w:pStyle w:val="ListParagraph"/>
+        <w:numPr>
+          <w:ilvl w:val="0"/>
+          <w:numId w:val="8"/>
+        </w:numPr>
+      </w:pPr>
+      <w:r>
+        <w:t>ID card number</w:t>
+      </w:r>
+    </w:p>
+    <w:p>
+      <w:pPr>
+        <w:pStyle w:val="ListParagraph"/>
+        <w:numPr>
+          <w:ilvl w:val="0"/>
+          <w:numId w:val="8"/>
+        </w:numPr>
+      </w:pPr>
+      <w:r>
+        <w:t>Telephone number</w:t>
+      </w:r>
+    </w:p>
+    <w:p>
+      <w:pPr>
+        <w:pStyle w:val="ListParagraph"/>
+        <w:numPr>
+          <w:ilvl w:val="0"/>
+          <w:numId w:val="8"/>
+        </w:numPr>
+      </w:pPr>
+      <w:r>
+        <w:t>Gender</w:t>
+      </w:r>
+    </w:p>
+    <w:p>
+      <w:pPr>
+        <w:pStyle w:val="ListParagraph"/>
+        <w:numPr>
+          <w:ilvl w:val="0"/>
+          <w:numId w:val="8"/>
+        </w:numPr>
+      </w:pPr>
+      <w:r>
+        <w:t>Is married?</w:t>
+      </w:r>
+    </w:p>
+    <w:p>
+      <w:pPr>
+        <w:pStyle w:val="ListParagraph"/>
+        <w:numPr>
+          <w:ilvl w:val="0"/>
+          <w:numId w:val="8"/>
+        </w:numPr>
+      </w:pPr>
+      <w:r>
+        <w:t>Date</w:t>
+      </w:r>
+      <w:r>
+        <w:t>-time</w:t>
+      </w:r>
+      <w:r>
+        <w:t xml:space="preserve"> joined the program</w:t>
+      </w:r>
+    </w:p>
+    <w:p>
+      <w:pPr>
+        <w:pStyle w:val="ListParagraph"/>
+        <w:numPr>
+          <w:ilvl w:val="0"/>
+          <w:numId w:val="8"/>
+        </w:numPr>
+      </w:pPr>
+      <w:r>
+        <w:t>Date exited (if the beneficiary is no longer in the program)</w:t>
+      </w:r>
+    </w:p>
+    <w:p>
+      <w:pPr>
+        <w:pStyle w:val="ListParagraph"/>
+        <w:numPr>
+          <w:ilvl w:val="0"/>
+          <w:numId w:val="8"/>
+        </w:numPr>
+      </w:pPr>
+      <w:r>
+        <w:t>Beneficiary status (either active or suspended or exited)</w:t>
+      </w:r>
+    </w:p>
+    <w:p>
+      <w:pPr>
+        <w:pStyle w:val="Heading2"/>
+      </w:pPr>
+      <w:r>
+        <w:t>Coach (Local VLTA modulators/mentors)</w:t>
+      </w:r>
+    </w:p>
+    <w:p>
+      <w:r>
+        <w:t>Personal information</w:t>
+      </w:r>
+    </w:p>
+    <w:p>
+      <w:pPr>
+        <w:pStyle w:val="ListParagraph"/>
+        <w:numPr>
+          <w:ilvl w:val="0"/>
+          <w:numId w:val="9"/>
+        </w:numPr>
+      </w:pPr>
+      <w:r>
+        <w:t>First name, last name</w:t>
+      </w:r>
+    </w:p>
+    <w:p>
+      <w:pPr>
+        <w:pStyle w:val="ListParagraph"/>
+        <w:numPr>
+          <w:ilvl w:val="0"/>
+          <w:numId w:val="9"/>
+        </w:numPr>
+      </w:pPr>
+      <w:r>
+        <w:t>Physical address/location</w:t>
+      </w:r>
+    </w:p>
+    <w:p>
+      <w:pPr>
+        <w:pStyle w:val="ListParagraph"/>
+        <w:numPr>
+          <w:ilvl w:val="0"/>
+          <w:numId w:val="9"/>
+        </w:numPr>
+      </w:pPr>
+      <w:r>
+        <w:t>ID card number</w:t>
+      </w:r>
+    </w:p>
+    <w:p>
+      <w:pPr>
+        <w:pStyle w:val="ListParagraph"/>
+        <w:numPr>
+          <w:ilvl w:val="0"/>
+          <w:numId w:val="9"/>
+        </w:numPr>
+      </w:pPr>
+      <w:r>
+        <w:t>Telephone number</w:t>
+      </w:r>
+    </w:p>
+    <w:p>
+      <w:pPr>
+        <w:pStyle w:val="ListParagraph"/>
+        <w:numPr>
+          <w:ilvl w:val="0"/>
+          <w:numId w:val="9"/>
+        </w:numPr>
+      </w:pPr>
+      <w:r>
+        <w:t>Gender</w:t>
+      </w:r>
+    </w:p>
+    <w:p>
+      <w:pPr>
+        <w:pStyle w:val="ListParagraph"/>
+        <w:numPr>
+          <w:ilvl w:val="0"/>
+          <w:numId w:val="9"/>
+        </w:numPr>
+      </w:pPr>
+      <w:r>
+        <w:t>Date-time joined</w:t>
+      </w:r>
+    </w:p>
+    <w:p>
+      <w:pPr>
+        <w:pStyle w:val="ListParagraph"/>
+        <w:numPr>
+          <w:ilvl w:val="0"/>
+          <w:numId w:val="9"/>
+        </w:numPr>
+      </w:pPr>
+      <w:r>
+        <w:t>Status</w:t>
+      </w:r>
+    </w:p>
+    <w:p>
+      <w:pPr>
+        <w:pStyle w:val="Heading2"/>
+      </w:pPr>
+      <w:r>
+        <w:t>System administrators information</w:t>
+      </w:r>
+    </w:p>
+    <w:p>
+      <w:r>
+        <w:t>Admin personal info:</w:t>
+      </w:r>
+    </w:p>
+    <w:p>
+      <w:pPr>
+        <w:pStyle w:val="ListParagraph"/>
+        <w:numPr>
+          <w:ilvl w:val="0"/>
+          <w:numId w:val="10"/>
+        </w:numPr>
+      </w:pPr>
+      <w:r>
+        <w:t>First name, last name</w:t>
+      </w:r>
+    </w:p>
+    <w:p>
+      <w:pPr>
+        <w:pStyle w:val="ListParagraph"/>
+        <w:numPr>
+          <w:ilvl w:val="0"/>
+          <w:numId w:val="10"/>
+        </w:numPr>
+      </w:pPr>
+      <w:r>
+        <w:t>Email address</w:t>
+      </w:r>
+    </w:p>
+    <w:p>
+      <w:pPr>
+        <w:pStyle w:val="ListParagraph"/>
+        <w:numPr>
+          <w:ilvl w:val="0"/>
+          <w:numId w:val="10"/>
+        </w:numPr>
+      </w:pPr>
+      <w:r>
+        <w:t>Telephone number</w:t>
+      </w:r>
+    </w:p>
+    <w:p>
+      <w:pPr>
+        <w:pStyle w:val="ListParagraph"/>
+        <w:numPr>
+          <w:ilvl w:val="0"/>
+          <w:numId w:val="10"/>
+        </w:numPr>
+      </w:pPr>
+      <w:r>
+        <w:t>Date joined</w:t>
+      </w:r>
+    </w:p>
+    <w:p>
+      <w:pPr>
+        <w:pStyle w:val="Heading2"/>
+      </w:pPr>
+      <w:r>
+        <w:t>System Users</w:t>
+      </w:r>
+    </w:p>
+    <w:p>
+      <w:pPr>
+        <w:pStyle w:val="ListParagraph"/>
+        <w:numPr>
+          <w:ilvl w:val="0"/>
+          <w:numId w:val="11"/>
+        </w:numPr>
+      </w:pPr>
+      <w:r>
+        <w:t>User_id</w:t>
+      </w:r>
+    </w:p>
+    <w:p>
+      <w:pPr>
+        <w:pStyle w:val="ListParagraph"/>
+        <w:numPr>
+          <w:ilvl w:val="0"/>
+          <w:numId w:val="11"/>
+        </w:numPr>
+      </w:pPr>
+      <w:r>
+        <w:t>User type (admin or coach)</w:t>
+      </w:r>
+    </w:p>
+    <w:p>
+      <w:pPr>
+        <w:pStyle w:val="ListParagraph"/>
+        <w:numPr>
+          <w:ilvl w:val="0"/>
+          <w:numId w:val="11"/>
+        </w:numPr>
+      </w:pPr>
+      <w:r>
+        <w:t>Personal id(either ID of a coach or the administrator)</w:t>
+      </w:r>
+    </w:p>
+    <w:p>
+      <w:pPr>
+        <w:pStyle w:val="ListParagraph"/>
+        <w:numPr>
+          <w:ilvl w:val="0"/>
+          <w:numId w:val="11"/>
+        </w:numPr>
+      </w:pPr>
+      <w:r>
+        <w:lastRenderedPageBreak/>
+        <w:t>Password</w:t>
+      </w:r>
+    </w:p>
+    <w:p>
+      <w:pPr>
+        <w:pStyle w:val="ListParagraph"/>
+        <w:numPr>
+          <w:ilvl w:val="0"/>
+          <w:numId w:val="11"/>
+        </w:numPr>
+      </w:pPr>
+      <w:r>
+        <w:t>S</w:t>
+      </w:r>
+      <w:r>
+        <w:t>tatus</w:t>
+      </w:r>
+    </w:p>
+    <w:p>
+      <w:pPr>
+        <w:pStyle w:val="Heading2"/>
+      </w:pPr>
+      <w:r>
+        <w:t>Saving records</w:t>
+      </w:r>
+    </w:p>
+    <w:p>
+      <w:r>
+        <w:t>Records about weekly savings:</w:t>
+      </w:r>
+    </w:p>
+    <w:p/>
+    <w:p>
+      <w:pPr>
+        <w:pStyle w:val="Heading2"/>
+      </w:pPr>
+      <w:r>
+        <w:t>Loans</w:t>
+      </w:r>
+    </w:p>
+    <w:p/>
+    <w:p>
+      <w:pPr>
+        <w:pStyle w:val="Heading2"/>
+      </w:pPr>
+      <w:r>
+        <w:t>VSLA</w:t>
+      </w:r>
+    </w:p>
+    <w:p/>
+    <w:p>
+      <w:pPr>
+        <w:pStyle w:val="Heading2"/>
+      </w:pPr>
+      <w:r>
+        <w:t>VSLA_coach</w:t>
+      </w:r>
+    </w:p>
+    <w:p/>
+    <w:p>
+      <w:pPr>
+        <w:pStyle w:val="Heading2"/>
+      </w:pPr>
+      <w:r>
+        <w:t>VLSA_assets</w:t>
+      </w:r>
+    </w:p>
+    <w:p>
+      <w:pPr>
+        <w:pStyle w:val="ListParagraph"/>
+        <w:numPr>
+          <w:ilvl w:val="0"/>
+          <w:numId w:val="13"/>
+        </w:numPr>
+      </w:pPr>
+      <w:r>
+        <w:t>Asset ID</w:t>
+      </w:r>
+    </w:p>
+    <w:p>
+      <w:pPr>
+        <w:pStyle w:val="ListParagraph"/>
+        <w:numPr>
+          <w:ilvl w:val="0"/>
+          <w:numId w:val="13"/>
+        </w:numPr>
+      </w:pPr>
+      <w:r>
+        <w:t>VSLA_id</w:t>
+      </w:r>
+    </w:p>
+    <w:p>
+      <w:pPr>
+        <w:pStyle w:val="ListParagraph"/>
+        <w:numPr>
+          <w:ilvl w:val="0"/>
+          <w:numId w:val="13"/>
+        </w:numPr>
+      </w:pPr>
+      <w:r>
+        <w:t>Asset_type(nature)</w:t>
+      </w:r>
+    </w:p>
+    <w:p>
+      <w:pPr>
+        <w:pStyle w:val="ListParagraph"/>
+        <w:numPr>
+          <w:ilvl w:val="0"/>
+          <w:numId w:val="13"/>
+        </w:numPr>
+      </w:pPr>
+      <w:r>
+        <w:t>Asset value</w:t>
+      </w:r>
+      <w:bookmarkStart w:id="0" w:name="_GoBack"/>
+      <w:bookmarkEnd w:id="0"/>
+    </w:p>
+    <w:p/>
+    <w:p/>
+    <w:p/>
     <w:sectPr>
       <w:pgSz w:w="12240" w:h="15840"/>
       <w:pgMar w:top="1440" w:right="1440" w:bottom="1440" w:left="1440" w:header="720" w:footer="720" w:gutter="0"/>
@@ -3062,6 +3567,56 @@
 </w:document>
 </file>
 
+<file path=word/endnotes.xml><?xml version="1.0" encoding="utf-8"?>
+<w:endnotes xmlns:wpc="http://schemas.microsoft.com/office/word/2010/wordprocessingCanvas" xmlns:cx="http://schemas.microsoft.com/office/drawing/2014/chartex" xmlns:cx1="http://schemas.microsoft.com/office/drawing/2015/9/8/chartex" xmlns:mc="http://schemas.openxmlformats.org/markup-compatibility/2006" xmlns:o="urn:schemas-microsoft-com:office:office" xmlns:r="http://schemas.openxmlformats.org/officeDocument/2006/relationships" xmlns:m="http://schemas.openxmlformats.org/officeDocument/2006/math" xmlns:v="urn:schemas-microsoft-com:vml" xmlns:wp14="http://schemas.microsoft.com/office/word/2010/wordprocessingDrawing" xmlns:wp="http://schemas.openxmlformats.org/drawingml/2006/wordprocessingDrawing" xmlns:w10="urn:schemas-microsoft-com:office:word" xmlns:w="http://schemas.openxmlformats.org/wordprocessingml/2006/main" xmlns:w14="http://schemas.microsoft.com/office/word/2010/wordml" xmlns:w15="http://schemas.microsoft.com/office/word/2012/wordml" xmlns:w16se="http://schemas.microsoft.com/office/word/2015/wordml/symex" xmlns:wpg="http://schemas.microsoft.com/office/word/2010/wordprocessingGroup" xmlns:wpi="http://schemas.microsoft.com/office/word/2010/wordprocessingInk" xmlns:wne="http://schemas.microsoft.com/office/word/2006/wordml" xmlns:wps="http://schemas.microsoft.com/office/word/2010/wordprocessingShape" mc:Ignorable="w14 w15 w16se wp14">
+  <w:endnote w:type="separator" w:id="-1">
+    <w:p>
+      <w:pPr>
+        <w:spacing w:before="0" w:after="0" w:line="240" w:lineRule="auto"/>
+      </w:pPr>
+      <w:r>
+        <w:separator/>
+      </w:r>
+    </w:p>
+  </w:endnote>
+  <w:endnote w:type="continuationSeparator" w:id="0">
+    <w:p>
+      <w:pPr>
+        <w:spacing w:before="0" w:after="0" w:line="240" w:lineRule="auto"/>
+      </w:pPr>
+      <w:r>
+        <w:continuationSeparator/>
+      </w:r>
+    </w:p>
+  </w:endnote>
+</w:endnotes>
+</file>
+
+<file path=word/footnotes.xml><?xml version="1.0" encoding="utf-8"?>
+<w:footnotes xmlns:wpc="http://schemas.microsoft.com/office/word/2010/wordprocessingCanvas" xmlns:cx="http://schemas.microsoft.com/office/drawing/2014/chartex" xmlns:cx1="http://schemas.microsoft.com/office/drawing/2015/9/8/chartex" xmlns:mc="http://schemas.openxmlformats.org/markup-compatibility/2006" xmlns:o="urn:schemas-microsoft-com:office:office" xmlns:r="http://schemas.openxmlformats.org/officeDocument/2006/relationships" xmlns:m="http://schemas.openxmlformats.org/officeDocument/2006/math" xmlns:v="urn:schemas-microsoft-com:vml" xmlns:wp14="http://schemas.microsoft.com/office/word/2010/wordprocessingDrawing" xmlns:wp="http://schemas.openxmlformats.org/drawingml/2006/wordprocessingDrawing" xmlns:w10="urn:schemas-microsoft-com:office:word" xmlns:w="http://schemas.openxmlformats.org/wordprocessingml/2006/main" xmlns:w14="http://schemas.microsoft.com/office/word/2010/wordml" xmlns:w15="http://schemas.microsoft.com/office/word/2012/wordml" xmlns:w16se="http://schemas.microsoft.com/office/word/2015/wordml/symex" xmlns:wpg="http://schemas.microsoft.com/office/word/2010/wordprocessingGroup" xmlns:wpi="http://schemas.microsoft.com/office/word/2010/wordprocessingInk" xmlns:wne="http://schemas.microsoft.com/office/word/2006/wordml" xmlns:wps="http://schemas.microsoft.com/office/word/2010/wordprocessingShape" mc:Ignorable="w14 w15 w16se wp14">
+  <w:footnote w:type="separator" w:id="-1">
+    <w:p>
+      <w:pPr>
+        <w:spacing w:before="0" w:after="0" w:line="240" w:lineRule="auto"/>
+      </w:pPr>
+      <w:r>
+        <w:separator/>
+      </w:r>
+    </w:p>
+  </w:footnote>
+  <w:footnote w:type="continuationSeparator" w:id="0">
+    <w:p>
+      <w:pPr>
+        <w:spacing w:before="0" w:after="0" w:line="240" w:lineRule="auto"/>
+      </w:pPr>
+      <w:r>
+        <w:continuationSeparator/>
+      </w:r>
+    </w:p>
+  </w:footnote>
+</w:footnotes>
+</file>
+
 <file path=word/numbering.xml><?xml version="1.0" encoding="utf-8"?>
 <w:numbering xmlns:wpc="http://schemas.microsoft.com/office/word/2010/wordprocessingCanvas" xmlns:cx="http://schemas.microsoft.com/office/drawing/2014/chartex" xmlns:cx1="http://schemas.microsoft.com/office/drawing/2015/9/8/chartex" xmlns:mc="http://schemas.openxmlformats.org/markup-compatibility/2006" xmlns:o="urn:schemas-microsoft-com:office:office" xmlns:r="http://schemas.openxmlformats.org/officeDocument/2006/relationships" xmlns:m="http://schemas.openxmlformats.org/officeDocument/2006/math" xmlns:v="urn:schemas-microsoft-com:vml" xmlns:wp14="http://schemas.microsoft.com/office/word/2010/wordprocessingDrawing" xmlns:wp="http://schemas.openxmlformats.org/drawingml/2006/wordprocessingDrawing" xmlns:w10="urn:schemas-microsoft-com:office:word" xmlns:w="http://schemas.openxmlformats.org/wordprocessingml/2006/main" xmlns:w14="http://schemas.microsoft.com/office/word/2010/wordml" xmlns:w15="http://schemas.microsoft.com/office/word/2012/wordml" xmlns:w16se="http://schemas.microsoft.com/office/word/2015/wordml/symex" xmlns:wpg="http://schemas.microsoft.com/office/word/2010/wordprocessingGroup" xmlns:wpi="http://schemas.microsoft.com/office/word/2010/wordprocessingInk" xmlns:wne="http://schemas.microsoft.com/office/word/2006/wordml" xmlns:wps="http://schemas.microsoft.com/office/word/2010/wordprocessingShape" mc:Ignorable="w14 w15 w16se wp14">
   <w:abstractNum w:abstractNumId="0" w15:restartNumberingAfterBreak="0">
@@ -3291,6 +3846,119 @@
     </w:lvl>
   </w:abstractNum>
   <w:abstractNum w:abstractNumId="2" w15:restartNumberingAfterBreak="0">
+    <w:nsid w:val="1B373E86"/>
+    <w:multiLevelType w:val="hybridMultilevel"/>
+    <w:tmpl w:val="B9A4775C"/>
+    <w:lvl w:ilvl="0" w:tplc="04090001">
+      <w:start w:val="1"/>
+      <w:numFmt w:val="bullet"/>
+      <w:lvlText w:val=""/>
+      <w:lvlJc w:val="left"/>
+      <w:pPr>
+        <w:ind w:left="720" w:hanging="360"/>
+      </w:pPr>
+      <w:rPr>
+        <w:rFonts w:ascii="Symbol" w:hAnsi="Symbol" w:hint="default"/>
+      </w:rPr>
+    </w:lvl>
+    <w:lvl w:ilvl="1" w:tplc="04090003" w:tentative="1">
+      <w:start w:val="1"/>
+      <w:numFmt w:val="bullet"/>
+      <w:lvlText w:val="o"/>
+      <w:lvlJc w:val="left"/>
+      <w:pPr>
+        <w:ind w:left="1440" w:hanging="360"/>
+      </w:pPr>
+      <w:rPr>
+        <w:rFonts w:ascii="Courier New" w:hAnsi="Courier New" w:cs="Courier New" w:hint="default"/>
+      </w:rPr>
+    </w:lvl>
+    <w:lvl w:ilvl="2" w:tplc="04090005" w:tentative="1">
+      <w:start w:val="1"/>
+      <w:numFmt w:val="bullet"/>
+      <w:lvlText w:val=""/>
+      <w:lvlJc w:val="left"/>
+      <w:pPr>
+        <w:ind w:left="2160" w:hanging="360"/>
+      </w:pPr>
+      <w:rPr>
+        <w:rFonts w:ascii="Wingdings" w:hAnsi="Wingdings" w:hint="default"/>
+      </w:rPr>
+    </w:lvl>
+    <w:lvl w:ilvl="3" w:tplc="04090001" w:tentative="1">
+      <w:start w:val="1"/>
+      <w:numFmt w:val="bullet"/>
+      <w:lvlText w:val=""/>
+      <w:lvlJc w:val="left"/>
+      <w:pPr>
+        <w:ind w:left="2880" w:hanging="360"/>
+      </w:pPr>
+      <w:rPr>
+        <w:rFonts w:ascii="Symbol" w:hAnsi="Symbol" w:hint="default"/>
+      </w:rPr>
+    </w:lvl>
+    <w:lvl w:ilvl="4" w:tplc="04090003" w:tentative="1">
+      <w:start w:val="1"/>
+      <w:numFmt w:val="bullet"/>
+      <w:lvlText w:val="o"/>
+      <w:lvlJc w:val="left"/>
+      <w:pPr>
+        <w:ind w:left="3600" w:hanging="360"/>
+      </w:pPr>
+      <w:rPr>
+        <w:rFonts w:ascii="Courier New" w:hAnsi="Courier New" w:cs="Courier New" w:hint="default"/>
+      </w:rPr>
+    </w:lvl>
+    <w:lvl w:ilvl="5" w:tplc="04090005" w:tentative="1">
+      <w:start w:val="1"/>
+      <w:numFmt w:val="bullet"/>
+      <w:lvlText w:val=""/>
+      <w:lvlJc w:val="left"/>
+      <w:pPr>
+        <w:ind w:left="4320" w:hanging="360"/>
+      </w:pPr>
+      <w:rPr>
+        <w:rFonts w:ascii="Wingdings" w:hAnsi="Wingdings" w:hint="default"/>
+      </w:rPr>
+    </w:lvl>
+    <w:lvl w:ilvl="6" w:tplc="04090001" w:tentative="1">
+      <w:start w:val="1"/>
+      <w:numFmt w:val="bullet"/>
+      <w:lvlText w:val=""/>
+      <w:lvlJc w:val="left"/>
+      <w:pPr>
+        <w:ind w:left="5040" w:hanging="360"/>
+      </w:pPr>
+      <w:rPr>
+        <w:rFonts w:ascii="Symbol" w:hAnsi="Symbol" w:hint="default"/>
+      </w:rPr>
+    </w:lvl>
+    <w:lvl w:ilvl="7" w:tplc="04090003" w:tentative="1">
+      <w:start w:val="1"/>
+      <w:numFmt w:val="bullet"/>
+      <w:lvlText w:val="o"/>
+      <w:lvlJc w:val="left"/>
+      <w:pPr>
+        <w:ind w:left="5760" w:hanging="360"/>
+      </w:pPr>
+      <w:rPr>
+        <w:rFonts w:ascii="Courier New" w:hAnsi="Courier New" w:cs="Courier New" w:hint="default"/>
+      </w:rPr>
+    </w:lvl>
+    <w:lvl w:ilvl="8" w:tplc="04090005" w:tentative="1">
+      <w:start w:val="1"/>
+      <w:numFmt w:val="bullet"/>
+      <w:lvlText w:val=""/>
+      <w:lvlJc w:val="left"/>
+      <w:pPr>
+        <w:ind w:left="6480" w:hanging="360"/>
+      </w:pPr>
+      <w:rPr>
+        <w:rFonts w:ascii="Wingdings" w:hAnsi="Wingdings" w:hint="default"/>
+      </w:rPr>
+    </w:lvl>
+  </w:abstractNum>
+  <w:abstractNum w:abstractNumId="3" w15:restartNumberingAfterBreak="0">
     <w:nsid w:val="2AB5151F"/>
     <w:multiLevelType w:val="hybridMultilevel"/>
     <w:tmpl w:val="D53E4AF8"/>
@@ -3376,7 +4044,120 @@
       </w:pPr>
     </w:lvl>
   </w:abstractNum>
-  <w:abstractNum w:abstractNumId="3" w15:restartNumberingAfterBreak="0">
+  <w:abstractNum w:abstractNumId="4" w15:restartNumberingAfterBreak="0">
+    <w:nsid w:val="4569064C"/>
+    <w:multiLevelType w:val="hybridMultilevel"/>
+    <w:tmpl w:val="813E848E"/>
+    <w:lvl w:ilvl="0" w:tplc="04090001">
+      <w:start w:val="1"/>
+      <w:numFmt w:val="bullet"/>
+      <w:lvlText w:val=""/>
+      <w:lvlJc w:val="left"/>
+      <w:pPr>
+        <w:ind w:left="720" w:hanging="360"/>
+      </w:pPr>
+      <w:rPr>
+        <w:rFonts w:ascii="Symbol" w:hAnsi="Symbol" w:hint="default"/>
+      </w:rPr>
+    </w:lvl>
+    <w:lvl w:ilvl="1" w:tplc="04090003">
+      <w:start w:val="1"/>
+      <w:numFmt w:val="bullet"/>
+      <w:lvlText w:val="o"/>
+      <w:lvlJc w:val="left"/>
+      <w:pPr>
+        <w:ind w:left="1440" w:hanging="360"/>
+      </w:pPr>
+      <w:rPr>
+        <w:rFonts w:ascii="Courier New" w:hAnsi="Courier New" w:cs="Courier New" w:hint="default"/>
+      </w:rPr>
+    </w:lvl>
+    <w:lvl w:ilvl="2" w:tplc="04090005" w:tentative="1">
+      <w:start w:val="1"/>
+      <w:numFmt w:val="bullet"/>
+      <w:lvlText w:val=""/>
+      <w:lvlJc w:val="left"/>
+      <w:pPr>
+        <w:ind w:left="2160" w:hanging="360"/>
+      </w:pPr>
+      <w:rPr>
+        <w:rFonts w:ascii="Wingdings" w:hAnsi="Wingdings" w:hint="default"/>
+      </w:rPr>
+    </w:lvl>
+    <w:lvl w:ilvl="3" w:tplc="04090001" w:tentative="1">
+      <w:start w:val="1"/>
+      <w:numFmt w:val="bullet"/>
+      <w:lvlText w:val=""/>
+      <w:lvlJc w:val="left"/>
+      <w:pPr>
+        <w:ind w:left="2880" w:hanging="360"/>
+      </w:pPr>
+      <w:rPr>
+        <w:rFonts w:ascii="Symbol" w:hAnsi="Symbol" w:hint="default"/>
+      </w:rPr>
+    </w:lvl>
+    <w:lvl w:ilvl="4" w:tplc="04090003" w:tentative="1">
+      <w:start w:val="1"/>
+      <w:numFmt w:val="bullet"/>
+      <w:lvlText w:val="o"/>
+      <w:lvlJc w:val="left"/>
+      <w:pPr>
+        <w:ind w:left="3600" w:hanging="360"/>
+      </w:pPr>
+      <w:rPr>
+        <w:rFonts w:ascii="Courier New" w:hAnsi="Courier New" w:cs="Courier New" w:hint="default"/>
+      </w:rPr>
+    </w:lvl>
+    <w:lvl w:ilvl="5" w:tplc="04090005" w:tentative="1">
+      <w:start w:val="1"/>
+      <w:numFmt w:val="bullet"/>
+      <w:lvlText w:val=""/>
+      <w:lvlJc w:val="left"/>
+      <w:pPr>
+        <w:ind w:left="4320" w:hanging="360"/>
+      </w:pPr>
+      <w:rPr>
+        <w:rFonts w:ascii="Wingdings" w:hAnsi="Wingdings" w:hint="default"/>
+      </w:rPr>
+    </w:lvl>
+    <w:lvl w:ilvl="6" w:tplc="04090001" w:tentative="1">
+      <w:start w:val="1"/>
+      <w:numFmt w:val="bullet"/>
+      <w:lvlText w:val=""/>
+      <w:lvlJc w:val="left"/>
+      <w:pPr>
+        <w:ind w:left="5040" w:hanging="360"/>
+      </w:pPr>
+      <w:rPr>
+        <w:rFonts w:ascii="Symbol" w:hAnsi="Symbol" w:hint="default"/>
+      </w:rPr>
+    </w:lvl>
+    <w:lvl w:ilvl="7" w:tplc="04090003" w:tentative="1">
+      <w:start w:val="1"/>
+      <w:numFmt w:val="bullet"/>
+      <w:lvlText w:val="o"/>
+      <w:lvlJc w:val="left"/>
+      <w:pPr>
+        <w:ind w:left="5760" w:hanging="360"/>
+      </w:pPr>
+      <w:rPr>
+        <w:rFonts w:ascii="Courier New" w:hAnsi="Courier New" w:cs="Courier New" w:hint="default"/>
+      </w:rPr>
+    </w:lvl>
+    <w:lvl w:ilvl="8" w:tplc="04090005" w:tentative="1">
+      <w:start w:val="1"/>
+      <w:numFmt w:val="bullet"/>
+      <w:lvlText w:val=""/>
+      <w:lvlJc w:val="left"/>
+      <w:pPr>
+        <w:ind w:left="6480" w:hanging="360"/>
+      </w:pPr>
+      <w:rPr>
+        <w:rFonts w:ascii="Wingdings" w:hAnsi="Wingdings" w:hint="default"/>
+      </w:rPr>
+    </w:lvl>
+  </w:abstractNum>
+  <w:abstractNum w:abstractNumId="5" w15:restartNumberingAfterBreak="0">
     <w:nsid w:val="4B023E10"/>
     <w:multiLevelType w:val="hybridMultilevel"/>
     <w:tmpl w:val="4114194C"/>
@@ -3462,7 +4243,7 @@
       </w:pPr>
     </w:lvl>
   </w:abstractNum>
-  <w:abstractNum w:abstractNumId="4" w15:restartNumberingAfterBreak="0">
+  <w:abstractNum w:abstractNumId="6" w15:restartNumberingAfterBreak="0">
     <w:nsid w:val="4D6A327E"/>
     <w:multiLevelType w:val="hybridMultilevel"/>
     <w:tmpl w:val="744E3B4E"/>
@@ -3575,7 +4356,7 @@
       </w:rPr>
     </w:lvl>
   </w:abstractNum>
-  <w:abstractNum w:abstractNumId="5" w15:restartNumberingAfterBreak="0">
+  <w:abstractNum w:abstractNumId="7" w15:restartNumberingAfterBreak="0">
     <w:nsid w:val="571F13F1"/>
     <w:multiLevelType w:val="hybridMultilevel"/>
     <w:tmpl w:val="8470569C"/>
@@ -3661,7 +4442,233 @@
       </w:pPr>
     </w:lvl>
   </w:abstractNum>
-  <w:abstractNum w:abstractNumId="6" w15:restartNumberingAfterBreak="0">
+  <w:abstractNum w:abstractNumId="8" w15:restartNumberingAfterBreak="0">
+    <w:nsid w:val="5AC90D45"/>
+    <w:multiLevelType w:val="hybridMultilevel"/>
+    <w:tmpl w:val="9F261380"/>
+    <w:lvl w:ilvl="0" w:tplc="04090001">
+      <w:start w:val="1"/>
+      <w:numFmt w:val="bullet"/>
+      <w:lvlText w:val=""/>
+      <w:lvlJc w:val="left"/>
+      <w:pPr>
+        <w:ind w:left="720" w:hanging="360"/>
+      </w:pPr>
+      <w:rPr>
+        <w:rFonts w:ascii="Symbol" w:hAnsi="Symbol" w:hint="default"/>
+      </w:rPr>
+    </w:lvl>
+    <w:lvl w:ilvl="1" w:tplc="04090003" w:tentative="1">
+      <w:start w:val="1"/>
+      <w:numFmt w:val="bullet"/>
+      <w:lvlText w:val="o"/>
+      <w:lvlJc w:val="left"/>
+      <w:pPr>
+        <w:ind w:left="1440" w:hanging="360"/>
+      </w:pPr>
+      <w:rPr>
+        <w:rFonts w:ascii="Courier New" w:hAnsi="Courier New" w:cs="Courier New" w:hint="default"/>
+      </w:rPr>
+    </w:lvl>
+    <w:lvl w:ilvl="2" w:tplc="04090005" w:tentative="1">
+      <w:start w:val="1"/>
+      <w:numFmt w:val="bullet"/>
+      <w:lvlText w:val=""/>
+      <w:lvlJc w:val="left"/>
+      <w:pPr>
+        <w:ind w:left="2160" w:hanging="360"/>
+      </w:pPr>
+      <w:rPr>
+        <w:rFonts w:ascii="Wingdings" w:hAnsi="Wingdings" w:hint="default"/>
+      </w:rPr>
+    </w:lvl>
+    <w:lvl w:ilvl="3" w:tplc="04090001" w:tentative="1">
+      <w:start w:val="1"/>
+      <w:numFmt w:val="bullet"/>
+      <w:lvlText w:val=""/>
+      <w:lvlJc w:val="left"/>
+      <w:pPr>
+        <w:ind w:left="2880" w:hanging="360"/>
+      </w:pPr>
+      <w:rPr>
+        <w:rFonts w:ascii="Symbol" w:hAnsi="Symbol" w:hint="default"/>
+      </w:rPr>
+    </w:lvl>
+    <w:lvl w:ilvl="4" w:tplc="04090003" w:tentative="1">
+      <w:start w:val="1"/>
+      <w:numFmt w:val="bullet"/>
+      <w:lvlText w:val="o"/>
+      <w:lvlJc w:val="left"/>
+      <w:pPr>
+        <w:ind w:left="3600" w:hanging="360"/>
+      </w:pPr>
+      <w:rPr>
+        <w:rFonts w:ascii="Courier New" w:hAnsi="Courier New" w:cs="Courier New" w:hint="default"/>
+      </w:rPr>
+    </w:lvl>
+    <w:lvl w:ilvl="5" w:tplc="04090005" w:tentative="1">
+      <w:start w:val="1"/>
+      <w:numFmt w:val="bullet"/>
+      <w:lvlText w:val=""/>
+      <w:lvlJc w:val="left"/>
+      <w:pPr>
+        <w:ind w:left="4320" w:hanging="360"/>
+      </w:pPr>
+      <w:rPr>
+        <w:rFonts w:ascii="Wingdings" w:hAnsi="Wingdings" w:hint="default"/>
+      </w:rPr>
+    </w:lvl>
+    <w:lvl w:ilvl="6" w:tplc="04090001" w:tentative="1">
+      <w:start w:val="1"/>
+      <w:numFmt w:val="bullet"/>
+      <w:lvlText w:val=""/>
+      <w:lvlJc w:val="left"/>
+      <w:pPr>
+        <w:ind w:left="5040" w:hanging="360"/>
+      </w:pPr>
+      <w:rPr>
+        <w:rFonts w:ascii="Symbol" w:hAnsi="Symbol" w:hint="default"/>
+      </w:rPr>
+    </w:lvl>
+    <w:lvl w:ilvl="7" w:tplc="04090003" w:tentative="1">
+      <w:start w:val="1"/>
+      <w:numFmt w:val="bullet"/>
+      <w:lvlText w:val="o"/>
+      <w:lvlJc w:val="left"/>
+      <w:pPr>
+        <w:ind w:left="5760" w:hanging="360"/>
+      </w:pPr>
+      <w:rPr>
+        <w:rFonts w:ascii="Courier New" w:hAnsi="Courier New" w:cs="Courier New" w:hint="default"/>
+      </w:rPr>
+    </w:lvl>
+    <w:lvl w:ilvl="8" w:tplc="04090005" w:tentative="1">
+      <w:start w:val="1"/>
+      <w:numFmt w:val="bullet"/>
+      <w:lvlText w:val=""/>
+      <w:lvlJc w:val="left"/>
+      <w:pPr>
+        <w:ind w:left="6480" w:hanging="360"/>
+      </w:pPr>
+      <w:rPr>
+        <w:rFonts w:ascii="Wingdings" w:hAnsi="Wingdings" w:hint="default"/>
+      </w:rPr>
+    </w:lvl>
+  </w:abstractNum>
+  <w:abstractNum w:abstractNumId="9" w15:restartNumberingAfterBreak="0">
+    <w:nsid w:val="71D374D6"/>
+    <w:multiLevelType w:val="hybridMultilevel"/>
+    <w:tmpl w:val="EB56E786"/>
+    <w:lvl w:ilvl="0" w:tplc="04090001">
+      <w:start w:val="1"/>
+      <w:numFmt w:val="bullet"/>
+      <w:lvlText w:val=""/>
+      <w:lvlJc w:val="left"/>
+      <w:pPr>
+        <w:ind w:left="720" w:hanging="360"/>
+      </w:pPr>
+      <w:rPr>
+        <w:rFonts w:ascii="Symbol" w:hAnsi="Symbol" w:hint="default"/>
+      </w:rPr>
+    </w:lvl>
+    <w:lvl w:ilvl="1" w:tplc="04090003" w:tentative="1">
+      <w:start w:val="1"/>
+      <w:numFmt w:val="bullet"/>
+      <w:lvlText w:val="o"/>
+      <w:lvlJc w:val="left"/>
+      <w:pPr>
+        <w:ind w:left="1440" w:hanging="360"/>
+      </w:pPr>
+      <w:rPr>
+        <w:rFonts w:ascii="Courier New" w:hAnsi="Courier New" w:cs="Courier New" w:hint="default"/>
+      </w:rPr>
+    </w:lvl>
+    <w:lvl w:ilvl="2" w:tplc="04090005" w:tentative="1">
+      <w:start w:val="1"/>
+      <w:numFmt w:val="bullet"/>
+      <w:lvlText w:val=""/>
+      <w:lvlJc w:val="left"/>
+      <w:pPr>
+        <w:ind w:left="2160" w:hanging="360"/>
+      </w:pPr>
+      <w:rPr>
+        <w:rFonts w:ascii="Wingdings" w:hAnsi="Wingdings" w:hint="default"/>
+      </w:rPr>
+    </w:lvl>
+    <w:lvl w:ilvl="3" w:tplc="04090001" w:tentative="1">
+      <w:start w:val="1"/>
+      <w:numFmt w:val="bullet"/>
+      <w:lvlText w:val=""/>
+      <w:lvlJc w:val="left"/>
+      <w:pPr>
+        <w:ind w:left="2880" w:hanging="360"/>
+      </w:pPr>
+      <w:rPr>
+        <w:rFonts w:ascii="Symbol" w:hAnsi="Symbol" w:hint="default"/>
+      </w:rPr>
+    </w:lvl>
+    <w:lvl w:ilvl="4" w:tplc="04090003" w:tentative="1">
+      <w:start w:val="1"/>
+      <w:numFmt w:val="bullet"/>
+      <w:lvlText w:val="o"/>
+      <w:lvlJc w:val="left"/>
+      <w:pPr>
+        <w:ind w:left="3600" w:hanging="360"/>
+      </w:pPr>
+      <w:rPr>
+        <w:rFonts w:ascii="Courier New" w:hAnsi="Courier New" w:cs="Courier New" w:hint="default"/>
+      </w:rPr>
+    </w:lvl>
+    <w:lvl w:ilvl="5" w:tplc="04090005" w:tentative="1">
+      <w:start w:val="1"/>
+      <w:numFmt w:val="bullet"/>
+      <w:lvlText w:val=""/>
+      <w:lvlJc w:val="left"/>
+      <w:pPr>
+        <w:ind w:left="4320" w:hanging="360"/>
+      </w:pPr>
+      <w:rPr>
+        <w:rFonts w:ascii="Wingdings" w:hAnsi="Wingdings" w:hint="default"/>
+      </w:rPr>
+    </w:lvl>
+    <w:lvl w:ilvl="6" w:tplc="04090001" w:tentative="1">
+      <w:start w:val="1"/>
+      <w:numFmt w:val="bullet"/>
+      <w:lvlText w:val=""/>
+      <w:lvlJc w:val="left"/>
+      <w:pPr>
+        <w:ind w:left="5040" w:hanging="360"/>
+      </w:pPr>
+      <w:rPr>
+        <w:rFonts w:ascii="Symbol" w:hAnsi="Symbol" w:hint="default"/>
+      </w:rPr>
+    </w:lvl>
+    <w:lvl w:ilvl="7" w:tplc="04090003" w:tentative="1">
+      <w:start w:val="1"/>
+      <w:numFmt w:val="bullet"/>
+      <w:lvlText w:val="o"/>
+      <w:lvlJc w:val="left"/>
+      <w:pPr>
+        <w:ind w:left="5760" w:hanging="360"/>
+      </w:pPr>
+      <w:rPr>
+        <w:rFonts w:ascii="Courier New" w:hAnsi="Courier New" w:cs="Courier New" w:hint="default"/>
+      </w:rPr>
+    </w:lvl>
+    <w:lvl w:ilvl="8" w:tplc="04090005" w:tentative="1">
+      <w:start w:val="1"/>
+      <w:numFmt w:val="bullet"/>
+      <w:lvlText w:val=""/>
+      <w:lvlJc w:val="left"/>
+      <w:pPr>
+        <w:ind w:left="6480" w:hanging="360"/>
+      </w:pPr>
+      <w:rPr>
+        <w:rFonts w:ascii="Wingdings" w:hAnsi="Wingdings" w:hint="default"/>
+      </w:rPr>
+    </w:lvl>
+  </w:abstractNum>
+  <w:abstractNum w:abstractNumId="10" w15:restartNumberingAfterBreak="0">
     <w:nsid w:val="744126DB"/>
     <w:multiLevelType w:val="hybridMultilevel"/>
     <w:tmpl w:val="A672D560"/>
@@ -3747,26 +4754,270 @@
       </w:pPr>
     </w:lvl>
   </w:abstractNum>
+  <w:abstractNum w:abstractNumId="11" w15:restartNumberingAfterBreak="0">
+    <w:nsid w:val="765F723D"/>
+    <w:multiLevelType w:val="hybridMultilevel"/>
+    <w:tmpl w:val="CB262484"/>
+    <w:lvl w:ilvl="0" w:tplc="04090001">
+      <w:start w:val="1"/>
+      <w:numFmt w:val="bullet"/>
+      <w:lvlText w:val=""/>
+      <w:lvlJc w:val="left"/>
+      <w:pPr>
+        <w:ind w:left="720" w:hanging="360"/>
+      </w:pPr>
+      <w:rPr>
+        <w:rFonts w:ascii="Symbol" w:hAnsi="Symbol" w:hint="default"/>
+      </w:rPr>
+    </w:lvl>
+    <w:lvl w:ilvl="1" w:tplc="04090003" w:tentative="1">
+      <w:start w:val="1"/>
+      <w:numFmt w:val="bullet"/>
+      <w:lvlText w:val="o"/>
+      <w:lvlJc w:val="left"/>
+      <w:pPr>
+        <w:ind w:left="1440" w:hanging="360"/>
+      </w:pPr>
+      <w:rPr>
+        <w:rFonts w:ascii="Courier New" w:hAnsi="Courier New" w:cs="Courier New" w:hint="default"/>
+      </w:rPr>
+    </w:lvl>
+    <w:lvl w:ilvl="2" w:tplc="04090005" w:tentative="1">
+      <w:start w:val="1"/>
+      <w:numFmt w:val="bullet"/>
+      <w:lvlText w:val=""/>
+      <w:lvlJc w:val="left"/>
+      <w:pPr>
+        <w:ind w:left="2160" w:hanging="360"/>
+      </w:pPr>
+      <w:rPr>
+        <w:rFonts w:ascii="Wingdings" w:hAnsi="Wingdings" w:hint="default"/>
+      </w:rPr>
+    </w:lvl>
+    <w:lvl w:ilvl="3" w:tplc="04090001" w:tentative="1">
+      <w:start w:val="1"/>
+      <w:numFmt w:val="bullet"/>
+      <w:lvlText w:val=""/>
+      <w:lvlJc w:val="left"/>
+      <w:pPr>
+        <w:ind w:left="2880" w:hanging="360"/>
+      </w:pPr>
+      <w:rPr>
+        <w:rFonts w:ascii="Symbol" w:hAnsi="Symbol" w:hint="default"/>
+      </w:rPr>
+    </w:lvl>
+    <w:lvl w:ilvl="4" w:tplc="04090003" w:tentative="1">
+      <w:start w:val="1"/>
+      <w:numFmt w:val="bullet"/>
+      <w:lvlText w:val="o"/>
+      <w:lvlJc w:val="left"/>
+      <w:pPr>
+        <w:ind w:left="3600" w:hanging="360"/>
+      </w:pPr>
+      <w:rPr>
+        <w:rFonts w:ascii="Courier New" w:hAnsi="Courier New" w:cs="Courier New" w:hint="default"/>
+      </w:rPr>
+    </w:lvl>
+    <w:lvl w:ilvl="5" w:tplc="04090005" w:tentative="1">
+      <w:start w:val="1"/>
+      <w:numFmt w:val="bullet"/>
+      <w:lvlText w:val=""/>
+      <w:lvlJc w:val="left"/>
+      <w:pPr>
+        <w:ind w:left="4320" w:hanging="360"/>
+      </w:pPr>
+      <w:rPr>
+        <w:rFonts w:ascii="Wingdings" w:hAnsi="Wingdings" w:hint="default"/>
+      </w:rPr>
+    </w:lvl>
+    <w:lvl w:ilvl="6" w:tplc="04090001" w:tentative="1">
+      <w:start w:val="1"/>
+      <w:numFmt w:val="bullet"/>
+      <w:lvlText w:val=""/>
+      <w:lvlJc w:val="left"/>
+      <w:pPr>
+        <w:ind w:left="5040" w:hanging="360"/>
+      </w:pPr>
+      <w:rPr>
+        <w:rFonts w:ascii="Symbol" w:hAnsi="Symbol" w:hint="default"/>
+      </w:rPr>
+    </w:lvl>
+    <w:lvl w:ilvl="7" w:tplc="04090003" w:tentative="1">
+      <w:start w:val="1"/>
+      <w:numFmt w:val="bullet"/>
+      <w:lvlText w:val="o"/>
+      <w:lvlJc w:val="left"/>
+      <w:pPr>
+        <w:ind w:left="5760" w:hanging="360"/>
+      </w:pPr>
+      <w:rPr>
+        <w:rFonts w:ascii="Courier New" w:hAnsi="Courier New" w:cs="Courier New" w:hint="default"/>
+      </w:rPr>
+    </w:lvl>
+    <w:lvl w:ilvl="8" w:tplc="04090005" w:tentative="1">
+      <w:start w:val="1"/>
+      <w:numFmt w:val="bullet"/>
+      <w:lvlText w:val=""/>
+      <w:lvlJc w:val="left"/>
+      <w:pPr>
+        <w:ind w:left="6480" w:hanging="360"/>
+      </w:pPr>
+      <w:rPr>
+        <w:rFonts w:ascii="Wingdings" w:hAnsi="Wingdings" w:hint="default"/>
+      </w:rPr>
+    </w:lvl>
+  </w:abstractNum>
+  <w:abstractNum w:abstractNumId="12" w15:restartNumberingAfterBreak="0">
+    <w:nsid w:val="780D6E65"/>
+    <w:multiLevelType w:val="hybridMultilevel"/>
+    <w:tmpl w:val="D53624E6"/>
+    <w:lvl w:ilvl="0" w:tplc="04090001">
+      <w:start w:val="1"/>
+      <w:numFmt w:val="bullet"/>
+      <w:lvlText w:val=""/>
+      <w:lvlJc w:val="left"/>
+      <w:pPr>
+        <w:ind w:left="720" w:hanging="360"/>
+      </w:pPr>
+      <w:rPr>
+        <w:rFonts w:ascii="Symbol" w:hAnsi="Symbol" w:hint="default"/>
+      </w:rPr>
+    </w:lvl>
+    <w:lvl w:ilvl="1" w:tplc="04090003" w:tentative="1">
+      <w:start w:val="1"/>
+      <w:numFmt w:val="bullet"/>
+      <w:lvlText w:val="o"/>
+      <w:lvlJc w:val="left"/>
+      <w:pPr>
+        <w:ind w:left="1440" w:hanging="360"/>
+      </w:pPr>
+      <w:rPr>
+        <w:rFonts w:ascii="Courier New" w:hAnsi="Courier New" w:cs="Courier New" w:hint="default"/>
+      </w:rPr>
+    </w:lvl>
+    <w:lvl w:ilvl="2" w:tplc="04090005" w:tentative="1">
+      <w:start w:val="1"/>
+      <w:numFmt w:val="bullet"/>
+      <w:lvlText w:val=""/>
+      <w:lvlJc w:val="left"/>
+      <w:pPr>
+        <w:ind w:left="2160" w:hanging="360"/>
+      </w:pPr>
+      <w:rPr>
+        <w:rFonts w:ascii="Wingdings" w:hAnsi="Wingdings" w:hint="default"/>
+      </w:rPr>
+    </w:lvl>
+    <w:lvl w:ilvl="3" w:tplc="04090001" w:tentative="1">
+      <w:start w:val="1"/>
+      <w:numFmt w:val="bullet"/>
+      <w:lvlText w:val=""/>
+      <w:lvlJc w:val="left"/>
+      <w:pPr>
+        <w:ind w:left="2880" w:hanging="360"/>
+      </w:pPr>
+      <w:rPr>
+        <w:rFonts w:ascii="Symbol" w:hAnsi="Symbol" w:hint="default"/>
+      </w:rPr>
+    </w:lvl>
+    <w:lvl w:ilvl="4" w:tplc="04090003" w:tentative="1">
+      <w:start w:val="1"/>
+      <w:numFmt w:val="bullet"/>
+      <w:lvlText w:val="o"/>
+      <w:lvlJc w:val="left"/>
+      <w:pPr>
+        <w:ind w:left="3600" w:hanging="360"/>
+      </w:pPr>
+      <w:rPr>
+        <w:rFonts w:ascii="Courier New" w:hAnsi="Courier New" w:cs="Courier New" w:hint="default"/>
+      </w:rPr>
+    </w:lvl>
+    <w:lvl w:ilvl="5" w:tplc="04090005" w:tentative="1">
+      <w:start w:val="1"/>
+      <w:numFmt w:val="bullet"/>
+      <w:lvlText w:val=""/>
+      <w:lvlJc w:val="left"/>
+      <w:pPr>
+        <w:ind w:left="4320" w:hanging="360"/>
+      </w:pPr>
+      <w:rPr>
+        <w:rFonts w:ascii="Wingdings" w:hAnsi="Wingdings" w:hint="default"/>
+      </w:rPr>
+    </w:lvl>
+    <w:lvl w:ilvl="6" w:tplc="04090001" w:tentative="1">
+      <w:start w:val="1"/>
+      <w:numFmt w:val="bullet"/>
+      <w:lvlText w:val=""/>
+      <w:lvlJc w:val="left"/>
+      <w:pPr>
+        <w:ind w:left="5040" w:hanging="360"/>
+      </w:pPr>
+      <w:rPr>
+        <w:rFonts w:ascii="Symbol" w:hAnsi="Symbol" w:hint="default"/>
+      </w:rPr>
+    </w:lvl>
+    <w:lvl w:ilvl="7" w:tplc="04090003" w:tentative="1">
+      <w:start w:val="1"/>
+      <w:numFmt w:val="bullet"/>
+      <w:lvlText w:val="o"/>
+      <w:lvlJc w:val="left"/>
+      <w:pPr>
+        <w:ind w:left="5760" w:hanging="360"/>
+      </w:pPr>
+      <w:rPr>
+        <w:rFonts w:ascii="Courier New" w:hAnsi="Courier New" w:cs="Courier New" w:hint="default"/>
+      </w:rPr>
+    </w:lvl>
+    <w:lvl w:ilvl="8" w:tplc="04090005" w:tentative="1">
+      <w:start w:val="1"/>
+      <w:numFmt w:val="bullet"/>
+      <w:lvlText w:val=""/>
+      <w:lvlJc w:val="left"/>
+      <w:pPr>
+        <w:ind w:left="6480" w:hanging="360"/>
+      </w:pPr>
+      <w:rPr>
+        <w:rFonts w:ascii="Wingdings" w:hAnsi="Wingdings" w:hint="default"/>
+      </w:rPr>
+    </w:lvl>
+  </w:abstractNum>
   <w:num w:numId="1">
-    <w:abstractNumId w:val="2"/>
+    <w:abstractNumId w:val="3"/>
   </w:num>
   <w:num w:numId="2">
+    <w:abstractNumId w:val="7"/>
+  </w:num>
+  <w:num w:numId="3">
+    <w:abstractNumId w:val="10"/>
+  </w:num>
+  <w:num w:numId="4">
     <w:abstractNumId w:val="5"/>
   </w:num>
-  <w:num w:numId="3">
+  <w:num w:numId="5">
     <w:abstractNumId w:val="6"/>
-  </w:num>
-  <w:num w:numId="4">
-    <w:abstractNumId w:val="3"/>
-  </w:num>
-  <w:num w:numId="5">
-    <w:abstractNumId w:val="4"/>
   </w:num>
   <w:num w:numId="6">
     <w:abstractNumId w:val="1"/>
   </w:num>
   <w:num w:numId="7">
     <w:abstractNumId w:val="0"/>
+  </w:num>
+  <w:num w:numId="8">
+    <w:abstractNumId w:val="4"/>
+  </w:num>
+  <w:num w:numId="9">
+    <w:abstractNumId w:val="2"/>
+  </w:num>
+  <w:num w:numId="10">
+    <w:abstractNumId w:val="9"/>
+  </w:num>
+  <w:num w:numId="11">
+    <w:abstractNumId w:val="8"/>
+  </w:num>
+  <w:num w:numId="12">
+    <w:abstractNumId w:val="11"/>
+  </w:num>
+  <w:num w:numId="13">
+    <w:abstractNumId w:val="12"/>
   </w:num>
 </w:numbering>
 </file>
@@ -4222,7 +5473,6 @@
     <w:next w:val="Normal"/>
     <w:link w:val="Heading3Char"/>
     <w:uiPriority w:val="9"/>
-    <w:semiHidden/>
     <w:unhideWhenUsed/>
     <w:qFormat/>
     <w:rsid w:val="00B0030F"/>
@@ -4540,7 +5790,6 @@
     <w:basedOn w:val="DefaultParagraphFont"/>
     <w:link w:val="Heading3"/>
     <w:uiPriority w:val="9"/>
-    <w:semiHidden/>
     <w:rsid w:val="00B0030F"/>
     <w:rPr>
       <w:caps/>
@@ -4811,6 +6060,50 @@
       <w:outlineLvl w:val="9"/>
     </w:pPr>
   </w:style>
+  <w:style w:type="paragraph" w:styleId="Header">
+    <w:name w:val="header"/>
+    <w:basedOn w:val="Normal"/>
+    <w:link w:val="HeaderChar"/>
+    <w:uiPriority w:val="99"/>
+    <w:unhideWhenUsed/>
+    <w:rsid w:val="0036332C"/>
+    <w:pPr>
+      <w:tabs>
+        <w:tab w:val="center" w:pos="4680"/>
+        <w:tab w:val="right" w:pos="9360"/>
+      </w:tabs>
+      <w:spacing w:before="0" w:after="0" w:line="240" w:lineRule="auto"/>
+    </w:pPr>
+  </w:style>
+  <w:style w:type="character" w:customStyle="1" w:styleId="HeaderChar">
+    <w:name w:val="Header Char"/>
+    <w:basedOn w:val="DefaultParagraphFont"/>
+    <w:link w:val="Header"/>
+    <w:uiPriority w:val="99"/>
+    <w:rsid w:val="0036332C"/>
+  </w:style>
+  <w:style w:type="paragraph" w:styleId="Footer">
+    <w:name w:val="footer"/>
+    <w:basedOn w:val="Normal"/>
+    <w:link w:val="FooterChar"/>
+    <w:uiPriority w:val="99"/>
+    <w:unhideWhenUsed/>
+    <w:rsid w:val="0036332C"/>
+    <w:pPr>
+      <w:tabs>
+        <w:tab w:val="center" w:pos="4680"/>
+        <w:tab w:val="right" w:pos="9360"/>
+      </w:tabs>
+      <w:spacing w:before="0" w:after="0" w:line="240" w:lineRule="auto"/>
+    </w:pPr>
+  </w:style>
+  <w:style w:type="character" w:customStyle="1" w:styleId="FooterChar">
+    <w:name w:val="Footer Char"/>
+    <w:basedOn w:val="DefaultParagraphFont"/>
+    <w:link w:val="Footer"/>
+    <w:uiPriority w:val="99"/>
+    <w:rsid w:val="0036332C"/>
+  </w:style>
 </w:styles>
 </file>
 
@@ -5080,7 +6373,7 @@
 </file>
 
 <file path=customXml/itemProps1.xml><?xml version="1.0" encoding="utf-8"?>
-<ds:datastoreItem xmlns:ds="http://schemas.openxmlformats.org/officeDocument/2006/customXml" ds:itemID="{BFF76901-6A91-4526-8882-F3F3EDA05608}">
+<ds:datastoreItem xmlns:ds="http://schemas.openxmlformats.org/officeDocument/2006/customXml" ds:itemID="{D6A2DE92-5D8E-4E8F-BCD8-94312D792A99}">
   <ds:schemaRefs>
     <ds:schemaRef ds:uri="http://schemas.openxmlformats.org/officeDocument/2006/bibliography"/>
   </ds:schemaRefs>

</xml_diff>

<commit_message>
added admin creation form and designed forms
</commit_message>
<xml_diff>
--- a/doc/About the project.docx
+++ b/doc/About the project.docx
@@ -3230,7 +3230,13 @@
         <w:pStyle w:val="Heading2"/>
       </w:pPr>
       <w:r>
-        <w:t>Coach (Local VLTA modulators/mentors)</w:t>
+        <w:t>Coach (Local VL</w:t>
+      </w:r>
+      <w:r>
+        <w:t>S</w:t>
+      </w:r>
+      <w:r>
+        <w:t>A modulators/mentors)</w:t>
       </w:r>
     </w:p>
     <w:p>
@@ -3321,6 +3327,8 @@
       <w:r>
         <w:t>Status</w:t>
       </w:r>
+      <w:bookmarkStart w:id="0" w:name="_GoBack"/>
+      <w:bookmarkEnd w:id="0"/>
     </w:p>
     <w:p>
       <w:pPr>
@@ -3492,15 +3500,6 @@
         <w:pStyle w:val="Heading2"/>
       </w:pPr>
       <w:r>
-        <w:t>VSLA_coach</w:t>
-      </w:r>
-    </w:p>
-    <w:p/>
-    <w:p>
-      <w:pPr>
-        <w:pStyle w:val="Heading2"/>
-      </w:pPr>
-      <w:r>
         <w:t>VLSA_assets</w:t>
       </w:r>
     </w:p>
@@ -3551,8 +3550,6 @@
       <w:r>
         <w:t>Asset value</w:t>
       </w:r>
-      <w:bookmarkStart w:id="0" w:name="_GoBack"/>
-      <w:bookmarkEnd w:id="0"/>
     </w:p>
     <w:p/>
     <w:p/>
@@ -6373,7 +6370,7 @@
 </file>
 
 <file path=customXml/itemProps1.xml><?xml version="1.0" encoding="utf-8"?>
-<ds:datastoreItem xmlns:ds="http://schemas.openxmlformats.org/officeDocument/2006/customXml" ds:itemID="{D6A2DE92-5D8E-4E8F-BCD8-94312D792A99}">
+<ds:datastoreItem xmlns:ds="http://schemas.openxmlformats.org/officeDocument/2006/customXml" ds:itemID="{1B309FEB-7D15-479D-BA1D-BDD0CAE5EB4B}">
   <ds:schemaRefs>
     <ds:schemaRef ds:uri="http://schemas.openxmlformats.org/officeDocument/2006/bibliography"/>
   </ds:schemaRefs>

</xml_diff>

<commit_message>
Impremented the class with methods to do basic DB functionalities
</commit_message>
<xml_diff>
--- a/doc/About the project.docx
+++ b/doc/About the project.docx
@@ -1,6 +1,7 @@
 
 <file path=word/document.xml><?xml version="1.0" encoding="utf-8"?>
 <w:document xmlns:wpc="http://schemas.microsoft.com/office/word/2010/wordprocessingCanvas" xmlns:cx="http://schemas.microsoft.com/office/drawing/2014/chartex" xmlns:cx1="http://schemas.microsoft.com/office/drawing/2015/9/8/chartex" xmlns:mc="http://schemas.openxmlformats.org/markup-compatibility/2006" xmlns:o="urn:schemas-microsoft-com:office:office" xmlns:r="http://schemas.openxmlformats.org/officeDocument/2006/relationships" xmlns:m="http://schemas.openxmlformats.org/officeDocument/2006/math" xmlns:v="urn:schemas-microsoft-com:vml" xmlns:wp14="http://schemas.microsoft.com/office/word/2010/wordprocessingDrawing" xmlns:wp="http://schemas.openxmlformats.org/drawingml/2006/wordprocessingDrawing" xmlns:w10="urn:schemas-microsoft-com:office:word" xmlns:w="http://schemas.openxmlformats.org/wordprocessingml/2006/main" xmlns:w14="http://schemas.microsoft.com/office/word/2010/wordml" xmlns:w15="http://schemas.microsoft.com/office/word/2012/wordml" xmlns:w16se="http://schemas.microsoft.com/office/word/2015/wordml/symex" xmlns:wpg="http://schemas.microsoft.com/office/word/2010/wordprocessingGroup" xmlns:wpi="http://schemas.microsoft.com/office/word/2010/wordprocessingInk" xmlns:wne="http://schemas.microsoft.com/office/word/2006/wordml" xmlns:wps="http://schemas.microsoft.com/office/word/2010/wordprocessingShape" mc:Ignorable="w14 w15 w16se wp14">
+  <w:background w:color="F2F2F2" w:themeColor="background1" w:themeShade="F2"/>
   <w:body>
     <w:p>
       <w:pPr>
@@ -15,7 +16,10 @@
         <w:pStyle w:val="Subtitle"/>
       </w:pPr>
       <w:r>
-        <w:t>General overview of the project “100Weeks” MIS</w:t>
+        <w:t xml:space="preserve">General overview of the project “100Weeks” </w:t>
+      </w:r>
+      <w:r>
+        <w:t>Information Management System</w:t>
       </w:r>
     </w:p>
     <w:p>
@@ -23,6 +27,340 @@
         <w:pStyle w:val="Heading1"/>
       </w:pPr>
       <w:r>
+        <w:t>VSLA.</w:t>
+      </w:r>
+    </w:p>
+    <w:p>
+      <w:pPr>
+        <w:pStyle w:val="Heading2"/>
+      </w:pPr>
+      <w:r>
+        <w:t>What is a VSLA:</w:t>
+      </w:r>
+    </w:p>
+    <w:p>
+      <w:r>
+        <w:t>A VSLA</w:t>
+      </w:r>
+      <w:r>
+        <w:t>(s)</w:t>
+      </w:r>
+      <w:r>
+        <w:t xml:space="preserve"> is a group of women who are supported by the Non-profit organization (100Weeks)</w:t>
+      </w:r>
+      <w:r>
+        <w:t xml:space="preserve">. It exists and </w:t>
+      </w:r>
+      <w:r>
+        <w:t>supports</w:t>
+      </w:r>
+      <w:r>
+        <w:t xml:space="preserve"> women in 100 weeks (2 years). It is created to last 100 weeks, each VSLA has</w:t>
+      </w:r>
+      <w:r>
+        <w:t xml:space="preserve"> an average of 20 members and one</w:t>
+      </w:r>
+      <w:r>
+        <w:t xml:space="preserve"> mentor</w:t>
+      </w:r>
+      <w:r>
+        <w:t xml:space="preserve"> (also known as a coach)</w:t>
+      </w:r>
+      <w:r>
+        <w:t xml:space="preserve"> who </w:t>
+      </w:r>
+      <w:r>
+        <w:t>overlooks its local operations</w:t>
+      </w:r>
+      <w:r>
+        <w:t>,</w:t>
+      </w:r>
+      <w:r>
+        <w:t xml:space="preserve"> collects and records each member’s weekly </w:t>
+      </w:r>
+      <w:r>
+        <w:t>savings and social funds</w:t>
+      </w:r>
+      <w:r>
+        <w:t xml:space="preserve"> contributions</w:t>
+      </w:r>
+      <w:r>
+        <w:t>.</w:t>
+      </w:r>
+    </w:p>
+    <w:p>
+      <w:pPr>
+        <w:pStyle w:val="Heading2"/>
+      </w:pPr>
+      <w:r>
+        <w:t>VSLA lifespan</w:t>
+      </w:r>
+    </w:p>
+    <w:p>
+      <w:r>
+        <w:t xml:space="preserve">A VSLA group exists in 100 weeks (around 2 years), after its lifespan ends, it gets </w:t>
+      </w:r>
+      <w:r>
+        <w:rPr>
+          <w:highlight w:val="yellow"/>
+        </w:rPr>
+        <w:t>disbanded</w:t>
+      </w:r>
+      <w:r>
+        <w:t xml:space="preserve"> and its members are </w:t>
+      </w:r>
+      <w:r>
+        <w:rPr>
+          <w:highlight w:val="yellow"/>
+        </w:rPr>
+        <w:t>removed from the program</w:t>
+      </w:r>
+      <w:r>
+        <w:t xml:space="preserve"> </w:t>
+      </w:r>
+      <w:r>
+        <w:t>but their records stay.</w:t>
+      </w:r>
+    </w:p>
+    <w:p>
+      <w:pPr>
+        <w:pStyle w:val="Heading2"/>
+      </w:pPr>
+      <w:r>
+        <w:t>a VSLA mentor/coach</w:t>
+      </w:r>
+    </w:p>
+    <w:p>
+      <w:r>
+        <w:t xml:space="preserve">A mentor is assigned to one or multiple VSLAs, he/she collects and records each VSLA member’s </w:t>
+      </w:r>
+      <w:r>
+        <w:rPr>
+          <w:highlight w:val="yellow"/>
+        </w:rPr>
+        <w:t>savings</w:t>
+      </w:r>
+      <w:r>
+        <w:t xml:space="preserve"> and </w:t>
+      </w:r>
+      <w:r>
+        <w:rPr>
+          <w:highlight w:val="yellow"/>
+        </w:rPr>
+        <w:t>social funds</w:t>
+      </w:r>
+      <w:r>
+        <w:t xml:space="preserve"> </w:t>
+      </w:r>
+      <w:r>
+        <w:t>every week</w:t>
+      </w:r>
+      <w:r>
+        <w:t xml:space="preserve">, he also </w:t>
+      </w:r>
+      <w:r>
+        <w:rPr>
+          <w:highlight w:val="cyan"/>
+        </w:rPr>
+        <w:t>records each VSLA’s assets</w:t>
+      </w:r>
+      <w:r>
+        <w:t>(?).</w:t>
+      </w:r>
+    </w:p>
+    <w:p>
+      <w:pPr>
+        <w:pStyle w:val="Heading2"/>
+        <w:rPr>
+          <w:b/>
+        </w:rPr>
+      </w:pPr>
+      <w:r>
+        <w:t xml:space="preserve">VSLA member’s </w:t>
+      </w:r>
+      <w:r>
+        <w:rPr>
+          <w:b/>
+        </w:rPr>
+        <w:t>weekly savings</w:t>
+      </w:r>
+      <w:r>
+        <w:t xml:space="preserve"> and </w:t>
+      </w:r>
+      <w:r>
+        <w:rPr>
+          <w:b/>
+        </w:rPr>
+        <w:t>social funds</w:t>
+      </w:r>
+    </w:p>
+    <w:p>
+      <w:r>
+        <w:t xml:space="preserve">VSLA’s weekly savings may differ according to the specific VSLA’s rules while social funds are </w:t>
+      </w:r>
+      <w:r>
+        <w:t>the same to every VSLA</w:t>
+      </w:r>
+      <w:r>
+        <w:t>.</w:t>
+      </w:r>
+    </w:p>
+    <w:p>
+      <w:r>
+        <w:t>Weekly savings amount per member depends on the</w:t>
+      </w:r>
+      <w:r>
+        <w:t xml:space="preserve"> number of shares that he/she have in the</w:t>
+      </w:r>
+      <w:r>
+        <w:t xml:space="preserve"> VSLA and</w:t>
+      </w:r>
+      <w:r>
+        <w:t xml:space="preserve"> the value </w:t>
+      </w:r>
+      <w:r>
+        <w:t xml:space="preserve">per share </w:t>
+      </w:r>
+      <w:r>
+        <w:rPr>
+          <w:highlight w:val="cyan"/>
+        </w:rPr>
+        <w:t>may or may not change every week, month or year</w:t>
+      </w:r>
+      <w:r>
+        <w:t>(?)</w:t>
+      </w:r>
+      <w:r>
+        <w:t xml:space="preserve"> I think no.</w:t>
+      </w:r>
+    </w:p>
+    <w:p>
+      <w:pPr>
+        <w:pStyle w:val="Heading2"/>
+      </w:pPr>
+      <w:r>
+        <w:t>VSLAs loans</w:t>
+      </w:r>
+    </w:p>
+    <w:p>
+      <w:r>
+        <w:t>Each VSLA has a loan limit</w:t>
+      </w:r>
+      <w:r>
+        <w:t xml:space="preserve">, the loan must not exceed a certain amount </w:t>
+      </w:r>
+      <w:r>
+        <w:rPr>
+          <w:highlight w:val="cyan"/>
+        </w:rPr>
+        <w:t>which is set by each VSLA</w:t>
+      </w:r>
+      <w:r>
+        <w:t>(?)</w:t>
+      </w:r>
+      <w:r>
+        <w:t xml:space="preserve"> with a </w:t>
+      </w:r>
+      <w:r>
+        <w:rPr>
+          <w:highlight w:val="cyan"/>
+        </w:rPr>
+        <w:t>monthly</w:t>
+      </w:r>
+      <w:r>
+        <w:rPr>
+          <w:highlight w:val="cyan"/>
+        </w:rPr>
+        <w:t xml:space="preserve"> or weekly</w:t>
+      </w:r>
+      <w:r>
+        <w:t xml:space="preserve">(?) interest, </w:t>
+      </w:r>
+      <w:r>
+        <w:rPr>
+          <w:highlight w:val="cyan"/>
+        </w:rPr>
+        <w:t>this interest rate is either constant or depends on the VSLA</w:t>
+      </w:r>
+      <w:r>
+        <w:t>(?)</w:t>
+      </w:r>
+      <w:r>
+        <w:t xml:space="preserve">. </w:t>
+      </w:r>
+      <w:r>
+        <w:t>Overdue</w:t>
+      </w:r>
+      <w:r>
+        <w:t xml:space="preserve"> loan payments must be paid in full + regular monthly interest </w:t>
+      </w:r>
+      <w:r>
+        <w:rPr>
+          <w:highlight w:val="cyan"/>
+        </w:rPr>
+        <w:t>in addition</w:t>
+      </w:r>
+      <w:r>
+        <w:t xml:space="preserve"> to penalty </w:t>
+      </w:r>
+      <w:r>
+        <w:rPr>
+          <w:highlight w:val="cyan"/>
+        </w:rPr>
+        <w:t>amount/rate</w:t>
+      </w:r>
+      <w:r>
+        <w:t xml:space="preserve"> </w:t>
+      </w:r>
+      <w:r>
+        <w:rPr>
+          <w:highlight w:val="cyan"/>
+        </w:rPr>
+        <w:t>every week/month.</w:t>
+      </w:r>
+    </w:p>
+    <w:p>
+      <w:r>
+        <w:t>The member requesting a loan must have</w:t>
+      </w:r>
+      <w:bookmarkStart w:id="0" w:name="_GoBack"/>
+      <w:bookmarkEnd w:id="0"/>
+      <w:r>
+        <w:t xml:space="preserve"> no pending loan payment.</w:t>
+      </w:r>
+    </w:p>
+    <w:p>
+      <w:pPr>
+        <w:pStyle w:val="Heading3"/>
+      </w:pPr>
+      <w:r>
+        <w:t>How does the member requests for a loan?</w:t>
+      </w:r>
+    </w:p>
+    <w:p>
+      <w:r>
+        <w:t>I propose that a member requests for a loan through his mentor, the VSLA analyses the request and come up with the decision. OR,</w:t>
+      </w:r>
+    </w:p>
+    <w:p>
+      <w:r>
+        <w:t xml:space="preserve">The member requests a loan </w:t>
+      </w:r>
+      <w:r>
+        <w:t>though his/her</w:t>
+      </w:r>
+    </w:p>
+    <w:p>
+      <w:r>
+        <w:t>Who approves loans?</w:t>
+      </w:r>
+    </w:p>
+    <w:p>
+      <w:pPr>
+        <w:pStyle w:val="Heading1"/>
+      </w:pPr>
+      <w:r>
+        <w:lastRenderedPageBreak/>
         <w:t>All functionalities</w:t>
       </w:r>
     </w:p>
@@ -358,17 +696,17 @@
         <w:pStyle w:val="Heading2"/>
       </w:pPr>
       <w:r>
+        <w:t>The VLTA coach</w:t>
+      </w:r>
+    </w:p>
+    <w:p>
+      <w:r>
+        <w:t>The VLTA coach (or simply the coach) is a user whose job to the system is to record each VLTA member’s weekly monetary contribution to the VLTA.</w:t>
+      </w:r>
+    </w:p>
+    <w:p>
+      <w:r>
         <w:lastRenderedPageBreak/>
-        <w:t>The VLTA coach</w:t>
-      </w:r>
-    </w:p>
-    <w:p>
-      <w:r>
-        <w:t>The VLTA coach (or simply the coach) is a user whose job to the system is to record each VLTA member’s weekly monetary contribution to the VLTA.</w:t>
-      </w:r>
-    </w:p>
-    <w:p>
-      <w:r>
         <w:t>The coach can:</w:t>
       </w:r>
     </w:p>
@@ -2058,14 +2396,14 @@
           <mc:Fallback>
             <w:pict>
               <v:group w14:anchorId="32FE49C9" id="Group 44" o:spid="_x0000_s1026" style="position:absolute;margin-left:-33pt;margin-top:18.9pt;width:511.5pt;height:577.5pt;z-index:251666432;mso-height-relative:margin" coordorigin="-190,1166" coordsize="64960,74866" o:gfxdata="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">
-                <v:rect id="Rectangle 1" o:spid="_x0000_s1027" style="position:absolute;left:-190;top:1166;width:64960;height:74867;visibility:visible;mso-wrap-style:square;v-text-anchor:middle" o:gfxdata="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" filled="f" strokecolor="#a5a5a5 [3206]">
+                <v:rect id="Rectangle 1" o:spid="_x0000_s1027" style="position:absolute;left:-190;top:1166;width:64960;height:74867;visibility:visible;mso-wrap-style:square;v-text-anchor:middle" o:gfxdata="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" filled="f" strokecolor="#297fd5 [3206]">
                   <v:stroke joinstyle="round"/>
                 </v:rect>
                 <v:shapetype id="_x0000_t4" coordsize="21600,21600" o:spt="4" path="m10800,l,10800,10800,21600,21600,10800xe">
                   <v:stroke joinstyle="miter"/>
                   <v:path gradientshapeok="t" o:connecttype="rect" textboxrect="5400,5400,16200,16200"/>
                 </v:shapetype>
-                <v:shape id="Diamond 3" o:spid="_x0000_s1028" type="#_x0000_t4" style="position:absolute;left:9525;top:2667;width:18341;height:6444;visibility:visible;mso-wrap-style:square;v-text-anchor:middle" o:gfxdata="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" fillcolor="#ed7d31 [3205]" strokecolor="#823b0b [1605]" strokeweight="1pt">
+                <v:shape id="Diamond 3" o:spid="_x0000_s1028" type="#_x0000_t4" style="position:absolute;left:9525;top:2667;width:18341;height:6444;visibility:visible;mso-wrap-style:square;v-text-anchor:middle" o:gfxdata="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" fillcolor="#629dd1 [3205]" strokecolor="#224e76 [1605]" strokeweight="1pt">
                   <v:textbox>
                     <w:txbxContent>
                       <w:p>
@@ -2083,7 +2421,7 @@
                   <v:path arrowok="t" fillok="f" o:connecttype="none"/>
                   <o:lock v:ext="edit" shapetype="t"/>
                 </v:shapetype>
-                <v:shape id="Straight Arrow Connector 6" o:spid="_x0000_s1029" type="#_x0000_t32" style="position:absolute;left:18478;top:9144;width:457;height:5022;visibility:visible;mso-wrap-style:square" o:connectortype="straight" o:gfxdata="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" strokecolor="#5b9bd5 [3204]" strokeweight=".5pt">
+                <v:shape id="Straight Arrow Connector 6" o:spid="_x0000_s1029" type="#_x0000_t32" style="position:absolute;left:18478;top:9144;width:457;height:5022;visibility:visible;mso-wrap-style:square" o:connectortype="straight" o:gfxdata="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" strokecolor="#4a66ac [3204]" strokeweight=".5pt">
                   <v:stroke endarrow="block" joinstyle="miter"/>
                 </v:shape>
                 <v:rect id="Rectangle 8" o:spid="_x0000_s1030" style="position:absolute;left:9429;top:14382;width:19679;height:4549;visibility:visible;mso-wrap-style:square;v-text-anchor:middle" o:gfxdata="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" fillcolor="black [3200]" strokecolor="black [1600]" strokeweight="1pt">
@@ -2100,7 +2438,7 @@
                     </w:txbxContent>
                   </v:textbox>
                 </v:rect>
-                <v:shape id="Diamond 10" o:spid="_x0000_s1031" type="#_x0000_t4" style="position:absolute;left:35718;top:2762;width:20157;height:6539;visibility:visible;mso-wrap-style:square;v-text-anchor:middle" o:gfxdata="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" fillcolor="#ed7d31 [3205]" strokecolor="#823b0b [1605]" strokeweight="1pt">
+                <v:shape id="Diamond 10" o:spid="_x0000_s1031" type="#_x0000_t4" style="position:absolute;left:35718;top:2762;width:20157;height:6539;visibility:visible;mso-wrap-style:square;v-text-anchor:middle" o:gfxdata="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" fillcolor="#629dd1 [3205]" strokecolor="#224e76 [1605]" strokeweight="1pt">
                   <v:textbox>
                     <w:txbxContent>
                       <w:p>
@@ -2136,7 +2474,7 @@
                     <v:h position="#0,topLeft" xrange="0,21600"/>
                   </v:handles>
                 </v:shapetype>
-                <v:shape id="Parallelogram 14" o:spid="_x0000_s1032" type="#_x0000_t7" style="position:absolute;left:34575;top:14573;width:22545;height:6918;visibility:visible;mso-wrap-style:square;v-text-anchor:middle" o:gfxdata="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" adj="1657" fillcolor="#a5a5a5 [3206]" strokecolor="white [3201]" strokeweight="1.5pt">
+                <v:shape id="Parallelogram 14" o:spid="_x0000_s1032" type="#_x0000_t7" style="position:absolute;left:34575;top:14573;width:22545;height:6918;visibility:visible;mso-wrap-style:square;v-text-anchor:middle" o:gfxdata="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" adj="1657" fillcolor="#297fd5 [3206]" strokecolor="white [3201]" strokeweight="1.5pt">
                   <v:textbox>
                     <w:txbxContent>
                       <w:p>
@@ -2150,10 +2488,10 @@
                     </w:txbxContent>
                   </v:textbox>
                 </v:shape>
-                <v:shape id="Straight Arrow Connector 15" o:spid="_x0000_s1033" type="#_x0000_t32" style="position:absolute;left:45815;top:21621;width:457;height:3696;flip:x;visibility:visible;mso-wrap-style:square" o:connectortype="straight" o:gfxdata="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" strokecolor="#5b9bd5 [3204]" strokeweight=".5pt">
+                <v:shape id="Straight Arrow Connector 15" o:spid="_x0000_s1033" type="#_x0000_t32" style="position:absolute;left:45815;top:21621;width:457;height:3696;flip:x;visibility:visible;mso-wrap-style:square" o:connectortype="straight" o:gfxdata="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" strokecolor="#4a66ac [3204]" strokeweight=".5pt">
                   <v:stroke endarrow="block" joinstyle="miter"/>
                 </v:shape>
-                <v:shape id="Diamond 17" o:spid="_x0000_s1034" type="#_x0000_t4" style="position:absolute;left:33528;top:25431;width:24551;height:6539;visibility:visible;mso-wrap-style:square;v-text-anchor:middle" o:gfxdata="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" fillcolor="#ed7d31 [3205]" strokecolor="#823b0b [1605]" strokeweight="1pt">
+                <v:shape id="Diamond 17" o:spid="_x0000_s1034" type="#_x0000_t4" style="position:absolute;left:33528;top:25431;width:24551;height:6539;visibility:visible;mso-wrap-style:square;v-text-anchor:middle" o:gfxdata="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" fillcolor="#629dd1 [3205]" strokecolor="#224e76 [1605]" strokeweight="1pt">
                   <v:textbox>
                     <w:txbxContent>
                       <w:p>
@@ -2167,7 +2505,7 @@
                     </w:txbxContent>
                   </v:textbox>
                 </v:shape>
-                <v:shape id="Straight Arrow Connector 18" o:spid="_x0000_s1035" type="#_x0000_t32" style="position:absolute;left:45910;top:32099;width:457;height:4264;flip:x;visibility:visible;mso-wrap-style:square" o:connectortype="straight" o:gfxdata="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" strokecolor="#5b9bd5 [3204]" strokeweight=".5pt">
+                <v:shape id="Straight Arrow Connector 18" o:spid="_x0000_s1035" type="#_x0000_t32" style="position:absolute;left:45910;top:32099;width:457;height:4264;flip:x;visibility:visible;mso-wrap-style:square" o:connectortype="straight" o:gfxdata="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" strokecolor="#4a66ac [3204]" strokeweight=".5pt">
                   <v:stroke endarrow="block" joinstyle="miter"/>
                 </v:shape>
                 <v:rect id="Rectangle 20" o:spid="_x0000_s1036" style="position:absolute;left:31337;top:36480;width:29041;height:8435;visibility:visible;mso-wrap-style:square;v-text-anchor:middle" o:gfxdata="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" fillcolor="black [3200]" strokecolor="black [1600]" strokeweight="1pt">
@@ -2192,17 +2530,17 @@
                     </w:txbxContent>
                   </v:textbox>
                 </v:rect>
-                <v:shape id="U-Turn Arrow 21" o:spid="_x0000_s1037" style="position:absolute;left:27527;top:20192;width:11562;height:5541;rotation:-90;visibility:visible;mso-wrap-style:square;v-text-anchor:middle" coordsize="1156166,554075" o:gfxdata="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" path="m,554075l,108671c,48654,48654,,108671,r914944,c1083632,,1132286,48654,1132286,108671v,101976,-1,203951,-1,305927l1156166,414598r-23881,107950l1108405,414598r23880,l1132285,108671c1132285,48654,1083631,,1023614,l108671,c48654,,,48654,,108671l,554075xe" fillcolor="#5b9bd5 [3204]" strokecolor="#1f4d78 [1604]" strokeweight="1pt">
+                <v:shape id="U-Turn Arrow 21" o:spid="_x0000_s1037" style="position:absolute;left:27527;top:20192;width:11562;height:5541;rotation:-90;visibility:visible;mso-wrap-style:square;v-text-anchor:middle" coordsize="1156166,554075" o:gfxdata="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" path="m,554075l,108671c,48654,48654,,108671,r914944,c1083632,,1132286,48654,1132286,108671v,101976,-1,203951,-1,305927l1156166,414598r-23881,107950l1108405,414598r23880,l1132285,108671c1132285,48654,1083631,,1023614,l108671,c48654,,,48654,,108671l,554075xe" fillcolor="#4a66ac [3204]" strokecolor="#243255 [1604]" strokeweight="1pt">
                   <v:stroke joinstyle="miter"/>
                   <v:path arrowok="t" o:connecttype="custom" o:connectlocs="0,554075;0,108671;108671,0;1023615,0;1132286,108671;1132285,414598;1156166,414598;1132285,522548;1108405,414598;1132285,414598;1132285,108671;1023614,0;108671,0;0,108671;0,554075" o:connectangles="0,0,0,0,0,0,0,0,0,0,0,0,0,0,0"/>
                 </v:shape>
-                <v:shape id="Straight Arrow Connector 23" o:spid="_x0000_s1038" type="#_x0000_t32" style="position:absolute;left:27717;top:5905;width:8311;height:457;flip:y;visibility:visible;mso-wrap-style:square" o:connectortype="straight" o:gfxdata="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" strokecolor="#5b9bd5 [3204]" strokeweight=".5pt">
+                <v:shape id="Straight Arrow Connector 23" o:spid="_x0000_s1038" type="#_x0000_t32" style="position:absolute;left:27717;top:5905;width:8311;height:457;flip:y;visibility:visible;mso-wrap-style:square" o:connectortype="straight" o:gfxdata="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" strokecolor="#4a66ac [3204]" strokeweight=".5pt">
                   <v:stroke endarrow="block" joinstyle="miter"/>
                 </v:shape>
-                <v:shape id="Straight Arrow Connector 24" o:spid="_x0000_s1039" type="#_x0000_t32" style="position:absolute;left:45910;top:9429;width:457;height:5307;flip:x;visibility:visible;mso-wrap-style:square" o:connectortype="straight" o:gfxdata="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" strokecolor="#5b9bd5 [3204]" strokeweight=".5pt">
+                <v:shape id="Straight Arrow Connector 24" o:spid="_x0000_s1039" type="#_x0000_t32" style="position:absolute;left:45910;top:9429;width:457;height:5307;flip:x;visibility:visible;mso-wrap-style:square" o:connectortype="straight" o:gfxdata="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" strokecolor="#4a66ac [3204]" strokeweight=".5pt">
                   <v:stroke endarrow="block" joinstyle="miter"/>
                 </v:shape>
-                <v:shape id="Parallelogram 25" o:spid="_x0000_s1040" type="#_x0000_t7" style="position:absolute;left:34766;top:50291;width:22545;height:4834;visibility:visible;mso-wrap-style:square;v-text-anchor:middle" o:gfxdata="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" adj="1903" fillcolor="#a5a5a5 [3206]" strokecolor="white [3201]" strokeweight="1.5pt">
+                <v:shape id="Parallelogram 25" o:spid="_x0000_s1040" type="#_x0000_t7" style="position:absolute;left:34766;top:50291;width:22545;height:4834;visibility:visible;mso-wrap-style:square;v-text-anchor:middle" o:gfxdata="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" adj="1903" fillcolor="#297fd5 [3206]" strokecolor="white [3201]" strokeweight="1.5pt">
                   <v:textbox>
                     <w:txbxContent>
                       <w:p>
@@ -2216,13 +2554,13 @@
                     </w:txbxContent>
                   </v:textbox>
                 </v:shape>
-                <v:shape id="Straight Arrow Connector 26" o:spid="_x0000_s1041" type="#_x0000_t32" style="position:absolute;left:46101;top:44958;width:457;height:5306;flip:x;visibility:visible;mso-wrap-style:square" o:connectortype="straight" o:gfxdata="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" strokecolor="#5b9bd5 [3204]" strokeweight=".5pt">
+                <v:shape id="Straight Arrow Connector 26" o:spid="_x0000_s1041" type="#_x0000_t32" style="position:absolute;left:46101;top:44958;width:457;height:5306;flip:x;visibility:visible;mso-wrap-style:square" o:connectortype="straight" o:gfxdata="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" strokecolor="#4a66ac [3204]" strokeweight=".5pt">
                   <v:stroke endarrow="block" joinstyle="miter"/>
                 </v:shape>
-                <v:shape id="Straight Arrow Connector 27" o:spid="_x0000_s1042" type="#_x0000_t32" style="position:absolute;left:45720;top:55054;width:457;height:4075;visibility:visible;mso-wrap-style:square" o:connectortype="straight" o:gfxdata="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" strokecolor="#5b9bd5 [3204]" strokeweight=".5pt">
+                <v:shape id="Straight Arrow Connector 27" o:spid="_x0000_s1042" type="#_x0000_t32" style="position:absolute;left:45720;top:55054;width:457;height:4075;visibility:visible;mso-wrap-style:square" o:connectortype="straight" o:gfxdata="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" strokecolor="#4a66ac [3204]" strokeweight=".5pt">
                   <v:stroke endarrow="block" joinstyle="miter"/>
                 </v:shape>
-                <v:shape id="Diamond 29" o:spid="_x0000_s1043" type="#_x0000_t4" style="position:absolute;left:30289;top:59436;width:31812;height:9666;visibility:visible;mso-wrap-style:square;v-text-anchor:middle" o:gfxdata="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" fillcolor="#ed7d31 [3205]" strokecolor="#823b0b [1605]" strokeweight="1pt">
+                <v:shape id="Diamond 29" o:spid="_x0000_s1043" type="#_x0000_t4" style="position:absolute;left:30289;top:59436;width:31812;height:9666;visibility:visible;mso-wrap-style:square;v-text-anchor:middle" o:gfxdata="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" fillcolor="#629dd1 [3205]" strokecolor="#224e76 [1605]" strokeweight="1pt">
                   <v:textbox>
                     <w:txbxContent>
                       <w:p>
@@ -2236,10 +2574,10 @@
                     </w:txbxContent>
                   </v:textbox>
                 </v:shape>
-                <v:shape id="Straight Arrow Connector 30" o:spid="_x0000_s1044" type="#_x0000_t32" style="position:absolute;left:24860;top:64103;width:5725;height:457;flip:x;visibility:visible;mso-wrap-style:square" o:connectortype="straight" o:gfxdata="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" strokecolor="#5b9bd5 [3204]" strokeweight=".5pt">
+                <v:shape id="Straight Arrow Connector 30" o:spid="_x0000_s1044" type="#_x0000_t32" style="position:absolute;left:24860;top:64103;width:5725;height:457;flip:x;visibility:visible;mso-wrap-style:square" o:connectortype="straight" o:gfxdata="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" strokecolor="#4a66ac [3204]" strokeweight=".5pt">
                   <v:stroke endarrow="block" joinstyle="miter"/>
                 </v:shape>
-                <v:shape id="Parallelogram 31" o:spid="_x0000_s1045" type="#_x0000_t7" style="position:absolute;left:6000;top:60483;width:19871;height:7297;visibility:visible;mso-wrap-style:square;v-text-anchor:middle" o:gfxdata="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" adj="1983" fillcolor="#a5a5a5 [3206]" strokecolor="#525252 [1606]" strokeweight="1pt">
+                <v:shape id="Parallelogram 31" o:spid="_x0000_s1045" type="#_x0000_t7" style="position:absolute;left:6000;top:60483;width:19871;height:7297;visibility:visible;mso-wrap-style:square;v-text-anchor:middle" o:gfxdata="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" adj="1983" fillcolor="#297fd5 [3206]" strokecolor="#143e69 [1606]" strokeweight="1pt">
                   <v:textbox>
                     <w:txbxContent>
                       <w:p>
@@ -2253,7 +2591,7 @@
                     </w:txbxContent>
                   </v:textbox>
                 </v:shape>
-                <v:shape id="Diamond 35" o:spid="_x0000_s1046" type="#_x0000_t4" style="position:absolute;left:5048;top:45434;width:23214;height:11372;visibility:visible;mso-wrap-style:square;v-text-anchor:middle" o:gfxdata="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" fillcolor="#ed7d31 [3205]" strokecolor="#823b0b [1605]" strokeweight="1pt">
+                <v:shape id="Diamond 35" o:spid="_x0000_s1046" type="#_x0000_t4" style="position:absolute;left:5048;top:45434;width:23214;height:11372;visibility:visible;mso-wrap-style:square;v-text-anchor:middle" o:gfxdata="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" fillcolor="#629dd1 [3205]" strokecolor="#224e76 [1605]" strokeweight="1pt">
                   <v:textbox>
                     <w:txbxContent>
                       <w:p>
@@ -2267,25 +2605,25 @@
                     </w:txbxContent>
                   </v:textbox>
                 </v:shape>
-                <v:shape id="U-Turn Arrow 36" o:spid="_x0000_s1047" style="position:absolute;left:22479;top:54196;width:12459;height:6209;rotation:90;visibility:visible;mso-wrap-style:square;v-text-anchor:middle" coordsize="1252220,561975" o:gfxdata="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" path="m2,276225c2,130745,,251964,,106484,,47675,47675,,106484,l1122336,v58809,,106484,47675,106484,106484l1228820,400950r23400,l1228823,561975,1205420,400950r23400,l1228820,106484c1228820,47675,1181145,,1122336,l106484,c47675,,,47675,,106484v1,56580,1,113161,2,169741xe" fillcolor="#5b9bd5 [3204]" strokecolor="#1f4d78 [1604]" strokeweight="1pt">
+                <v:shape id="U-Turn Arrow 36" o:spid="_x0000_s1047" style="position:absolute;left:22479;top:54196;width:12459;height:6209;rotation:90;visibility:visible;mso-wrap-style:square;v-text-anchor:middle" coordsize="1252220,561975" o:gfxdata="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" path="m2,276225c2,130745,,251964,,106484,,47675,47675,,106484,l1122336,v58809,,106484,47675,106484,106484l1228820,400950r23400,l1228823,561975,1205420,400950r23400,l1228820,106484c1228820,47675,1181145,,1122336,l106484,c47675,,,47675,,106484v1,56580,1,113161,2,169741xe" fillcolor="#4a66ac [3204]" strokecolor="#243255 [1604]" strokeweight="1pt">
                   <v:stroke joinstyle="miter"/>
                   <v:path arrowok="t" o:connecttype="custom" o:connectlocs="2,305188;0,117649;105945,0;1116652,0;1222597,117649;1222597,442990;1245878,442990;1222599,620899;1199315,442990;1222597,442990;1222597,117649;1116652,0;105945,0;0,117649;2,305188" o:connectangles="0,0,0,0,0,0,0,0,0,0,0,0,0,0,0"/>
                 </v:shape>
-                <v:shape id="U-Turn Arrow 38" o:spid="_x0000_s1048" style="position:absolute;left:-16098;top:25526;width:45015;height:6401;rotation:-90;visibility:visible;mso-wrap-style:square;v-text-anchor:middle" coordsize="4524375,638175" o:gfxdata="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" path="m21273,161925l,108352c,48511,48511,,108352,l4392212,v59841,,108352,48511,108352,108352l4500564,413382r23811,l4500564,638175,4476754,413382r23810,l4500564,108352c4500564,48511,4452053,,4392212,l108352,c48511,,,48511,,108352r21273,53573xe" fillcolor="#5b9bd5 [3204]" strokecolor="#1f4d78 [1604]" strokeweight="1pt">
+                <v:shape id="U-Turn Arrow 38" o:spid="_x0000_s1048" style="position:absolute;left:-16098;top:25526;width:45015;height:6401;rotation:-90;visibility:visible;mso-wrap-style:square;v-text-anchor:middle" coordsize="4524375,638175" o:gfxdata="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" path="m21273,161925l,108352c,48511,48511,,108352,l4392212,v59841,,108352,48511,108352,108352l4500564,413382r23811,l4500564,638175,4476754,413382r23810,l4500564,108352c4500564,48511,4452053,,4392212,l108352,c48511,,,48511,,108352r21273,53573xe" fillcolor="#4a66ac [3204]" strokecolor="#243255 [1604]" strokeweight="1pt">
                   <v:stroke joinstyle="miter"/>
                   <v:path arrowok="t" o:connecttype="custom" o:connectlocs="21165,162401;0,108671;107803,0;4369973,0;4477777,108671;4477777,414598;4501467,414598;4477777,640052;4454087,414598;4477777,414598;4477777,108671;4369973,0;107803,0;0,108671;21165,162401" o:connectangles="0,0,0,0,0,0,0,0,0,0,0,0,0,0,0"/>
                 </v:shape>
-                <v:shape id="U-Turn Arrow 39" o:spid="_x0000_s1049" style="position:absolute;left:4000;top:952;width:3961;height:5521;rotation:-90;flip:y;visibility:visible;mso-wrap-style:square;v-text-anchor:middle" coordsize="398146,550984" o:gfxdata="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" path="m,34729v,-145914,1,224428,1,78514c1,69881,35153,34729,78515,34729r223957,c345834,34729,380986,69881,380986,113243r,236347l398146,349590,380986,550984,363826,349590r17160,l380986,113243v,-43362,-35152,-78514,-78514,-78514l78515,34729c35153,34729,1,69881,1,113243,1,87072,,60900,,34729xe" fillcolor="#5b9bd5 [3204]" strokecolor="#1f4d78 [1604]" strokeweight="1pt">
+                <v:shape id="U-Turn Arrow 39" o:spid="_x0000_s1049" style="position:absolute;left:4000;top:952;width:3961;height:5521;rotation:-90;flip:y;visibility:visible;mso-wrap-style:square;v-text-anchor:middle" coordsize="398146,550984" o:gfxdata="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" path="m,34729v,-145914,1,224428,1,78514c1,69881,35153,34729,78515,34729r223957,c345834,34729,380986,69881,380986,113243r,236347l398146,349590,380986,550984,363826,349590r17160,l380986,113243v,-43362,-35152,-78514,-78514,-78514l78515,34729c35153,34729,1,69881,1,113243,1,87072,,60900,,34729xe" fillcolor="#4a66ac [3204]" strokecolor="#243255 [1604]" strokeweight="1pt">
                   <v:stroke joinstyle="miter"/>
                   <v:path arrowok="t" o:connecttype="custom" o:connectlocs="0,34803;1,113486;78117,34803;300940,34803;379056,113486;379056,350339;396129,350339;379056,552164;361983,350339;379056,350339;379056,113486;300940,34803;78117,34803;1,113486;0,34803" o:connectangles="0,0,0,0,0,0,0,0,0,0,0,0,0,0,0"/>
                 </v:shape>
-                <v:oval id="Oval 40" o:spid="_x0000_s1050" style="position:absolute;left:3619;top:1524;width:1146;height:758;visibility:visible;mso-wrap-style:square;v-text-anchor:middle" o:gfxdata="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" fillcolor="#5b9bd5 [3204]" strokecolor="#1f4d78 [1604]" strokeweight="1pt">
+                <v:oval id="Oval 40" o:spid="_x0000_s1050" style="position:absolute;left:3619;top:1524;width:1146;height:758;visibility:visible;mso-wrap-style:square;v-text-anchor:middle" o:gfxdata="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" fillcolor="#4a66ac [3204]" strokecolor="#243255 [1604]" strokeweight="1pt">
                   <v:stroke joinstyle="miter"/>
                 </v:oval>
-                <v:shape id="Straight Arrow Connector 41" o:spid="_x0000_s1051" type="#_x0000_t32" style="position:absolute;left:19145;top:19050;width:457;height:3316;flip:x;visibility:visible;mso-wrap-style:square" o:connectortype="straight" o:gfxdata="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" strokecolor="#5b9bd5 [3204]" strokeweight=".5pt">
+                <v:shape id="Straight Arrow Connector 41" o:spid="_x0000_s1051" type="#_x0000_t32" style="position:absolute;left:19145;top:19050;width:457;height:3316;flip:x;visibility:visible;mso-wrap-style:square" o:connectortype="straight" o:gfxdata="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" strokecolor="#4a66ac [3204]" strokeweight=".5pt">
                   <v:stroke endarrow="block" joinstyle="miter"/>
                 </v:shape>
-                <v:oval id="Oval 42" o:spid="_x0000_s1052" style="position:absolute;left:18383;top:22574;width:1337;height:1327;visibility:visible;mso-wrap-style:square;v-text-anchor:middle" o:gfxdata="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" fillcolor="#5b9bd5 [3204]" strokecolor="#1f4d78 [1604]" strokeweight="1pt">
+                <v:oval id="Oval 42" o:spid="_x0000_s1052" style="position:absolute;left:18383;top:22574;width:1337;height:1327;visibility:visible;mso-wrap-style:square;v-text-anchor:middle" o:gfxdata="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" fillcolor="#4a66ac [3204]" strokecolor="#243255 [1604]" strokeweight="1pt">
                   <v:stroke joinstyle="miter"/>
                 </v:oval>
               </v:group>
@@ -2377,11 +2715,9 @@
                 <v:textbox>
                   <w:txbxContent>
                     <w:p>
-                      <w:proofErr w:type="gramStart"/>
                       <w:r>
                         <w:t>false</w:t>
                       </w:r>
-                      <w:proofErr w:type="gramEnd"/>
                     </w:p>
                   </w:txbxContent>
                 </v:textbox>
@@ -2470,11 +2806,9 @@
                 <v:textbox>
                   <w:txbxContent>
                     <w:p>
-                      <w:proofErr w:type="gramStart"/>
                       <w:r>
                         <w:t>true</w:t>
                       </w:r>
-                      <w:proofErr w:type="gramEnd"/>
                     </w:p>
                   </w:txbxContent>
                 </v:textbox>
@@ -2634,7 +2968,7 @@
           </mc:Choice>
           <mc:Fallback>
             <w:pict>
-              <v:shape w14:anchorId="2BED1050" id="Straight Arrow Connector 32" o:spid="_x0000_s1026" type="#_x0000_t32" style="position:absolute;margin-left:103.5pt;margin-top:403.95pt;width:.75pt;height:29.25pt;flip:x y;z-index:251664384;visibility:visible;mso-wrap-style:square;mso-wrap-distance-left:9pt;mso-wrap-distance-top:0;mso-wrap-distance-right:9pt;mso-wrap-distance-bottom:0;mso-position-horizontal:absolute;mso-position-horizontal-relative:text;mso-position-vertical:absolute;mso-position-vertical-relative:text" o:gfxdata="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" strokecolor="#5b9bd5 [3204]" strokeweight=".5pt">
+              <v:shape w14:anchorId="43535C07" id="Straight Arrow Connector 32" o:spid="_x0000_s1026" type="#_x0000_t32" style="position:absolute;margin-left:103.5pt;margin-top:403.95pt;width:.75pt;height:29.25pt;flip:x y;z-index:251664384;visibility:visible;mso-wrap-style:square;mso-wrap-distance-left:9pt;mso-wrap-distance-top:0;mso-wrap-distance-right:9pt;mso-wrap-distance-bottom:0;mso-position-horizontal:absolute;mso-position-horizontal-relative:text;mso-position-vertical:absolute;mso-position-vertical-relative:text" o:gfxdata="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" strokecolor="#4a66ac [3204]" strokeweight=".5pt">
                 <v:stroke endarrow="block" joinstyle="miter"/>
               </v:shape>
             </w:pict>
@@ -2722,11 +3056,9 @@
                 <v:textbox>
                   <w:txbxContent>
                     <w:p>
-                      <w:proofErr w:type="gramStart"/>
                       <w:r>
                         <w:t>false</w:t>
                       </w:r>
-                      <w:proofErr w:type="gramEnd"/>
                     </w:p>
                   </w:txbxContent>
                 </v:textbox>
@@ -2820,11 +3152,9 @@
                 <v:textbox>
                   <w:txbxContent>
                     <w:p>
-                      <w:proofErr w:type="gramStart"/>
                       <w:r>
                         <w:t>true</w:t>
                       </w:r>
-                      <w:proofErr w:type="gramEnd"/>
                     </w:p>
                   </w:txbxContent>
                 </v:textbox>
@@ -3009,11 +3339,9 @@
                 <v:textbox>
                   <w:txbxContent>
                     <w:p>
-                      <w:proofErr w:type="gramStart"/>
                       <w:r>
                         <w:t>true</w:t>
                       </w:r>
-                      <w:proofErr w:type="gramEnd"/>
                     </w:p>
                   </w:txbxContent>
                 </v:textbox>
@@ -3132,7 +3460,13 @@
         </w:numPr>
       </w:pPr>
       <w:r>
-        <w:t>VLTA Id (a link to the other table)</w:t>
+        <w:t>VL</w:t>
+      </w:r>
+      <w:r>
+        <w:t>S</w:t>
+      </w:r>
+      <w:r>
+        <w:t>A Id (a link to the other table)</w:t>
       </w:r>
     </w:p>
     <w:p>
@@ -3327,8 +3661,6 @@
       <w:r>
         <w:t>Status</w:t>
       </w:r>
-      <w:bookmarkStart w:id="0" w:name="_GoBack"/>
-      <w:bookmarkEnd w:id="0"/>
     </w:p>
     <w:p>
       <w:pPr>
@@ -3494,7 +3826,62 @@
         <w:t>VSLA</w:t>
       </w:r>
     </w:p>
-    <w:p/>
+    <w:p>
+      <w:pPr>
+        <w:pStyle w:val="ListParagraph"/>
+        <w:numPr>
+          <w:ilvl w:val="0"/>
+          <w:numId w:val="14"/>
+        </w:numPr>
+      </w:pPr>
+      <w:r>
+        <w:t>Creation date</w:t>
+      </w:r>
+    </w:p>
+    <w:p>
+      <w:pPr>
+        <w:pStyle w:val="ListParagraph"/>
+        <w:numPr>
+          <w:ilvl w:val="0"/>
+          <w:numId w:val="14"/>
+        </w:numPr>
+      </w:pPr>
+      <w:r>
+        <w:t>VSLA id</w:t>
+      </w:r>
+    </w:p>
+    <w:p>
+      <w:pPr>
+        <w:pStyle w:val="Heading2"/>
+      </w:pPr>
+      <w:r>
+        <w:t>VSLA_assigned_mentor</w:t>
+      </w:r>
+    </w:p>
+    <w:p>
+      <w:pPr>
+        <w:pStyle w:val="ListParagraph"/>
+        <w:numPr>
+          <w:ilvl w:val="0"/>
+          <w:numId w:val="15"/>
+        </w:numPr>
+      </w:pPr>
+      <w:r>
+        <w:t>Mentor id</w:t>
+      </w:r>
+    </w:p>
+    <w:p>
+      <w:pPr>
+        <w:pStyle w:val="ListParagraph"/>
+        <w:numPr>
+          <w:ilvl w:val="0"/>
+          <w:numId w:val="15"/>
+        </w:numPr>
+      </w:pPr>
+      <w:r>
+        <w:t>VSLA id</w:t>
+      </w:r>
+    </w:p>
     <w:p>
       <w:pPr>
         <w:pStyle w:val="Heading2"/>
@@ -4042,6 +4429,119 @@
     </w:lvl>
   </w:abstractNum>
   <w:abstractNum w:abstractNumId="4" w15:restartNumberingAfterBreak="0">
+    <w:nsid w:val="2BFB7057"/>
+    <w:multiLevelType w:val="hybridMultilevel"/>
+    <w:tmpl w:val="387423B6"/>
+    <w:lvl w:ilvl="0" w:tplc="04090001">
+      <w:start w:val="1"/>
+      <w:numFmt w:val="bullet"/>
+      <w:lvlText w:val=""/>
+      <w:lvlJc w:val="left"/>
+      <w:pPr>
+        <w:ind w:left="720" w:hanging="360"/>
+      </w:pPr>
+      <w:rPr>
+        <w:rFonts w:ascii="Symbol" w:hAnsi="Symbol" w:hint="default"/>
+      </w:rPr>
+    </w:lvl>
+    <w:lvl w:ilvl="1" w:tplc="04090003" w:tentative="1">
+      <w:start w:val="1"/>
+      <w:numFmt w:val="bullet"/>
+      <w:lvlText w:val="o"/>
+      <w:lvlJc w:val="left"/>
+      <w:pPr>
+        <w:ind w:left="1440" w:hanging="360"/>
+      </w:pPr>
+      <w:rPr>
+        <w:rFonts w:ascii="Courier New" w:hAnsi="Courier New" w:cs="Courier New" w:hint="default"/>
+      </w:rPr>
+    </w:lvl>
+    <w:lvl w:ilvl="2" w:tplc="04090005" w:tentative="1">
+      <w:start w:val="1"/>
+      <w:numFmt w:val="bullet"/>
+      <w:lvlText w:val=""/>
+      <w:lvlJc w:val="left"/>
+      <w:pPr>
+        <w:ind w:left="2160" w:hanging="360"/>
+      </w:pPr>
+      <w:rPr>
+        <w:rFonts w:ascii="Wingdings" w:hAnsi="Wingdings" w:hint="default"/>
+      </w:rPr>
+    </w:lvl>
+    <w:lvl w:ilvl="3" w:tplc="04090001" w:tentative="1">
+      <w:start w:val="1"/>
+      <w:numFmt w:val="bullet"/>
+      <w:lvlText w:val=""/>
+      <w:lvlJc w:val="left"/>
+      <w:pPr>
+        <w:ind w:left="2880" w:hanging="360"/>
+      </w:pPr>
+      <w:rPr>
+        <w:rFonts w:ascii="Symbol" w:hAnsi="Symbol" w:hint="default"/>
+      </w:rPr>
+    </w:lvl>
+    <w:lvl w:ilvl="4" w:tplc="04090003" w:tentative="1">
+      <w:start w:val="1"/>
+      <w:numFmt w:val="bullet"/>
+      <w:lvlText w:val="o"/>
+      <w:lvlJc w:val="left"/>
+      <w:pPr>
+        <w:ind w:left="3600" w:hanging="360"/>
+      </w:pPr>
+      <w:rPr>
+        <w:rFonts w:ascii="Courier New" w:hAnsi="Courier New" w:cs="Courier New" w:hint="default"/>
+      </w:rPr>
+    </w:lvl>
+    <w:lvl w:ilvl="5" w:tplc="04090005" w:tentative="1">
+      <w:start w:val="1"/>
+      <w:numFmt w:val="bullet"/>
+      <w:lvlText w:val=""/>
+      <w:lvlJc w:val="left"/>
+      <w:pPr>
+        <w:ind w:left="4320" w:hanging="360"/>
+      </w:pPr>
+      <w:rPr>
+        <w:rFonts w:ascii="Wingdings" w:hAnsi="Wingdings" w:hint="default"/>
+      </w:rPr>
+    </w:lvl>
+    <w:lvl w:ilvl="6" w:tplc="04090001" w:tentative="1">
+      <w:start w:val="1"/>
+      <w:numFmt w:val="bullet"/>
+      <w:lvlText w:val=""/>
+      <w:lvlJc w:val="left"/>
+      <w:pPr>
+        <w:ind w:left="5040" w:hanging="360"/>
+      </w:pPr>
+      <w:rPr>
+        <w:rFonts w:ascii="Symbol" w:hAnsi="Symbol" w:hint="default"/>
+      </w:rPr>
+    </w:lvl>
+    <w:lvl w:ilvl="7" w:tplc="04090003" w:tentative="1">
+      <w:start w:val="1"/>
+      <w:numFmt w:val="bullet"/>
+      <w:lvlText w:val="o"/>
+      <w:lvlJc w:val="left"/>
+      <w:pPr>
+        <w:ind w:left="5760" w:hanging="360"/>
+      </w:pPr>
+      <w:rPr>
+        <w:rFonts w:ascii="Courier New" w:hAnsi="Courier New" w:cs="Courier New" w:hint="default"/>
+      </w:rPr>
+    </w:lvl>
+    <w:lvl w:ilvl="8" w:tplc="04090005" w:tentative="1">
+      <w:start w:val="1"/>
+      <w:numFmt w:val="bullet"/>
+      <w:lvlText w:val=""/>
+      <w:lvlJc w:val="left"/>
+      <w:pPr>
+        <w:ind w:left="6480" w:hanging="360"/>
+      </w:pPr>
+      <w:rPr>
+        <w:rFonts w:ascii="Wingdings" w:hAnsi="Wingdings" w:hint="default"/>
+      </w:rPr>
+    </w:lvl>
+  </w:abstractNum>
+  <w:abstractNum w:abstractNumId="5" w15:restartNumberingAfterBreak="0">
     <w:nsid w:val="4569064C"/>
     <w:multiLevelType w:val="hybridMultilevel"/>
     <w:tmpl w:val="813E848E"/>
@@ -4154,7 +4654,7 @@
       </w:rPr>
     </w:lvl>
   </w:abstractNum>
-  <w:abstractNum w:abstractNumId="5" w15:restartNumberingAfterBreak="0">
+  <w:abstractNum w:abstractNumId="6" w15:restartNumberingAfterBreak="0">
     <w:nsid w:val="4B023E10"/>
     <w:multiLevelType w:val="hybridMultilevel"/>
     <w:tmpl w:val="4114194C"/>
@@ -4240,7 +4740,7 @@
       </w:pPr>
     </w:lvl>
   </w:abstractNum>
-  <w:abstractNum w:abstractNumId="6" w15:restartNumberingAfterBreak="0">
+  <w:abstractNum w:abstractNumId="7" w15:restartNumberingAfterBreak="0">
     <w:nsid w:val="4D6A327E"/>
     <w:multiLevelType w:val="hybridMultilevel"/>
     <w:tmpl w:val="744E3B4E"/>
@@ -4353,7 +4853,7 @@
       </w:rPr>
     </w:lvl>
   </w:abstractNum>
-  <w:abstractNum w:abstractNumId="7" w15:restartNumberingAfterBreak="0">
+  <w:abstractNum w:abstractNumId="8" w15:restartNumberingAfterBreak="0">
     <w:nsid w:val="571F13F1"/>
     <w:multiLevelType w:val="hybridMultilevel"/>
     <w:tmpl w:val="8470569C"/>
@@ -4439,7 +4939,7 @@
       </w:pPr>
     </w:lvl>
   </w:abstractNum>
-  <w:abstractNum w:abstractNumId="8" w15:restartNumberingAfterBreak="0">
+  <w:abstractNum w:abstractNumId="9" w15:restartNumberingAfterBreak="0">
     <w:nsid w:val="5AC90D45"/>
     <w:multiLevelType w:val="hybridMultilevel"/>
     <w:tmpl w:val="9F261380"/>
@@ -4552,7 +5052,120 @@
       </w:rPr>
     </w:lvl>
   </w:abstractNum>
-  <w:abstractNum w:abstractNumId="9" w15:restartNumberingAfterBreak="0">
+  <w:abstractNum w:abstractNumId="10" w15:restartNumberingAfterBreak="0">
+    <w:nsid w:val="5ACE56EB"/>
+    <w:multiLevelType w:val="hybridMultilevel"/>
+    <w:tmpl w:val="77D216CC"/>
+    <w:lvl w:ilvl="0" w:tplc="04090001">
+      <w:start w:val="1"/>
+      <w:numFmt w:val="bullet"/>
+      <w:lvlText w:val=""/>
+      <w:lvlJc w:val="left"/>
+      <w:pPr>
+        <w:ind w:left="720" w:hanging="360"/>
+      </w:pPr>
+      <w:rPr>
+        <w:rFonts w:ascii="Symbol" w:hAnsi="Symbol" w:hint="default"/>
+      </w:rPr>
+    </w:lvl>
+    <w:lvl w:ilvl="1" w:tplc="04090003" w:tentative="1">
+      <w:start w:val="1"/>
+      <w:numFmt w:val="bullet"/>
+      <w:lvlText w:val="o"/>
+      <w:lvlJc w:val="left"/>
+      <w:pPr>
+        <w:ind w:left="1440" w:hanging="360"/>
+      </w:pPr>
+      <w:rPr>
+        <w:rFonts w:ascii="Courier New" w:hAnsi="Courier New" w:cs="Courier New" w:hint="default"/>
+      </w:rPr>
+    </w:lvl>
+    <w:lvl w:ilvl="2" w:tplc="04090005" w:tentative="1">
+      <w:start w:val="1"/>
+      <w:numFmt w:val="bullet"/>
+      <w:lvlText w:val=""/>
+      <w:lvlJc w:val="left"/>
+      <w:pPr>
+        <w:ind w:left="2160" w:hanging="360"/>
+      </w:pPr>
+      <w:rPr>
+        <w:rFonts w:ascii="Wingdings" w:hAnsi="Wingdings" w:hint="default"/>
+      </w:rPr>
+    </w:lvl>
+    <w:lvl w:ilvl="3" w:tplc="04090001" w:tentative="1">
+      <w:start w:val="1"/>
+      <w:numFmt w:val="bullet"/>
+      <w:lvlText w:val=""/>
+      <w:lvlJc w:val="left"/>
+      <w:pPr>
+        <w:ind w:left="2880" w:hanging="360"/>
+      </w:pPr>
+      <w:rPr>
+        <w:rFonts w:ascii="Symbol" w:hAnsi="Symbol" w:hint="default"/>
+      </w:rPr>
+    </w:lvl>
+    <w:lvl w:ilvl="4" w:tplc="04090003" w:tentative="1">
+      <w:start w:val="1"/>
+      <w:numFmt w:val="bullet"/>
+      <w:lvlText w:val="o"/>
+      <w:lvlJc w:val="left"/>
+      <w:pPr>
+        <w:ind w:left="3600" w:hanging="360"/>
+      </w:pPr>
+      <w:rPr>
+        <w:rFonts w:ascii="Courier New" w:hAnsi="Courier New" w:cs="Courier New" w:hint="default"/>
+      </w:rPr>
+    </w:lvl>
+    <w:lvl w:ilvl="5" w:tplc="04090005" w:tentative="1">
+      <w:start w:val="1"/>
+      <w:numFmt w:val="bullet"/>
+      <w:lvlText w:val=""/>
+      <w:lvlJc w:val="left"/>
+      <w:pPr>
+        <w:ind w:left="4320" w:hanging="360"/>
+      </w:pPr>
+      <w:rPr>
+        <w:rFonts w:ascii="Wingdings" w:hAnsi="Wingdings" w:hint="default"/>
+      </w:rPr>
+    </w:lvl>
+    <w:lvl w:ilvl="6" w:tplc="04090001" w:tentative="1">
+      <w:start w:val="1"/>
+      <w:numFmt w:val="bullet"/>
+      <w:lvlText w:val=""/>
+      <w:lvlJc w:val="left"/>
+      <w:pPr>
+        <w:ind w:left="5040" w:hanging="360"/>
+      </w:pPr>
+      <w:rPr>
+        <w:rFonts w:ascii="Symbol" w:hAnsi="Symbol" w:hint="default"/>
+      </w:rPr>
+    </w:lvl>
+    <w:lvl w:ilvl="7" w:tplc="04090003" w:tentative="1">
+      <w:start w:val="1"/>
+      <w:numFmt w:val="bullet"/>
+      <w:lvlText w:val="o"/>
+      <w:lvlJc w:val="left"/>
+      <w:pPr>
+        <w:ind w:left="5760" w:hanging="360"/>
+      </w:pPr>
+      <w:rPr>
+        <w:rFonts w:ascii="Courier New" w:hAnsi="Courier New" w:cs="Courier New" w:hint="default"/>
+      </w:rPr>
+    </w:lvl>
+    <w:lvl w:ilvl="8" w:tplc="04090005" w:tentative="1">
+      <w:start w:val="1"/>
+      <w:numFmt w:val="bullet"/>
+      <w:lvlText w:val=""/>
+      <w:lvlJc w:val="left"/>
+      <w:pPr>
+        <w:ind w:left="6480" w:hanging="360"/>
+      </w:pPr>
+      <w:rPr>
+        <w:rFonts w:ascii="Wingdings" w:hAnsi="Wingdings" w:hint="default"/>
+      </w:rPr>
+    </w:lvl>
+  </w:abstractNum>
+  <w:abstractNum w:abstractNumId="11" w15:restartNumberingAfterBreak="0">
     <w:nsid w:val="71D374D6"/>
     <w:multiLevelType w:val="hybridMultilevel"/>
     <w:tmpl w:val="EB56E786"/>
@@ -4665,7 +5278,7 @@
       </w:rPr>
     </w:lvl>
   </w:abstractNum>
-  <w:abstractNum w:abstractNumId="10" w15:restartNumberingAfterBreak="0">
+  <w:abstractNum w:abstractNumId="12" w15:restartNumberingAfterBreak="0">
     <w:nsid w:val="744126DB"/>
     <w:multiLevelType w:val="hybridMultilevel"/>
     <w:tmpl w:val="A672D560"/>
@@ -4751,7 +5364,7 @@
       </w:pPr>
     </w:lvl>
   </w:abstractNum>
-  <w:abstractNum w:abstractNumId="11" w15:restartNumberingAfterBreak="0">
+  <w:abstractNum w:abstractNumId="13" w15:restartNumberingAfterBreak="0">
     <w:nsid w:val="765F723D"/>
     <w:multiLevelType w:val="hybridMultilevel"/>
     <w:tmpl w:val="CB262484"/>
@@ -4864,7 +5477,7 @@
       </w:rPr>
     </w:lvl>
   </w:abstractNum>
-  <w:abstractNum w:abstractNumId="12" w15:restartNumberingAfterBreak="0">
+  <w:abstractNum w:abstractNumId="14" w15:restartNumberingAfterBreak="0">
     <w:nsid w:val="780D6E65"/>
     <w:multiLevelType w:val="hybridMultilevel"/>
     <w:tmpl w:val="D53624E6"/>
@@ -4981,16 +5594,16 @@
     <w:abstractNumId w:val="3"/>
   </w:num>
   <w:num w:numId="2">
-    <w:abstractNumId w:val="7"/>
+    <w:abstractNumId w:val="8"/>
   </w:num>
   <w:num w:numId="3">
-    <w:abstractNumId w:val="10"/>
+    <w:abstractNumId w:val="12"/>
   </w:num>
   <w:num w:numId="4">
-    <w:abstractNumId w:val="5"/>
+    <w:abstractNumId w:val="6"/>
   </w:num>
   <w:num w:numId="5">
-    <w:abstractNumId w:val="6"/>
+    <w:abstractNumId w:val="7"/>
   </w:num>
   <w:num w:numId="6">
     <w:abstractNumId w:val="1"/>
@@ -4999,22 +5612,28 @@
     <w:abstractNumId w:val="0"/>
   </w:num>
   <w:num w:numId="8">
-    <w:abstractNumId w:val="4"/>
+    <w:abstractNumId w:val="5"/>
   </w:num>
   <w:num w:numId="9">
     <w:abstractNumId w:val="2"/>
   </w:num>
   <w:num w:numId="10">
+    <w:abstractNumId w:val="11"/>
+  </w:num>
+  <w:num w:numId="11">
     <w:abstractNumId w:val="9"/>
   </w:num>
-  <w:num w:numId="11">
-    <w:abstractNumId w:val="8"/>
-  </w:num>
   <w:num w:numId="12">
-    <w:abstractNumId w:val="11"/>
+    <w:abstractNumId w:val="13"/>
   </w:num>
   <w:num w:numId="13">
-    <w:abstractNumId w:val="12"/>
+    <w:abstractNumId w:val="14"/>
+  </w:num>
+  <w:num w:numId="14">
+    <w:abstractNumId w:val="4"/>
+  </w:num>
+  <w:num w:numId="15">
+    <w:abstractNumId w:val="10"/>
   </w:num>
 </w:numbering>
 </file>
@@ -5410,7 +6029,7 @@
   <w:style w:type="paragraph" w:default="1" w:styleId="Normal">
     <w:name w:val="Normal"/>
     <w:qFormat/>
-    <w:rsid w:val="00B0030F"/>
+    <w:rsid w:val="0053755E"/>
   </w:style>
   <w:style w:type="paragraph" w:styleId="Heading1">
     <w:name w:val="heading 1"/>
@@ -5419,15 +6038,15 @@
     <w:link w:val="Heading1Char"/>
     <w:uiPriority w:val="9"/>
     <w:qFormat/>
-    <w:rsid w:val="00B0030F"/>
+    <w:rsid w:val="0053755E"/>
     <w:pPr>
       <w:pBdr>
-        <w:top w:val="single" w:sz="24" w:space="0" w:color="5B9BD5" w:themeColor="accent1"/>
-        <w:left w:val="single" w:sz="24" w:space="0" w:color="5B9BD5" w:themeColor="accent1"/>
-        <w:bottom w:val="single" w:sz="24" w:space="0" w:color="5B9BD5" w:themeColor="accent1"/>
-        <w:right w:val="single" w:sz="24" w:space="0" w:color="5B9BD5" w:themeColor="accent1"/>
+        <w:top w:val="single" w:sz="24" w:space="0" w:color="4A66AC" w:themeColor="accent1"/>
+        <w:left w:val="single" w:sz="24" w:space="0" w:color="4A66AC" w:themeColor="accent1"/>
+        <w:bottom w:val="single" w:sz="24" w:space="0" w:color="4A66AC" w:themeColor="accent1"/>
+        <w:right w:val="single" w:sz="24" w:space="0" w:color="4A66AC" w:themeColor="accent1"/>
       </w:pBdr>
-      <w:shd w:val="clear" w:color="auto" w:fill="5B9BD5" w:themeFill="accent1"/>
+      <w:shd w:val="clear" w:color="auto" w:fill="4A66AC" w:themeFill="accent1"/>
       <w:spacing w:after="0"/>
       <w:outlineLvl w:val="0"/>
     </w:pPr>
@@ -5447,15 +6066,15 @@
     <w:uiPriority w:val="9"/>
     <w:unhideWhenUsed/>
     <w:qFormat/>
-    <w:rsid w:val="00B0030F"/>
+    <w:rsid w:val="0053755E"/>
     <w:pPr>
       <w:pBdr>
-        <w:top w:val="single" w:sz="24" w:space="0" w:color="DEEAF6" w:themeColor="accent1" w:themeTint="33"/>
-        <w:left w:val="single" w:sz="24" w:space="0" w:color="DEEAF6" w:themeColor="accent1" w:themeTint="33"/>
-        <w:bottom w:val="single" w:sz="24" w:space="0" w:color="DEEAF6" w:themeColor="accent1" w:themeTint="33"/>
-        <w:right w:val="single" w:sz="24" w:space="0" w:color="DEEAF6" w:themeColor="accent1" w:themeTint="33"/>
+        <w:top w:val="single" w:sz="24" w:space="0" w:color="D9DFEF" w:themeColor="accent1" w:themeTint="33"/>
+        <w:left w:val="single" w:sz="24" w:space="0" w:color="D9DFEF" w:themeColor="accent1" w:themeTint="33"/>
+        <w:bottom w:val="single" w:sz="24" w:space="0" w:color="D9DFEF" w:themeColor="accent1" w:themeTint="33"/>
+        <w:right w:val="single" w:sz="24" w:space="0" w:color="D9DFEF" w:themeColor="accent1" w:themeTint="33"/>
       </w:pBdr>
-      <w:shd w:val="clear" w:color="auto" w:fill="DEEAF6" w:themeFill="accent1" w:themeFillTint="33"/>
+      <w:shd w:val="clear" w:color="auto" w:fill="D9DFEF" w:themeFill="accent1" w:themeFillTint="33"/>
       <w:spacing w:after="0"/>
       <w:outlineLvl w:val="1"/>
     </w:pPr>
@@ -5472,17 +6091,17 @@
     <w:uiPriority w:val="9"/>
     <w:unhideWhenUsed/>
     <w:qFormat/>
-    <w:rsid w:val="00B0030F"/>
+    <w:rsid w:val="0053755E"/>
     <w:pPr>
       <w:pBdr>
-        <w:top w:val="single" w:sz="6" w:space="2" w:color="5B9BD5" w:themeColor="accent1"/>
+        <w:top w:val="single" w:sz="6" w:space="2" w:color="4A66AC" w:themeColor="accent1"/>
       </w:pBdr>
       <w:spacing w:before="300" w:after="0"/>
       <w:outlineLvl w:val="2"/>
     </w:pPr>
     <w:rPr>
       <w:caps/>
-      <w:color w:val="1F4D78" w:themeColor="accent1" w:themeShade="7F"/>
+      <w:color w:val="243255" w:themeColor="accent1" w:themeShade="7F"/>
       <w:spacing w:val="15"/>
     </w:rPr>
   </w:style>
@@ -5495,17 +6114,17 @@
     <w:semiHidden/>
     <w:unhideWhenUsed/>
     <w:qFormat/>
-    <w:rsid w:val="00B0030F"/>
+    <w:rsid w:val="0053755E"/>
     <w:pPr>
       <w:pBdr>
-        <w:top w:val="dotted" w:sz="6" w:space="2" w:color="5B9BD5" w:themeColor="accent1"/>
+        <w:top w:val="dotted" w:sz="6" w:space="2" w:color="4A66AC" w:themeColor="accent1"/>
       </w:pBdr>
       <w:spacing w:before="200" w:after="0"/>
       <w:outlineLvl w:val="3"/>
     </w:pPr>
     <w:rPr>
       <w:caps/>
-      <w:color w:val="2E74B5" w:themeColor="accent1" w:themeShade="BF"/>
+      <w:color w:val="374C80" w:themeColor="accent1" w:themeShade="BF"/>
       <w:spacing w:val="10"/>
     </w:rPr>
   </w:style>
@@ -5518,17 +6137,17 @@
     <w:semiHidden/>
     <w:unhideWhenUsed/>
     <w:qFormat/>
-    <w:rsid w:val="00B0030F"/>
+    <w:rsid w:val="0053755E"/>
     <w:pPr>
       <w:pBdr>
-        <w:bottom w:val="single" w:sz="6" w:space="1" w:color="5B9BD5" w:themeColor="accent1"/>
+        <w:bottom w:val="single" w:sz="6" w:space="1" w:color="4A66AC" w:themeColor="accent1"/>
       </w:pBdr>
       <w:spacing w:before="200" w:after="0"/>
       <w:outlineLvl w:val="4"/>
     </w:pPr>
     <w:rPr>
       <w:caps/>
-      <w:color w:val="2E74B5" w:themeColor="accent1" w:themeShade="BF"/>
+      <w:color w:val="374C80" w:themeColor="accent1" w:themeShade="BF"/>
       <w:spacing w:val="10"/>
     </w:rPr>
   </w:style>
@@ -5541,17 +6160,17 @@
     <w:semiHidden/>
     <w:unhideWhenUsed/>
     <w:qFormat/>
-    <w:rsid w:val="00B0030F"/>
+    <w:rsid w:val="0053755E"/>
     <w:pPr>
       <w:pBdr>
-        <w:bottom w:val="dotted" w:sz="6" w:space="1" w:color="5B9BD5" w:themeColor="accent1"/>
+        <w:bottom w:val="dotted" w:sz="6" w:space="1" w:color="4A66AC" w:themeColor="accent1"/>
       </w:pBdr>
       <w:spacing w:before="200" w:after="0"/>
       <w:outlineLvl w:val="5"/>
     </w:pPr>
     <w:rPr>
       <w:caps/>
-      <w:color w:val="2E74B5" w:themeColor="accent1" w:themeShade="BF"/>
+      <w:color w:val="374C80" w:themeColor="accent1" w:themeShade="BF"/>
       <w:spacing w:val="10"/>
     </w:rPr>
   </w:style>
@@ -5564,14 +6183,14 @@
     <w:semiHidden/>
     <w:unhideWhenUsed/>
     <w:qFormat/>
-    <w:rsid w:val="00B0030F"/>
+    <w:rsid w:val="0053755E"/>
     <w:pPr>
       <w:spacing w:before="200" w:after="0"/>
       <w:outlineLvl w:val="6"/>
     </w:pPr>
     <w:rPr>
       <w:caps/>
-      <w:color w:val="2E74B5" w:themeColor="accent1" w:themeShade="BF"/>
+      <w:color w:val="374C80" w:themeColor="accent1" w:themeShade="BF"/>
       <w:spacing w:val="10"/>
     </w:rPr>
   </w:style>
@@ -5584,7 +6203,7 @@
     <w:semiHidden/>
     <w:unhideWhenUsed/>
     <w:qFormat/>
-    <w:rsid w:val="00B0030F"/>
+    <w:rsid w:val="0053755E"/>
     <w:pPr>
       <w:spacing w:before="200" w:after="0"/>
       <w:outlineLvl w:val="7"/>
@@ -5605,7 +6224,7 @@
     <w:semiHidden/>
     <w:unhideWhenUsed/>
     <w:qFormat/>
-    <w:rsid w:val="00B0030F"/>
+    <w:rsid w:val="0053755E"/>
     <w:pPr>
       <w:spacing w:before="200" w:after="0"/>
       <w:outlineLvl w:val="8"/>
@@ -5653,14 +6272,14 @@
     <w:link w:val="TitleChar"/>
     <w:uiPriority w:val="10"/>
     <w:qFormat/>
-    <w:rsid w:val="00B0030F"/>
+    <w:rsid w:val="0053755E"/>
     <w:pPr>
       <w:spacing w:before="0" w:after="0"/>
     </w:pPr>
     <w:rPr>
       <w:rFonts w:asciiTheme="majorHAnsi" w:eastAsiaTheme="majorEastAsia" w:hAnsiTheme="majorHAnsi" w:cstheme="majorBidi"/>
       <w:caps/>
-      <w:color w:val="5B9BD5" w:themeColor="accent1"/>
+      <w:color w:val="4A66AC" w:themeColor="accent1"/>
       <w:spacing w:val="10"/>
       <w:sz w:val="52"/>
       <w:szCs w:val="52"/>
@@ -5671,11 +6290,11 @@
     <w:basedOn w:val="DefaultParagraphFont"/>
     <w:link w:val="Title"/>
     <w:uiPriority w:val="10"/>
-    <w:rsid w:val="00B0030F"/>
+    <w:rsid w:val="0053755E"/>
     <w:rPr>
       <w:rFonts w:asciiTheme="majorHAnsi" w:eastAsiaTheme="majorEastAsia" w:hAnsiTheme="majorHAnsi" w:cstheme="majorBidi"/>
       <w:caps/>
-      <w:color w:val="5B9BD5" w:themeColor="accent1"/>
+      <w:color w:val="4A66AC" w:themeColor="accent1"/>
       <w:spacing w:val="10"/>
       <w:sz w:val="52"/>
       <w:szCs w:val="52"/>
@@ -5686,14 +6305,14 @@
     <w:basedOn w:val="DefaultParagraphFont"/>
     <w:link w:val="Heading1"/>
     <w:uiPriority w:val="9"/>
-    <w:rsid w:val="00B0030F"/>
+    <w:rsid w:val="0053755E"/>
     <w:rPr>
       <w:caps/>
       <w:color w:val="FFFFFF" w:themeColor="background1"/>
       <w:spacing w:val="15"/>
       <w:sz w:val="22"/>
       <w:szCs w:val="22"/>
-      <w:shd w:val="clear" w:color="auto" w:fill="5B9BD5" w:themeFill="accent1"/>
+      <w:shd w:val="clear" w:color="auto" w:fill="4A66AC" w:themeFill="accent1"/>
     </w:rPr>
   </w:style>
   <w:style w:type="paragraph" w:styleId="ListParagraph">
@@ -5712,11 +6331,11 @@
     <w:basedOn w:val="DefaultParagraphFont"/>
     <w:link w:val="Heading2"/>
     <w:uiPriority w:val="9"/>
-    <w:rsid w:val="00B0030F"/>
+    <w:rsid w:val="0053755E"/>
     <w:rPr>
       <w:caps/>
       <w:spacing w:val="15"/>
-      <w:shd w:val="clear" w:color="auto" w:fill="DEEAF6" w:themeFill="accent1" w:themeFillTint="33"/>
+      <w:shd w:val="clear" w:color="auto" w:fill="D9DFEF" w:themeFill="accent1" w:themeFillTint="33"/>
     </w:rPr>
   </w:style>
   <w:style w:type="paragraph" w:styleId="BalloonText">
@@ -5756,7 +6375,7 @@
     <w:link w:val="SubtitleChar"/>
     <w:uiPriority w:val="11"/>
     <w:qFormat/>
-    <w:rsid w:val="00B0030F"/>
+    <w:rsid w:val="0053755E"/>
     <w:pPr>
       <w:spacing w:before="0" w:after="500" w:line="240" w:lineRule="auto"/>
     </w:pPr>
@@ -5773,7 +6392,7 @@
     <w:basedOn w:val="DefaultParagraphFont"/>
     <w:link w:val="Subtitle"/>
     <w:uiPriority w:val="11"/>
-    <w:rsid w:val="00B0030F"/>
+    <w:rsid w:val="0053755E"/>
     <w:rPr>
       <w:caps/>
       <w:color w:val="595959" w:themeColor="text1" w:themeTint="A6"/>
@@ -5787,10 +6406,10 @@
     <w:basedOn w:val="DefaultParagraphFont"/>
     <w:link w:val="Heading3"/>
     <w:uiPriority w:val="9"/>
-    <w:rsid w:val="00B0030F"/>
+    <w:rsid w:val="0053755E"/>
     <w:rPr>
       <w:caps/>
-      <w:color w:val="1F4D78" w:themeColor="accent1" w:themeShade="7F"/>
+      <w:color w:val="243255" w:themeColor="accent1" w:themeShade="7F"/>
       <w:spacing w:val="15"/>
     </w:rPr>
   </w:style>
@@ -5800,10 +6419,10 @@
     <w:link w:val="Heading4"/>
     <w:uiPriority w:val="9"/>
     <w:semiHidden/>
-    <w:rsid w:val="00B0030F"/>
+    <w:rsid w:val="0053755E"/>
     <w:rPr>
       <w:caps/>
-      <w:color w:val="2E74B5" w:themeColor="accent1" w:themeShade="BF"/>
+      <w:color w:val="374C80" w:themeColor="accent1" w:themeShade="BF"/>
       <w:spacing w:val="10"/>
     </w:rPr>
   </w:style>
@@ -5813,10 +6432,10 @@
     <w:link w:val="Heading5"/>
     <w:uiPriority w:val="9"/>
     <w:semiHidden/>
-    <w:rsid w:val="00B0030F"/>
+    <w:rsid w:val="0053755E"/>
     <w:rPr>
       <w:caps/>
-      <w:color w:val="2E74B5" w:themeColor="accent1" w:themeShade="BF"/>
+      <w:color w:val="374C80" w:themeColor="accent1" w:themeShade="BF"/>
       <w:spacing w:val="10"/>
     </w:rPr>
   </w:style>
@@ -5826,10 +6445,10 @@
     <w:link w:val="Heading6"/>
     <w:uiPriority w:val="9"/>
     <w:semiHidden/>
-    <w:rsid w:val="00B0030F"/>
+    <w:rsid w:val="0053755E"/>
     <w:rPr>
       <w:caps/>
-      <w:color w:val="2E74B5" w:themeColor="accent1" w:themeShade="BF"/>
+      <w:color w:val="374C80" w:themeColor="accent1" w:themeShade="BF"/>
       <w:spacing w:val="10"/>
     </w:rPr>
   </w:style>
@@ -5839,10 +6458,10 @@
     <w:link w:val="Heading7"/>
     <w:uiPriority w:val="9"/>
     <w:semiHidden/>
-    <w:rsid w:val="00B0030F"/>
+    <w:rsid w:val="0053755E"/>
     <w:rPr>
       <w:caps/>
-      <w:color w:val="2E74B5" w:themeColor="accent1" w:themeShade="BF"/>
+      <w:color w:val="374C80" w:themeColor="accent1" w:themeShade="BF"/>
       <w:spacing w:val="10"/>
     </w:rPr>
   </w:style>
@@ -5852,7 +6471,7 @@
     <w:link w:val="Heading8"/>
     <w:uiPriority w:val="9"/>
     <w:semiHidden/>
-    <w:rsid w:val="00B0030F"/>
+    <w:rsid w:val="0053755E"/>
     <w:rPr>
       <w:caps/>
       <w:spacing w:val="10"/>
@@ -5866,7 +6485,7 @@
     <w:link w:val="Heading9"/>
     <w:uiPriority w:val="9"/>
     <w:semiHidden/>
-    <w:rsid w:val="00B0030F"/>
+    <w:rsid w:val="0053755E"/>
     <w:rPr>
       <w:i/>
       <w:iCs/>
@@ -5884,11 +6503,11 @@
     <w:semiHidden/>
     <w:unhideWhenUsed/>
     <w:qFormat/>
-    <w:rsid w:val="00B0030F"/>
+    <w:rsid w:val="0053755E"/>
     <w:rPr>
       <w:b/>
       <w:bCs/>
-      <w:color w:val="2E74B5" w:themeColor="accent1" w:themeShade="BF"/>
+      <w:color w:val="374C80" w:themeColor="accent1" w:themeShade="BF"/>
       <w:sz w:val="16"/>
       <w:szCs w:val="16"/>
     </w:rPr>
@@ -5897,7 +6516,7 @@
     <w:name w:val="Strong"/>
     <w:uiPriority w:val="22"/>
     <w:qFormat/>
-    <w:rsid w:val="00B0030F"/>
+    <w:rsid w:val="0053755E"/>
     <w:rPr>
       <w:b/>
       <w:bCs/>
@@ -5907,10 +6526,10 @@
     <w:name w:val="Emphasis"/>
     <w:uiPriority w:val="20"/>
     <w:qFormat/>
-    <w:rsid w:val="00B0030F"/>
+    <w:rsid w:val="0053755E"/>
     <w:rPr>
       <w:caps/>
-      <w:color w:val="1F4D78" w:themeColor="accent1" w:themeShade="7F"/>
+      <w:color w:val="243255" w:themeColor="accent1" w:themeShade="7F"/>
       <w:spacing w:val="5"/>
     </w:rPr>
   </w:style>
@@ -5918,7 +6537,7 @@
     <w:name w:val="No Spacing"/>
     <w:uiPriority w:val="1"/>
     <w:qFormat/>
-    <w:rsid w:val="00B0030F"/>
+    <w:rsid w:val="0053755E"/>
     <w:pPr>
       <w:spacing w:after="0" w:line="240" w:lineRule="auto"/>
     </w:pPr>
@@ -5930,7 +6549,7 @@
     <w:link w:val="QuoteChar"/>
     <w:uiPriority w:val="29"/>
     <w:qFormat/>
-    <w:rsid w:val="00B0030F"/>
+    <w:rsid w:val="0053755E"/>
     <w:rPr>
       <w:i/>
       <w:iCs/>
@@ -5943,7 +6562,7 @@
     <w:basedOn w:val="DefaultParagraphFont"/>
     <w:link w:val="Quote"/>
     <w:uiPriority w:val="29"/>
-    <w:rsid w:val="00B0030F"/>
+    <w:rsid w:val="0053755E"/>
     <w:rPr>
       <w:i/>
       <w:iCs/>
@@ -5958,14 +6577,14 @@
     <w:link w:val="IntenseQuoteChar"/>
     <w:uiPriority w:val="30"/>
     <w:qFormat/>
-    <w:rsid w:val="00B0030F"/>
+    <w:rsid w:val="0053755E"/>
     <w:pPr>
       <w:spacing w:before="240" w:after="240" w:line="240" w:lineRule="auto"/>
       <w:ind w:left="1080" w:right="1080"/>
       <w:jc w:val="center"/>
     </w:pPr>
     <w:rPr>
-      <w:color w:val="5B9BD5" w:themeColor="accent1"/>
+      <w:color w:val="4A66AC" w:themeColor="accent1"/>
       <w:sz w:val="24"/>
       <w:szCs w:val="24"/>
     </w:rPr>
@@ -5975,9 +6594,9 @@
     <w:basedOn w:val="DefaultParagraphFont"/>
     <w:link w:val="IntenseQuote"/>
     <w:uiPriority w:val="30"/>
-    <w:rsid w:val="00B0030F"/>
+    <w:rsid w:val="0053755E"/>
     <w:rPr>
-      <w:color w:val="5B9BD5" w:themeColor="accent1"/>
+      <w:color w:val="4A66AC" w:themeColor="accent1"/>
       <w:sz w:val="24"/>
       <w:szCs w:val="24"/>
     </w:rPr>
@@ -5986,23 +6605,23 @@
     <w:name w:val="Subtle Emphasis"/>
     <w:uiPriority w:val="19"/>
     <w:qFormat/>
-    <w:rsid w:val="00B0030F"/>
+    <w:rsid w:val="0053755E"/>
     <w:rPr>
       <w:i/>
       <w:iCs/>
-      <w:color w:val="1F4D78" w:themeColor="accent1" w:themeShade="7F"/>
+      <w:color w:val="243255" w:themeColor="accent1" w:themeShade="7F"/>
     </w:rPr>
   </w:style>
   <w:style w:type="character" w:styleId="IntenseEmphasis">
     <w:name w:val="Intense Emphasis"/>
     <w:uiPriority w:val="21"/>
     <w:qFormat/>
-    <w:rsid w:val="00B0030F"/>
+    <w:rsid w:val="0053755E"/>
     <w:rPr>
       <w:b/>
       <w:bCs/>
       <w:caps/>
-      <w:color w:val="1F4D78" w:themeColor="accent1" w:themeShade="7F"/>
+      <w:color w:val="243255" w:themeColor="accent1" w:themeShade="7F"/>
       <w:spacing w:val="10"/>
     </w:rPr>
   </w:style>
@@ -6010,32 +6629,32 @@
     <w:name w:val="Subtle Reference"/>
     <w:uiPriority w:val="31"/>
     <w:qFormat/>
-    <w:rsid w:val="00B0030F"/>
+    <w:rsid w:val="0053755E"/>
     <w:rPr>
       <w:b/>
       <w:bCs/>
-      <w:color w:val="5B9BD5" w:themeColor="accent1"/>
+      <w:color w:val="4A66AC" w:themeColor="accent1"/>
     </w:rPr>
   </w:style>
   <w:style w:type="character" w:styleId="IntenseReference">
     <w:name w:val="Intense Reference"/>
     <w:uiPriority w:val="32"/>
     <w:qFormat/>
-    <w:rsid w:val="00B0030F"/>
+    <w:rsid w:val="0053755E"/>
     <w:rPr>
       <w:b/>
       <w:bCs/>
       <w:i/>
       <w:iCs/>
       <w:caps/>
-      <w:color w:val="5B9BD5" w:themeColor="accent1"/>
+      <w:color w:val="4A66AC" w:themeColor="accent1"/>
     </w:rPr>
   </w:style>
   <w:style w:type="character" w:styleId="BookTitle">
     <w:name w:val="Book Title"/>
     <w:uiPriority w:val="33"/>
     <w:qFormat/>
-    <w:rsid w:val="00B0030F"/>
+    <w:rsid w:val="0053755E"/>
     <w:rPr>
       <w:b/>
       <w:bCs/>
@@ -6052,7 +6671,7 @@
     <w:semiHidden/>
     <w:unhideWhenUsed/>
     <w:qFormat/>
-    <w:rsid w:val="00B0030F"/>
+    <w:rsid w:val="0053755E"/>
     <w:pPr>
       <w:outlineLvl w:val="9"/>
     </w:pPr>
@@ -6107,7 +6726,7 @@
 <file path=word/theme/theme1.xml><?xml version="1.0" encoding="utf-8"?>
 <a:theme xmlns:a="http://schemas.openxmlformats.org/drawingml/2006/main" name="Office Theme">
   <a:themeElements>
-    <a:clrScheme name="Office">
+    <a:clrScheme name="Blue Warm">
       <a:dk1>
         <a:sysClr val="windowText" lastClr="000000"/>
       </a:dk1>
@@ -6115,34 +6734,34 @@
         <a:sysClr val="window" lastClr="FFFFFF"/>
       </a:lt1>
       <a:dk2>
-        <a:srgbClr val="44546A"/>
+        <a:srgbClr val="242852"/>
       </a:dk2>
       <a:lt2>
-        <a:srgbClr val="E7E6E6"/>
+        <a:srgbClr val="ACCBF9"/>
       </a:lt2>
       <a:accent1>
-        <a:srgbClr val="5B9BD5"/>
+        <a:srgbClr val="4A66AC"/>
       </a:accent1>
       <a:accent2>
-        <a:srgbClr val="ED7D31"/>
+        <a:srgbClr val="629DD1"/>
       </a:accent2>
       <a:accent3>
-        <a:srgbClr val="A5A5A5"/>
+        <a:srgbClr val="297FD5"/>
       </a:accent3>
       <a:accent4>
-        <a:srgbClr val="FFC000"/>
+        <a:srgbClr val="7F8FA9"/>
       </a:accent4>
       <a:accent5>
-        <a:srgbClr val="4472C4"/>
+        <a:srgbClr val="5AA2AE"/>
       </a:accent5>
       <a:accent6>
-        <a:srgbClr val="70AD47"/>
+        <a:srgbClr val="9D90A0"/>
       </a:accent6>
       <a:hlink>
-        <a:srgbClr val="0563C1"/>
+        <a:srgbClr val="9454C3"/>
       </a:hlink>
       <a:folHlink>
-        <a:srgbClr val="954F72"/>
+        <a:srgbClr val="3EBBF0"/>
       </a:folHlink>
     </a:clrScheme>
     <a:fontScheme name="Office">
@@ -6370,7 +6989,7 @@
 </file>
 
 <file path=customXml/itemProps1.xml><?xml version="1.0" encoding="utf-8"?>
-<ds:datastoreItem xmlns:ds="http://schemas.openxmlformats.org/officeDocument/2006/customXml" ds:itemID="{1B309FEB-7D15-479D-BA1D-BDD0CAE5EB4B}">
+<ds:datastoreItem xmlns:ds="http://schemas.openxmlformats.org/officeDocument/2006/customXml" ds:itemID="{9240EB62-C65B-446A-BC77-10F1B72D9F2E}">
   <ds:schemaRefs>
     <ds:schemaRef ds:uri="http://schemas.openxmlformats.org/officeDocument/2006/bibliography"/>
   </ds:schemaRefs>

</xml_diff>

<commit_message>
Corrected the sidebar and navigation styling and javascript scripts
</commit_message>
<xml_diff>
--- a/doc/About the project.docx
+++ b/doc/About the project.docx
@@ -321,12 +321,7 @@
     </w:p>
     <w:p>
       <w:r>
-        <w:t>The member requesting a loan must have</w:t>
-      </w:r>
-      <w:bookmarkStart w:id="0" w:name="_GoBack"/>
-      <w:bookmarkEnd w:id="0"/>
-      <w:r>
-        <w:t xml:space="preserve"> no pending loan payment.</w:t>
+        <w:t>The member requesting a loan must have no pending loan payment.</w:t>
       </w:r>
     </w:p>
     <w:p>
@@ -843,16 +838,14 @@
                           </a:prstGeom>
                         </wps:spPr>
                         <wps:style>
-                          <a:lnRef idx="2">
-                            <a:schemeClr val="accent2">
-                              <a:shade val="50000"/>
-                            </a:schemeClr>
+                          <a:lnRef idx="3">
+                            <a:schemeClr val="lt1"/>
                           </a:lnRef>
                           <a:fillRef idx="1">
-                            <a:schemeClr val="accent2"/>
+                            <a:schemeClr val="accent5"/>
                           </a:fillRef>
-                          <a:effectRef idx="0">
-                            <a:schemeClr val="accent2"/>
+                          <a:effectRef idx="1">
+                            <a:schemeClr val="accent5"/>
                           </a:effectRef>
                           <a:fontRef idx="minor">
                             <a:schemeClr val="lt1"/>
@@ -968,16 +961,14 @@
                           </a:prstGeom>
                         </wps:spPr>
                         <wps:style>
-                          <a:lnRef idx="2">
-                            <a:schemeClr val="accent2">
-                              <a:shade val="50000"/>
-                            </a:schemeClr>
+                          <a:lnRef idx="3">
+                            <a:schemeClr val="lt1"/>
                           </a:lnRef>
                           <a:fillRef idx="1">
-                            <a:schemeClr val="accent2"/>
+                            <a:schemeClr val="accent5"/>
                           </a:fillRef>
-                          <a:effectRef idx="0">
-                            <a:schemeClr val="accent2"/>
+                          <a:effectRef idx="1">
+                            <a:schemeClr val="accent5"/>
                           </a:effectRef>
                           <a:fontRef idx="minor">
                             <a:schemeClr val="lt1"/>
@@ -1095,16 +1086,14 @@
                           </a:prstGeom>
                         </wps:spPr>
                         <wps:style>
-                          <a:lnRef idx="2">
-                            <a:schemeClr val="accent2">
-                              <a:shade val="50000"/>
-                            </a:schemeClr>
+                          <a:lnRef idx="1">
+                            <a:schemeClr val="accent5"/>
                           </a:lnRef>
-                          <a:fillRef idx="1">
-                            <a:schemeClr val="accent2"/>
+                          <a:fillRef idx="3">
+                            <a:schemeClr val="accent5"/>
                           </a:fillRef>
-                          <a:effectRef idx="0">
-                            <a:schemeClr val="accent2"/>
+                          <a:effectRef idx="2">
+                            <a:schemeClr val="accent5"/>
                           </a:effectRef>
                           <a:fontRef idx="minor">
                             <a:schemeClr val="lt1"/>
@@ -1444,16 +1433,14 @@
                           </a:prstGeom>
                         </wps:spPr>
                         <wps:style>
-                          <a:lnRef idx="2">
-                            <a:schemeClr val="accent2">
-                              <a:shade val="50000"/>
-                            </a:schemeClr>
+                          <a:lnRef idx="3">
+                            <a:schemeClr val="lt1"/>
                           </a:lnRef>
                           <a:fillRef idx="1">
-                            <a:schemeClr val="accent2"/>
+                            <a:schemeClr val="accent5"/>
                           </a:fillRef>
-                          <a:effectRef idx="0">
-                            <a:schemeClr val="accent2"/>
+                          <a:effectRef idx="1">
+                            <a:schemeClr val="accent5"/>
                           </a:effectRef>
                           <a:fontRef idx="minor">
                             <a:schemeClr val="lt1"/>
@@ -1569,16 +1556,14 @@
                           </a:prstGeom>
                         </wps:spPr>
                         <wps:style>
-                          <a:lnRef idx="2">
-                            <a:schemeClr val="accent2">
-                              <a:shade val="50000"/>
-                            </a:schemeClr>
+                          <a:lnRef idx="3">
+                            <a:schemeClr val="lt1"/>
                           </a:lnRef>
                           <a:fillRef idx="1">
-                            <a:schemeClr val="accent2"/>
+                            <a:schemeClr val="accent5"/>
                           </a:fillRef>
-                          <a:effectRef idx="0">
-                            <a:schemeClr val="accent2"/>
+                          <a:effectRef idx="1">
+                            <a:schemeClr val="accent5"/>
                           </a:effectRef>
                           <a:fontRef idx="minor">
                             <a:schemeClr val="lt1"/>
@@ -2395,7 +2380,7 @@
           </mc:Choice>
           <mc:Fallback>
             <w:pict>
-              <v:group w14:anchorId="32FE49C9" id="Group 44" o:spid="_x0000_s1026" style="position:absolute;margin-left:-33pt;margin-top:18.9pt;width:511.5pt;height:577.5pt;z-index:251666432;mso-height-relative:margin" coordorigin="-190,1166" coordsize="64960,74866" o:gfxdata="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">
+              <v:group w14:anchorId="32FE49C9" id="Group 44" o:spid="_x0000_s1026" style="position:absolute;margin-left:-33pt;margin-top:18.9pt;width:511.5pt;height:577.5pt;z-index:251666432;mso-height-relative:margin" coordorigin="-190,1166" coordsize="64960,74866" o:gfxdata="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">
                 <v:rect id="Rectangle 1" o:spid="_x0000_s1027" style="position:absolute;left:-190;top:1166;width:64960;height:74867;visibility:visible;mso-wrap-style:square;v-text-anchor:middle" o:gfxdata="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" filled="f" strokecolor="#297fd5 [3206]">
                   <v:stroke joinstyle="round"/>
                 </v:rect>
@@ -2403,7 +2388,7 @@
                   <v:stroke joinstyle="miter"/>
                   <v:path gradientshapeok="t" o:connecttype="rect" textboxrect="5400,5400,16200,16200"/>
                 </v:shapetype>
-                <v:shape id="Diamond 3" o:spid="_x0000_s1028" type="#_x0000_t4" style="position:absolute;left:9525;top:2667;width:18341;height:6444;visibility:visible;mso-wrap-style:square;v-text-anchor:middle" o:gfxdata="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" fillcolor="#629dd1 [3205]" strokecolor="#224e76 [1605]" strokeweight="1pt">
+                <v:shape id="Diamond 3" o:spid="_x0000_s1028" type="#_x0000_t4" style="position:absolute;left:9525;top:2667;width:18341;height:6444;visibility:visible;mso-wrap-style:square;v-text-anchor:middle" o:gfxdata="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" fillcolor="#5aa2ae [3208]" strokecolor="white [3201]" strokeweight="1.5pt">
                   <v:textbox>
                     <w:txbxContent>
                       <w:p>
@@ -2438,7 +2423,7 @@
                     </w:txbxContent>
                   </v:textbox>
                 </v:rect>
-                <v:shape id="Diamond 10" o:spid="_x0000_s1031" type="#_x0000_t4" style="position:absolute;left:35718;top:2762;width:20157;height:6539;visibility:visible;mso-wrap-style:square;v-text-anchor:middle" o:gfxdata="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" fillcolor="#629dd1 [3205]" strokecolor="#224e76 [1605]" strokeweight="1pt">
+                <v:shape id="Diamond 10" o:spid="_x0000_s1031" type="#_x0000_t4" style="position:absolute;left:35718;top:2762;width:20157;height:6539;visibility:visible;mso-wrap-style:square;v-text-anchor:middle" o:gfxdata="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" fillcolor="#5aa2ae [3208]" strokecolor="white [3201]" strokeweight="1.5pt">
                   <v:textbox>
                     <w:txbxContent>
                       <w:p>
@@ -2491,7 +2476,10 @@
                 <v:shape id="Straight Arrow Connector 15" o:spid="_x0000_s1033" type="#_x0000_t32" style="position:absolute;left:45815;top:21621;width:457;height:3696;flip:x;visibility:visible;mso-wrap-style:square" o:connectortype="straight" o:gfxdata="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" strokecolor="#4a66ac [3204]" strokeweight=".5pt">
                   <v:stroke endarrow="block" joinstyle="miter"/>
                 </v:shape>
-                <v:shape id="Diamond 17" o:spid="_x0000_s1034" type="#_x0000_t4" style="position:absolute;left:33528;top:25431;width:24551;height:6539;visibility:visible;mso-wrap-style:square;v-text-anchor:middle" o:gfxdata="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" fillcolor="#629dd1 [3205]" strokecolor="#224e76 [1605]" strokeweight="1pt">
+                <v:shape id="Diamond 17" o:spid="_x0000_s1034" type="#_x0000_t4" style="position:absolute;left:33528;top:25431;width:24551;height:6539;visibility:visible;mso-wrap-style:square;v-text-anchor:middle" o:gfxdata="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" fillcolor="#64a7b3 [3032]" strokecolor="#5aa2ae [3208]" strokeweight=".5pt">
+                  <v:fill color2="#57a0ad [3176]" rotate="t" colors="0 #70acb7;.5 #56a5b2;1 #4795a2" focus="100%" type="gradient">
+                    <o:fill v:ext="view" type="gradientUnscaled"/>
+                  </v:fill>
                   <v:textbox>
                     <w:txbxContent>
                       <w:p>
@@ -2560,7 +2548,7 @@
                 <v:shape id="Straight Arrow Connector 27" o:spid="_x0000_s1042" type="#_x0000_t32" style="position:absolute;left:45720;top:55054;width:457;height:4075;visibility:visible;mso-wrap-style:square" o:connectortype="straight" o:gfxdata="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" strokecolor="#4a66ac [3204]" strokeweight=".5pt">
                   <v:stroke endarrow="block" joinstyle="miter"/>
                 </v:shape>
-                <v:shape id="Diamond 29" o:spid="_x0000_s1043" type="#_x0000_t4" style="position:absolute;left:30289;top:59436;width:31812;height:9666;visibility:visible;mso-wrap-style:square;v-text-anchor:middle" o:gfxdata="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" fillcolor="#629dd1 [3205]" strokecolor="#224e76 [1605]" strokeweight="1pt">
+                <v:shape id="Diamond 29" o:spid="_x0000_s1043" type="#_x0000_t4" style="position:absolute;left:30289;top:59436;width:31812;height:9666;visibility:visible;mso-wrap-style:square;v-text-anchor:middle" o:gfxdata="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" fillcolor="#5aa2ae [3208]" strokecolor="white [3201]" strokeweight="1.5pt">
                   <v:textbox>
                     <w:txbxContent>
                       <w:p>
@@ -2591,7 +2579,7 @@
                     </w:txbxContent>
                   </v:textbox>
                 </v:shape>
-                <v:shape id="Diamond 35" o:spid="_x0000_s1046" type="#_x0000_t4" style="position:absolute;left:5048;top:45434;width:23214;height:11372;visibility:visible;mso-wrap-style:square;v-text-anchor:middle" o:gfxdata="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" fillcolor="#629dd1 [3205]" strokecolor="#224e76 [1605]" strokeweight="1pt">
+                <v:shape id="Diamond 35" o:spid="_x0000_s1046" type="#_x0000_t4" style="position:absolute;left:5048;top:45434;width:23214;height:11372;visibility:visible;mso-wrap-style:square;v-text-anchor:middle" o:gfxdata="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" fillcolor="#5aa2ae [3208]" strokecolor="white [3201]" strokeweight="1.5pt">
                   <v:textbox>
                     <w:txbxContent>
                       <w:p>
@@ -2968,7 +2956,7 @@
           </mc:Choice>
           <mc:Fallback>
             <w:pict>
-              <v:shape w14:anchorId="43535C07" id="Straight Arrow Connector 32" o:spid="_x0000_s1026" type="#_x0000_t32" style="position:absolute;margin-left:103.5pt;margin-top:403.95pt;width:.75pt;height:29.25pt;flip:x y;z-index:251664384;visibility:visible;mso-wrap-style:square;mso-wrap-distance-left:9pt;mso-wrap-distance-top:0;mso-wrap-distance-right:9pt;mso-wrap-distance-bottom:0;mso-position-horizontal:absolute;mso-position-horizontal-relative:text;mso-position-vertical:absolute;mso-position-vertical-relative:text" o:gfxdata="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" strokecolor="#4a66ac [3204]" strokeweight=".5pt">
+              <v:shape w14:anchorId="3BC220D4" id="Straight Arrow Connector 32" o:spid="_x0000_s1026" type="#_x0000_t32" style="position:absolute;margin-left:103.5pt;margin-top:403.95pt;width:.75pt;height:29.25pt;flip:x y;z-index:251664384;visibility:visible;mso-wrap-style:square;mso-wrap-distance-left:9pt;mso-wrap-distance-top:0;mso-wrap-distance-right:9pt;mso-wrap-distance-bottom:0;mso-position-horizontal:absolute;mso-position-horizontal-relative:text;mso-position-vertical:absolute;mso-position-vertical-relative:text" o:gfxdata="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" strokecolor="#4a66ac [3204]" strokeweight=".5pt">
                 <v:stroke endarrow="block" joinstyle="miter"/>
               </v:shape>
             </w:pict>
@@ -3357,6 +3345,8 @@
       <w:r>
         <w:br w:type="page"/>
       </w:r>
+      <w:bookmarkStart w:id="0" w:name="_GoBack"/>
+      <w:bookmarkEnd w:id="0"/>
     </w:p>
     <w:p/>
     <w:p>
@@ -6989,7 +6979,7 @@
 </file>
 
 <file path=customXml/itemProps1.xml><?xml version="1.0" encoding="utf-8"?>
-<ds:datastoreItem xmlns:ds="http://schemas.openxmlformats.org/officeDocument/2006/customXml" ds:itemID="{9240EB62-C65B-446A-BC77-10F1B72D9F2E}">
+<ds:datastoreItem xmlns:ds="http://schemas.openxmlformats.org/officeDocument/2006/customXml" ds:itemID="{0C2B95B1-D337-44FF-A29C-C44E48F4D99E}">
   <ds:schemaRefs>
     <ds:schemaRef ds:uri="http://schemas.openxmlformats.org/officeDocument/2006/bibliography"/>
   </ds:schemaRefs>

</xml_diff>

<commit_message>
Added a features document
</commit_message>
<xml_diff>
--- a/doc/About the project.docx
+++ b/doc/About the project.docx
@@ -1,6 +1,6 @@
 
 <file path=word/document.xml><?xml version="1.0" encoding="utf-8"?>
-<w:document xmlns:wpc="http://schemas.microsoft.com/office/word/2010/wordprocessingCanvas" xmlns:cx="http://schemas.microsoft.com/office/drawing/2014/chartex" xmlns:cx1="http://schemas.microsoft.com/office/drawing/2015/9/8/chartex" xmlns:mc="http://schemas.openxmlformats.org/markup-compatibility/2006" xmlns:o="urn:schemas-microsoft-com:office:office" xmlns:r="http://schemas.openxmlformats.org/officeDocument/2006/relationships" xmlns:m="http://schemas.openxmlformats.org/officeDocument/2006/math" xmlns:v="urn:schemas-microsoft-com:vml" xmlns:wp14="http://schemas.microsoft.com/office/word/2010/wordprocessingDrawing" xmlns:wp="http://schemas.openxmlformats.org/drawingml/2006/wordprocessingDrawing" xmlns:w10="urn:schemas-microsoft-com:office:word" xmlns:w="http://schemas.openxmlformats.org/wordprocessingml/2006/main" xmlns:w14="http://schemas.microsoft.com/office/word/2010/wordml" xmlns:w15="http://schemas.microsoft.com/office/word/2012/wordml" xmlns:w16se="http://schemas.microsoft.com/office/word/2015/wordml/symex" xmlns:wpg="http://schemas.microsoft.com/office/word/2010/wordprocessingGroup" xmlns:wpi="http://schemas.microsoft.com/office/word/2010/wordprocessingInk" xmlns:wne="http://schemas.microsoft.com/office/word/2006/wordml" xmlns:wps="http://schemas.microsoft.com/office/word/2010/wordprocessingShape" mc:Ignorable="w14 w15 w16se wp14">
+<w:document xmlns:wpc="http://schemas.microsoft.com/office/word/2010/wordprocessingCanvas" xmlns:cx="http://schemas.microsoft.com/office/drawing/2014/chartex" xmlns:mc="http://schemas.openxmlformats.org/markup-compatibility/2006" xmlns:o="urn:schemas-microsoft-com:office:office" xmlns:r="http://schemas.openxmlformats.org/officeDocument/2006/relationships" xmlns:m="http://schemas.openxmlformats.org/officeDocument/2006/math" xmlns:v="urn:schemas-microsoft-com:vml" xmlns:wp14="http://schemas.microsoft.com/office/word/2010/wordprocessingDrawing" xmlns:wp="http://schemas.openxmlformats.org/drawingml/2006/wordprocessingDrawing" xmlns:w10="urn:schemas-microsoft-com:office:word" xmlns:w="http://schemas.openxmlformats.org/wordprocessingml/2006/main" xmlns:w14="http://schemas.microsoft.com/office/word/2010/wordml" xmlns:w15="http://schemas.microsoft.com/office/word/2012/wordml" xmlns:w16se="http://schemas.microsoft.com/office/word/2015/wordml/symex" xmlns:wpg="http://schemas.microsoft.com/office/word/2010/wordprocessingGroup" xmlns:wpi="http://schemas.microsoft.com/office/word/2010/wordprocessingInk" xmlns:wne="http://schemas.microsoft.com/office/word/2006/wordml" xmlns:wps="http://schemas.microsoft.com/office/word/2010/wordprocessingShape" mc:Ignorable="w14 w15 w16se wp14">
   <w:background w:color="F2F2F2" w:themeColor="background1" w:themeShade="F2"/>
   <w:body>
     <w:p>
@@ -760,10 +760,10 @@
               <wp:anchor distT="0" distB="0" distL="114300" distR="114300" simplePos="0" relativeHeight="251666432" behindDoc="0" locked="0" layoutInCell="1" allowOverlap="1" wp14:anchorId="32FE49C9" wp14:editId="60617949">
                 <wp:simplePos x="0" y="0"/>
                 <wp:positionH relativeFrom="column">
-                  <wp:posOffset>-419100</wp:posOffset>
+                  <wp:posOffset>-414670</wp:posOffset>
                 </wp:positionH>
                 <wp:positionV relativeFrom="paragraph">
-                  <wp:posOffset>240030</wp:posOffset>
+                  <wp:posOffset>244815</wp:posOffset>
                 </wp:positionV>
                 <wp:extent cx="6496050" cy="7334250"/>
                 <wp:effectExtent l="0" t="0" r="19050" b="19050"/>
@@ -2307,9 +2307,9 @@
                         <wps:cNvPr id="41" name="Straight Arrow Connector 41"/>
                         <wps:cNvCnPr/>
                         <wps:spPr>
-                          <a:xfrm flipH="1">
-                            <a:off x="1914525" y="1905000"/>
-                            <a:ext cx="45719" cy="331687"/>
+                          <a:xfrm>
+                            <a:off x="1960245" y="1905000"/>
+                            <a:ext cx="62156" cy="352425"/>
                           </a:xfrm>
                           <a:prstGeom prst="straightConnector1">
                             <a:avLst/>
@@ -2380,7 +2380,7 @@
           </mc:Choice>
           <mc:Fallback>
             <w:pict>
-              <v:group w14:anchorId="32FE49C9" id="Group 44" o:spid="_x0000_s1026" style="position:absolute;margin-left:-33pt;margin-top:18.9pt;width:511.5pt;height:577.5pt;z-index:251666432;mso-height-relative:margin" coordorigin="-190,1166" coordsize="64960,74866" o:gfxdata="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">
+              <v:group w14:anchorId="32FE49C9" id="Group 44" o:spid="_x0000_s1026" style="position:absolute;margin-left:-32.65pt;margin-top:19.3pt;width:511.5pt;height:577.5pt;z-index:251666432;mso-height-relative:margin" coordorigin="-190,1166" coordsize="64960,74866" o:gfxdata="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">
                 <v:rect id="Rectangle 1" o:spid="_x0000_s1027" style="position:absolute;left:-190;top:1166;width:64960;height:74867;visibility:visible;mso-wrap-style:square;v-text-anchor:middle" o:gfxdata="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" filled="f" strokecolor="#297fd5 [3206]">
                   <v:stroke joinstyle="round"/>
                 </v:rect>
@@ -2608,7 +2608,7 @@
                 <v:oval id="Oval 40" o:spid="_x0000_s1050" style="position:absolute;left:3619;top:1524;width:1146;height:758;visibility:visible;mso-wrap-style:square;v-text-anchor:middle" o:gfxdata="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" fillcolor="#4a66ac [3204]" strokecolor="#243255 [1604]" strokeweight="1pt">
                   <v:stroke joinstyle="miter"/>
                 </v:oval>
-                <v:shape id="Straight Arrow Connector 41" o:spid="_x0000_s1051" type="#_x0000_t32" style="position:absolute;left:19145;top:19050;width:457;height:3316;flip:x;visibility:visible;mso-wrap-style:square" o:connectortype="straight" o:gfxdata="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" strokecolor="#4a66ac [3204]" strokeweight=".5pt">
+                <v:shape id="Straight Arrow Connector 41" o:spid="_x0000_s1051" type="#_x0000_t32" style="position:absolute;left:19602;top:19050;width:622;height:3524;visibility:visible;mso-wrap-style:square" o:connectortype="straight" o:gfxdata="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" strokecolor="#4a66ac [3204]" strokeweight=".5pt">
                   <v:stroke endarrow="block" joinstyle="miter"/>
                 </v:shape>
                 <v:oval id="Oval 42" o:spid="_x0000_s1052" style="position:absolute;left:18383;top:22574;width:1337;height:1327;visibility:visible;mso-wrap-style:square;v-text-anchor:middle" o:gfxdata="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" fillcolor="#4a66ac [3204]" strokecolor="#243255 [1604]" strokeweight="1pt">
@@ -2693,7 +2693,7 @@
               </wp:anchor>
             </w:drawing>
           </mc:Choice>
-          <mc:Fallback>
+          <mc:Fallback xmlns:cx1="http://schemas.microsoft.com/office/drawing/2015/9/8/chartex">
             <w:pict>
               <v:shapetype w14:anchorId="1676DA7C" id="_x0000_t202" coordsize="21600,21600" o:spt="202" path="m,l,21600r21600,l21600,xe">
                 <v:stroke joinstyle="miter"/>
@@ -2788,7 +2788,7 @@
               </wp:anchor>
             </w:drawing>
           </mc:Choice>
-          <mc:Fallback>
+          <mc:Fallback xmlns:cx1="http://schemas.microsoft.com/office/drawing/2015/9/8/chartex">
             <w:pict>
               <v:shape w14:anchorId="258D7488" id="Text Box 43" o:spid="_x0000_s1054" type="#_x0000_t202" style="position:absolute;margin-left:3pt;margin-top:180.2pt;width:66pt;height:32.25pt;z-index:251667456;visibility:visible;mso-wrap-style:square;mso-wrap-distance-left:9pt;mso-wrap-distance-top:0;mso-wrap-distance-right:9pt;mso-wrap-distance-bottom:0;mso-position-horizontal:absolute;mso-position-horizontal-relative:text;mso-position-vertical:absolute;mso-position-vertical-relative:text;v-text-anchor:top" o:gfxdata="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" filled="f" stroked="f">
                 <v:textbox>
@@ -2880,7 +2880,7 @@
               </wp:anchor>
             </w:drawing>
           </mc:Choice>
-          <mc:Fallback>
+          <mc:Fallback xmlns:cx1="http://schemas.microsoft.com/office/drawing/2015/9/8/chartex">
             <w:pict>
               <v:shape w14:anchorId="57351862" id="Text Box 37" o:spid="_x0000_s1055" type="#_x0000_t202" style="position:absolute;margin-left:183.95pt;margin-top:362.45pt;width:48.55pt;height:30pt;z-index:251665408;visibility:visible;mso-wrap-style:square;mso-width-percent:0;mso-wrap-distance-left:9pt;mso-wrap-distance-top:0;mso-wrap-distance-right:9pt;mso-wrap-distance-bottom:0;mso-position-horizontal:absolute;mso-position-horizontal-relative:text;mso-position-vertical:absolute;mso-position-vertical-relative:text;mso-width-percent:0;mso-width-relative:margin;v-text-anchor:top" o:gfxdata="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" filled="f" stroked="f">
                 <v:textbox>
@@ -2954,7 +2954,7 @@
               </wp:anchor>
             </w:drawing>
           </mc:Choice>
-          <mc:Fallback>
+          <mc:Fallback xmlns:cx1="http://schemas.microsoft.com/office/drawing/2015/9/8/chartex">
             <w:pict>
               <v:shape w14:anchorId="3BC220D4" id="Straight Arrow Connector 32" o:spid="_x0000_s1026" type="#_x0000_t32" style="position:absolute;margin-left:103.5pt;margin-top:403.95pt;width:.75pt;height:29.25pt;flip:x y;z-index:251664384;visibility:visible;mso-wrap-style:square;mso-wrap-distance-left:9pt;mso-wrap-distance-top:0;mso-wrap-distance-right:9pt;mso-wrap-distance-bottom:0;mso-position-horizontal:absolute;mso-position-horizontal-relative:text;mso-position-vertical:absolute;mso-position-vertical-relative:text" o:gfxdata="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" strokecolor="#4a66ac [3204]" strokeweight=".5pt">
                 <v:stroke endarrow="block" joinstyle="miter"/>
@@ -3038,7 +3038,7 @@
               </wp:anchor>
             </w:drawing>
           </mc:Choice>
-          <mc:Fallback>
+          <mc:Fallback xmlns:cx1="http://schemas.microsoft.com/office/drawing/2015/9/8/chartex">
             <w:pict>
               <v:shape w14:anchorId="5E87B019" id="Text Box 22" o:spid="_x0000_s1056" type="#_x0000_t202" style="position:absolute;margin-left:0;margin-top:136.95pt;width:41.25pt;height:30pt;z-index:251663360;visibility:visible;mso-wrap-style:square;mso-height-percent:0;mso-wrap-distance-left:9pt;mso-wrap-distance-top:0;mso-wrap-distance-right:9pt;mso-wrap-distance-bottom:0;mso-position-horizontal:center;mso-position-horizontal-relative:margin;mso-position-vertical:absolute;mso-position-vertical-relative:text;mso-height-percent:0;mso-height-relative:margin;v-text-anchor:top" o:gfxdata="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" filled="f" stroked="f">
                 <v:textbox>
@@ -3134,7 +3134,7 @@
               </wp:anchor>
             </w:drawing>
           </mc:Choice>
-          <mc:Fallback>
+          <mc:Fallback xmlns:cx1="http://schemas.microsoft.com/office/drawing/2015/9/8/chartex">
             <w:pict>
               <v:shape w14:anchorId="1C37F7CC" id="Text Box 19" o:spid="_x0000_s1057" type="#_x0000_t202" style="position:absolute;margin-left:333.75pt;margin-top:208.95pt;width:88.5pt;height:34.5pt;z-index:251662336;visibility:visible;mso-wrap-style:square;mso-width-percent:0;mso-height-percent:0;mso-wrap-distance-left:9pt;mso-wrap-distance-top:0;mso-wrap-distance-right:9pt;mso-wrap-distance-bottom:0;mso-position-horizontal:absolute;mso-position-horizontal-relative:text;mso-position-vertical:absolute;mso-position-vertical-relative:text;mso-width-percent:0;mso-height-percent:0;mso-width-relative:margin;mso-height-relative:margin;v-text-anchor:top" o:gfxdata="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" filled="f" stroked="f">
                 <v:textbox>
@@ -3229,7 +3229,7 @@
               </wp:anchor>
             </w:drawing>
           </mc:Choice>
-          <mc:Fallback>
+          <mc:Fallback xmlns:cx1="http://schemas.microsoft.com/office/drawing/2015/9/8/chartex">
             <w:pict>
               <v:shape w14:anchorId="2A2E579A" id="Text Box 12" o:spid="_x0000_s1058" type="#_x0000_t202" style="position:absolute;margin-left:327.75pt;margin-top:30.4pt;width:117pt;height:24.75pt;z-index:251661312;visibility:visible;mso-wrap-style:square;mso-width-percent:0;mso-height-percent:0;mso-wrap-distance-left:9pt;mso-wrap-distance-top:0;mso-wrap-distance-right:9pt;mso-wrap-distance-bottom:0;mso-position-horizontal:absolute;mso-position-horizontal-relative:text;mso-position-vertical:absolute;mso-position-vertical-relative:text;mso-width-percent:0;mso-height-percent:0;mso-width-relative:margin;mso-height-relative:margin;v-text-anchor:top" o:gfxdata="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" filled="f" stroked="f">
                 <v:textbox>
@@ -3321,7 +3321,7 @@
               </wp:anchor>
             </w:drawing>
           </mc:Choice>
-          <mc:Fallback>
+          <mc:Fallback xmlns:cx1="http://schemas.microsoft.com/office/drawing/2015/9/8/chartex">
             <w:pict>
               <v:shape w14:anchorId="097C3EC6" id="Text Box 5" o:spid="_x0000_s1059" type="#_x0000_t202" style="position:absolute;margin-left:85.5pt;margin-top:25.2pt;width:50.25pt;height:29.25pt;z-index:251659264;visibility:visible;mso-wrap-style:square;mso-height-percent:0;mso-wrap-distance-left:9pt;mso-wrap-distance-top:0;mso-wrap-distance-right:9pt;mso-wrap-distance-bottom:0;mso-position-horizontal:absolute;mso-position-horizontal-relative:text;mso-position-vertical:absolute;mso-position-vertical-relative:text;mso-height-percent:0;mso-height-relative:margin;v-text-anchor:top" o:gfxdata="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" filled="f" stroked="f">
                 <v:textbox>
@@ -3345,8 +3345,6 @@
       <w:r>
         <w:br w:type="page"/>
       </w:r>
-      <w:bookmarkStart w:id="0" w:name="_GoBack"/>
-      <w:bookmarkEnd w:id="0"/>
     </w:p>
     <w:p/>
     <w:p>
@@ -3754,7 +3752,13 @@
         </w:numPr>
       </w:pPr>
       <w:r>
-        <w:t>Personal id(either ID of a coach or the administrator)</w:t>
+        <w:t xml:space="preserve">Personal </w:t>
+      </w:r>
+      <w:r>
+        <w:t>id (</w:t>
+      </w:r>
+      <w:r>
+        <w:t>either ID of a coach or the administrator)</w:t>
       </w:r>
     </w:p>
     <w:p>
@@ -3784,6 +3788,8 @@
       <w:r>
         <w:t>tatus</w:t>
       </w:r>
+      <w:bookmarkStart w:id="0" w:name="_GoBack"/>
+      <w:bookmarkEnd w:id="0"/>
     </w:p>
     <w:p>
       <w:pPr>
@@ -3942,7 +3948,7 @@
 </file>
 
 <file path=word/endnotes.xml><?xml version="1.0" encoding="utf-8"?>
-<w:endnotes xmlns:wpc="http://schemas.microsoft.com/office/word/2010/wordprocessingCanvas" xmlns:cx="http://schemas.microsoft.com/office/drawing/2014/chartex" xmlns:cx1="http://schemas.microsoft.com/office/drawing/2015/9/8/chartex" xmlns:mc="http://schemas.openxmlformats.org/markup-compatibility/2006" xmlns:o="urn:schemas-microsoft-com:office:office" xmlns:r="http://schemas.openxmlformats.org/officeDocument/2006/relationships" xmlns:m="http://schemas.openxmlformats.org/officeDocument/2006/math" xmlns:v="urn:schemas-microsoft-com:vml" xmlns:wp14="http://schemas.microsoft.com/office/word/2010/wordprocessingDrawing" xmlns:wp="http://schemas.openxmlformats.org/drawingml/2006/wordprocessingDrawing" xmlns:w10="urn:schemas-microsoft-com:office:word" xmlns:w="http://schemas.openxmlformats.org/wordprocessingml/2006/main" xmlns:w14="http://schemas.microsoft.com/office/word/2010/wordml" xmlns:w15="http://schemas.microsoft.com/office/word/2012/wordml" xmlns:w16se="http://schemas.microsoft.com/office/word/2015/wordml/symex" xmlns:wpg="http://schemas.microsoft.com/office/word/2010/wordprocessingGroup" xmlns:wpi="http://schemas.microsoft.com/office/word/2010/wordprocessingInk" xmlns:wne="http://schemas.microsoft.com/office/word/2006/wordml" xmlns:wps="http://schemas.microsoft.com/office/word/2010/wordprocessingShape" mc:Ignorable="w14 w15 w16se wp14">
+<w:endnotes xmlns:wpc="http://schemas.microsoft.com/office/word/2010/wordprocessingCanvas" xmlns:cx="http://schemas.microsoft.com/office/drawing/2014/chartex" xmlns:mc="http://schemas.openxmlformats.org/markup-compatibility/2006" xmlns:o="urn:schemas-microsoft-com:office:office" xmlns:r="http://schemas.openxmlformats.org/officeDocument/2006/relationships" xmlns:m="http://schemas.openxmlformats.org/officeDocument/2006/math" xmlns:v="urn:schemas-microsoft-com:vml" xmlns:wp14="http://schemas.microsoft.com/office/word/2010/wordprocessingDrawing" xmlns:wp="http://schemas.openxmlformats.org/drawingml/2006/wordprocessingDrawing" xmlns:w10="urn:schemas-microsoft-com:office:word" xmlns:w="http://schemas.openxmlformats.org/wordprocessingml/2006/main" xmlns:w14="http://schemas.microsoft.com/office/word/2010/wordml" xmlns:w15="http://schemas.microsoft.com/office/word/2012/wordml" xmlns:w16se="http://schemas.microsoft.com/office/word/2015/wordml/symex" xmlns:wpg="http://schemas.microsoft.com/office/word/2010/wordprocessingGroup" xmlns:wpi="http://schemas.microsoft.com/office/word/2010/wordprocessingInk" xmlns:wne="http://schemas.microsoft.com/office/word/2006/wordml" xmlns:wps="http://schemas.microsoft.com/office/word/2010/wordprocessingShape" mc:Ignorable="w14 w15 w16se wp14">
   <w:endnote w:type="separator" w:id="-1">
     <w:p>
       <w:pPr>
@@ -3967,7 +3973,7 @@
 </file>
 
 <file path=word/footnotes.xml><?xml version="1.0" encoding="utf-8"?>
-<w:footnotes xmlns:wpc="http://schemas.microsoft.com/office/word/2010/wordprocessingCanvas" xmlns:cx="http://schemas.microsoft.com/office/drawing/2014/chartex" xmlns:cx1="http://schemas.microsoft.com/office/drawing/2015/9/8/chartex" xmlns:mc="http://schemas.openxmlformats.org/markup-compatibility/2006" xmlns:o="urn:schemas-microsoft-com:office:office" xmlns:r="http://schemas.openxmlformats.org/officeDocument/2006/relationships" xmlns:m="http://schemas.openxmlformats.org/officeDocument/2006/math" xmlns:v="urn:schemas-microsoft-com:vml" xmlns:wp14="http://schemas.microsoft.com/office/word/2010/wordprocessingDrawing" xmlns:wp="http://schemas.openxmlformats.org/drawingml/2006/wordprocessingDrawing" xmlns:w10="urn:schemas-microsoft-com:office:word" xmlns:w="http://schemas.openxmlformats.org/wordprocessingml/2006/main" xmlns:w14="http://schemas.microsoft.com/office/word/2010/wordml" xmlns:w15="http://schemas.microsoft.com/office/word/2012/wordml" xmlns:w16se="http://schemas.microsoft.com/office/word/2015/wordml/symex" xmlns:wpg="http://schemas.microsoft.com/office/word/2010/wordprocessingGroup" xmlns:wpi="http://schemas.microsoft.com/office/word/2010/wordprocessingInk" xmlns:wne="http://schemas.microsoft.com/office/word/2006/wordml" xmlns:wps="http://schemas.microsoft.com/office/word/2010/wordprocessingShape" mc:Ignorable="w14 w15 w16se wp14">
+<w:footnotes xmlns:wpc="http://schemas.microsoft.com/office/word/2010/wordprocessingCanvas" xmlns:cx="http://schemas.microsoft.com/office/drawing/2014/chartex" xmlns:mc="http://schemas.openxmlformats.org/markup-compatibility/2006" xmlns:o="urn:schemas-microsoft-com:office:office" xmlns:r="http://schemas.openxmlformats.org/officeDocument/2006/relationships" xmlns:m="http://schemas.openxmlformats.org/officeDocument/2006/math" xmlns:v="urn:schemas-microsoft-com:vml" xmlns:wp14="http://schemas.microsoft.com/office/word/2010/wordprocessingDrawing" xmlns:wp="http://schemas.openxmlformats.org/drawingml/2006/wordprocessingDrawing" xmlns:w10="urn:schemas-microsoft-com:office:word" xmlns:w="http://schemas.openxmlformats.org/wordprocessingml/2006/main" xmlns:w14="http://schemas.microsoft.com/office/word/2010/wordml" xmlns:w15="http://schemas.microsoft.com/office/word/2012/wordml" xmlns:w16se="http://schemas.microsoft.com/office/word/2015/wordml/symex" xmlns:wpg="http://schemas.microsoft.com/office/word/2010/wordprocessingGroup" xmlns:wpi="http://schemas.microsoft.com/office/word/2010/wordprocessingInk" xmlns:wne="http://schemas.microsoft.com/office/word/2006/wordml" xmlns:wps="http://schemas.microsoft.com/office/word/2010/wordprocessingShape" mc:Ignorable="w14 w15 w16se wp14">
   <w:footnote w:type="separator" w:id="-1">
     <w:p>
       <w:pPr>
@@ -3992,7 +3998,7 @@
 </file>
 
 <file path=word/numbering.xml><?xml version="1.0" encoding="utf-8"?>
-<w:numbering xmlns:wpc="http://schemas.microsoft.com/office/word/2010/wordprocessingCanvas" xmlns:cx="http://schemas.microsoft.com/office/drawing/2014/chartex" xmlns:cx1="http://schemas.microsoft.com/office/drawing/2015/9/8/chartex" xmlns:mc="http://schemas.openxmlformats.org/markup-compatibility/2006" xmlns:o="urn:schemas-microsoft-com:office:office" xmlns:r="http://schemas.openxmlformats.org/officeDocument/2006/relationships" xmlns:m="http://schemas.openxmlformats.org/officeDocument/2006/math" xmlns:v="urn:schemas-microsoft-com:vml" xmlns:wp14="http://schemas.microsoft.com/office/word/2010/wordprocessingDrawing" xmlns:wp="http://schemas.openxmlformats.org/drawingml/2006/wordprocessingDrawing" xmlns:w10="urn:schemas-microsoft-com:office:word" xmlns:w="http://schemas.openxmlformats.org/wordprocessingml/2006/main" xmlns:w14="http://schemas.microsoft.com/office/word/2010/wordml" xmlns:w15="http://schemas.microsoft.com/office/word/2012/wordml" xmlns:w16se="http://schemas.microsoft.com/office/word/2015/wordml/symex" xmlns:wpg="http://schemas.microsoft.com/office/word/2010/wordprocessingGroup" xmlns:wpi="http://schemas.microsoft.com/office/word/2010/wordprocessingInk" xmlns:wne="http://schemas.microsoft.com/office/word/2006/wordml" xmlns:wps="http://schemas.microsoft.com/office/word/2010/wordprocessingShape" mc:Ignorable="w14 w15 w16se wp14">
+<w:numbering xmlns:wpc="http://schemas.microsoft.com/office/word/2010/wordprocessingCanvas" xmlns:cx="http://schemas.microsoft.com/office/drawing/2014/chartex" xmlns:mc="http://schemas.openxmlformats.org/markup-compatibility/2006" xmlns:o="urn:schemas-microsoft-com:office:office" xmlns:r="http://schemas.openxmlformats.org/officeDocument/2006/relationships" xmlns:m="http://schemas.openxmlformats.org/officeDocument/2006/math" xmlns:v="urn:schemas-microsoft-com:vml" xmlns:wp14="http://schemas.microsoft.com/office/word/2010/wordprocessingDrawing" xmlns:wp="http://schemas.openxmlformats.org/drawingml/2006/wordprocessingDrawing" xmlns:w10="urn:schemas-microsoft-com:office:word" xmlns:w="http://schemas.openxmlformats.org/wordprocessingml/2006/main" xmlns:w14="http://schemas.microsoft.com/office/word/2010/wordml" xmlns:w15="http://schemas.microsoft.com/office/word/2012/wordml" xmlns:w16se="http://schemas.microsoft.com/office/word/2015/wordml/symex" xmlns:wpg="http://schemas.microsoft.com/office/word/2010/wordprocessingGroup" xmlns:wpi="http://schemas.microsoft.com/office/word/2010/wordprocessingInk" xmlns:wne="http://schemas.microsoft.com/office/word/2006/wordml" xmlns:wps="http://schemas.microsoft.com/office/word/2010/wordprocessingShape" mc:Ignorable="w14 w15 w16se wp14">
   <w:abstractNum w:abstractNumId="0" w15:restartNumberingAfterBreak="0">
     <w:nsid w:val="019B571A"/>
     <w:multiLevelType w:val="hybridMultilevel"/>
@@ -6979,7 +6985,7 @@
 </file>
 
 <file path=customXml/itemProps1.xml><?xml version="1.0" encoding="utf-8"?>
-<ds:datastoreItem xmlns:ds="http://schemas.openxmlformats.org/officeDocument/2006/customXml" ds:itemID="{0C2B95B1-D337-44FF-A29C-C44E48F4D99E}">
+<ds:datastoreItem xmlns:ds="http://schemas.openxmlformats.org/officeDocument/2006/customXml" ds:itemID="{D4CF6932-9255-4F4A-879A-7737322E5C64}">
   <ds:schemaRefs>
     <ds:schemaRef ds:uri="http://schemas.openxmlformats.org/officeDocument/2006/bibliography"/>
   </ds:schemaRefs>

</xml_diff>

<commit_message>
improved in-code documentations, corrected errors
</commit_message>
<xml_diff>
--- a/doc/About the project.docx
+++ b/doc/About the project.docx
@@ -1,6 +1,6 @@
 
 <file path=word/document.xml><?xml version="1.0" encoding="utf-8"?>
-<w:document xmlns:wpc="http://schemas.microsoft.com/office/word/2010/wordprocessingCanvas" xmlns:cx="http://schemas.microsoft.com/office/drawing/2014/chartex" xmlns:mc="http://schemas.openxmlformats.org/markup-compatibility/2006" xmlns:o="urn:schemas-microsoft-com:office:office" xmlns:r="http://schemas.openxmlformats.org/officeDocument/2006/relationships" xmlns:m="http://schemas.openxmlformats.org/officeDocument/2006/math" xmlns:v="urn:schemas-microsoft-com:vml" xmlns:wp14="http://schemas.microsoft.com/office/word/2010/wordprocessingDrawing" xmlns:wp="http://schemas.openxmlformats.org/drawingml/2006/wordprocessingDrawing" xmlns:w10="urn:schemas-microsoft-com:office:word" xmlns:w="http://schemas.openxmlformats.org/wordprocessingml/2006/main" xmlns:w14="http://schemas.microsoft.com/office/word/2010/wordml" xmlns:w15="http://schemas.microsoft.com/office/word/2012/wordml" xmlns:w16se="http://schemas.microsoft.com/office/word/2015/wordml/symex" xmlns:wpg="http://schemas.microsoft.com/office/word/2010/wordprocessingGroup" xmlns:wpi="http://schemas.microsoft.com/office/word/2010/wordprocessingInk" xmlns:wne="http://schemas.microsoft.com/office/word/2006/wordml" xmlns:wps="http://schemas.microsoft.com/office/word/2010/wordprocessingShape" mc:Ignorable="w14 w15 w16se wp14">
+<w:document xmlns:wpc="http://schemas.microsoft.com/office/word/2010/wordprocessingCanvas" xmlns:cx="http://schemas.microsoft.com/office/drawing/2014/chartex" xmlns:cx1="http://schemas.microsoft.com/office/drawing/2015/9/8/chartex" xmlns:mc="http://schemas.openxmlformats.org/markup-compatibility/2006" xmlns:o="urn:schemas-microsoft-com:office:office" xmlns:r="http://schemas.openxmlformats.org/officeDocument/2006/relationships" xmlns:m="http://schemas.openxmlformats.org/officeDocument/2006/math" xmlns:v="urn:schemas-microsoft-com:vml" xmlns:wp14="http://schemas.microsoft.com/office/word/2010/wordprocessingDrawing" xmlns:wp="http://schemas.openxmlformats.org/drawingml/2006/wordprocessingDrawing" xmlns:w10="urn:schemas-microsoft-com:office:word" xmlns:w="http://schemas.openxmlformats.org/wordprocessingml/2006/main" xmlns:w14="http://schemas.microsoft.com/office/word/2010/wordml" xmlns:w15="http://schemas.microsoft.com/office/word/2012/wordml" xmlns:w16se="http://schemas.microsoft.com/office/word/2015/wordml/symex" xmlns:wpg="http://schemas.microsoft.com/office/word/2010/wordprocessingGroup" xmlns:wpi="http://schemas.microsoft.com/office/word/2010/wordprocessingInk" xmlns:wne="http://schemas.microsoft.com/office/word/2006/wordml" xmlns:wps="http://schemas.microsoft.com/office/word/2010/wordprocessingShape" mc:Ignorable="w14 w15 w16se wp14">
   <w:background w:color="F2F2F2" w:themeColor="background1" w:themeShade="F2"/>
   <w:body>
     <w:p>
@@ -760,10 +760,10 @@
               <wp:anchor distT="0" distB="0" distL="114300" distR="114300" simplePos="0" relativeHeight="251666432" behindDoc="0" locked="0" layoutInCell="1" allowOverlap="1" wp14:anchorId="32FE49C9" wp14:editId="60617949">
                 <wp:simplePos x="0" y="0"/>
                 <wp:positionH relativeFrom="column">
-                  <wp:posOffset>-414670</wp:posOffset>
+                  <wp:posOffset>-419100</wp:posOffset>
                 </wp:positionH>
                 <wp:positionV relativeFrom="paragraph">
-                  <wp:posOffset>244815</wp:posOffset>
+                  <wp:posOffset>241935</wp:posOffset>
                 </wp:positionV>
                 <wp:extent cx="6496050" cy="7334250"/>
                 <wp:effectExtent l="0" t="0" r="19050" b="19050"/>
@@ -874,9 +874,9 @@
                         <wps:cNvPr id="6" name="Straight Arrow Connector 6"/>
                         <wps:cNvCnPr/>
                         <wps:spPr>
-                          <a:xfrm>
-                            <a:off x="1847850" y="914400"/>
-                            <a:ext cx="45719" cy="502269"/>
+                          <a:xfrm flipH="1">
+                            <a:off x="1790700" y="914400"/>
+                            <a:ext cx="57150" cy="485701"/>
                           </a:xfrm>
                           <a:prstGeom prst="straightConnector1">
                             <a:avLst/>
@@ -1044,11 +1044,13 @@
                       </wps:wsp>
                       <wps:wsp>
                         <wps:cNvPr id="15" name="Straight Arrow Connector 15"/>
-                        <wps:cNvCnPr/>
+                        <wps:cNvCnPr>
+                          <a:stCxn id="14" idx="4"/>
+                        </wps:cNvCnPr>
                         <wps:spPr>
                           <a:xfrm flipH="1">
-                            <a:off x="4581525" y="2162175"/>
-                            <a:ext cx="45719" cy="369594"/>
+                            <a:off x="4581526" y="2149128"/>
+                            <a:ext cx="3305" cy="382640"/>
                           </a:xfrm>
                           <a:prstGeom prst="straightConnector1">
                             <a:avLst/>
@@ -1120,11 +1122,13 @@
                       </wps:wsp>
                       <wps:wsp>
                         <wps:cNvPr id="18" name="Straight Arrow Connector 18"/>
-                        <wps:cNvCnPr/>
+                        <wps:cNvCnPr>
+                          <a:stCxn id="17" idx="2"/>
+                        </wps:cNvCnPr>
                         <wps:spPr>
-                          <a:xfrm flipH="1">
-                            <a:off x="4591050" y="3209925"/>
-                            <a:ext cx="45719" cy="426455"/>
+                          <a:xfrm>
+                            <a:off x="4580363" y="3197072"/>
+                            <a:ext cx="10688" cy="439308"/>
                           </a:xfrm>
                           <a:prstGeom prst="straightConnector1">
                             <a:avLst/>
@@ -1360,11 +1364,13 @@
                       </wps:wsp>
                       <wps:wsp>
                         <wps:cNvPr id="26" name="Straight Arrow Connector 26"/>
-                        <wps:cNvCnPr/>
+                        <wps:cNvCnPr>
+                          <a:stCxn id="20" idx="2"/>
+                        </wps:cNvCnPr>
                         <wps:spPr>
-                          <a:xfrm flipH="1">
-                            <a:off x="4610100" y="4495800"/>
-                            <a:ext cx="45719" cy="530699"/>
+                          <a:xfrm>
+                            <a:off x="4585783" y="4491508"/>
+                            <a:ext cx="24318" cy="534991"/>
                           </a:xfrm>
                           <a:prstGeom prst="straightConnector1">
                             <a:avLst/>
@@ -1391,11 +1397,13 @@
                       </wps:wsp>
                       <wps:wsp>
                         <wps:cNvPr id="27" name="Straight Arrow Connector 27"/>
-                        <wps:cNvCnPr/>
+                        <wps:cNvCnPr>
+                          <a:stCxn id="25" idx="4"/>
+                        </wps:cNvCnPr>
                         <wps:spPr>
                           <a:xfrm>
-                            <a:off x="4572000" y="5505450"/>
-                            <a:ext cx="45719" cy="407501"/>
+                            <a:off x="4603881" y="5512515"/>
+                            <a:ext cx="13838" cy="400436"/>
                           </a:xfrm>
                           <a:prstGeom prst="straightConnector1">
                             <a:avLst/>
@@ -1470,8 +1478,8 @@
                         <wps:cNvCnPr/>
                         <wps:spPr>
                           <a:xfrm flipH="1">
-                            <a:off x="2486025" y="6410325"/>
-                            <a:ext cx="572544" cy="45719"/>
+                            <a:off x="2507270" y="6429771"/>
+                            <a:ext cx="560824" cy="2906"/>
                           </a:xfrm>
                           <a:prstGeom prst="straightConnector1">
                             <a:avLst/>
@@ -2305,11 +2313,13 @@
                       </wps:wsp>
                       <wps:wsp>
                         <wps:cNvPr id="41" name="Straight Arrow Connector 41"/>
-                        <wps:cNvCnPr/>
+                        <wps:cNvCnPr>
+                          <a:endCxn id="42" idx="7"/>
+                        </wps:cNvCnPr>
                         <wps:spPr>
-                          <a:xfrm>
-                            <a:off x="1960245" y="1905000"/>
-                            <a:ext cx="62156" cy="352425"/>
+                          <a:xfrm flipH="1">
+                            <a:off x="1952481" y="1905000"/>
+                            <a:ext cx="7764" cy="391300"/>
                           </a:xfrm>
                           <a:prstGeom prst="straightConnector1">
                             <a:avLst/>
@@ -2339,7 +2349,7 @@
                         <wps:cNvSpPr/>
                         <wps:spPr>
                           <a:xfrm>
-                            <a:off x="1838325" y="2257425"/>
+                            <a:off x="1838325" y="2276870"/>
                             <a:ext cx="133742" cy="132675"/>
                           </a:xfrm>
                           <a:prstGeom prst="ellipse">
@@ -2380,7 +2390,7 @@
           </mc:Choice>
           <mc:Fallback>
             <w:pict>
-              <v:group w14:anchorId="32FE49C9" id="Group 44" o:spid="_x0000_s1026" style="position:absolute;margin-left:-32.65pt;margin-top:19.3pt;width:511.5pt;height:577.5pt;z-index:251666432;mso-height-relative:margin" coordorigin="-190,1166" coordsize="64960,74866" o:gfxdata="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">
+              <v:group w14:anchorId="32FE49C9" id="Group 44" o:spid="_x0000_s1026" style="position:absolute;margin-left:-33pt;margin-top:19.05pt;width:511.5pt;height:577.5pt;z-index:251666432;mso-height-relative:margin" coordorigin="-190,1166" coordsize="64960,74866" o:gfxdata="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">
                 <v:rect id="Rectangle 1" o:spid="_x0000_s1027" style="position:absolute;left:-190;top:1166;width:64960;height:74867;visibility:visible;mso-wrap-style:square;v-text-anchor:middle" o:gfxdata="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" filled="f" strokecolor="#297fd5 [3206]">
                   <v:stroke joinstyle="round"/>
                 </v:rect>
@@ -2406,7 +2416,7 @@
                   <v:path arrowok="t" fillok="f" o:connecttype="none"/>
                   <o:lock v:ext="edit" shapetype="t"/>
                 </v:shapetype>
-                <v:shape id="Straight Arrow Connector 6" o:spid="_x0000_s1029" type="#_x0000_t32" style="position:absolute;left:18478;top:9144;width:457;height:5022;visibility:visible;mso-wrap-style:square" o:connectortype="straight" o:gfxdata="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" strokecolor="#4a66ac [3204]" strokeweight=".5pt">
+                <v:shape id="Straight Arrow Connector 6" o:spid="_x0000_s1029" type="#_x0000_t32" style="position:absolute;left:17907;top:9144;width:571;height:4857;flip:x;visibility:visible;mso-wrap-style:square" o:connectortype="straight" o:gfxdata="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" strokecolor="#4a66ac [3204]" strokeweight=".5pt">
                   <v:stroke endarrow="block" joinstyle="miter"/>
                 </v:shape>
                 <v:rect id="Rectangle 8" o:spid="_x0000_s1030" style="position:absolute;left:9429;top:14382;width:19679;height:4549;visibility:visible;mso-wrap-style:square;v-text-anchor:middle" o:gfxdata="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" fillcolor="black [3200]" strokecolor="black [1600]" strokeweight="1pt">
@@ -2473,7 +2483,7 @@
                     </w:txbxContent>
                   </v:textbox>
                 </v:shape>
-                <v:shape id="Straight Arrow Connector 15" o:spid="_x0000_s1033" type="#_x0000_t32" style="position:absolute;left:45815;top:21621;width:457;height:3696;flip:x;visibility:visible;mso-wrap-style:square" o:connectortype="straight" o:gfxdata="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" strokecolor="#4a66ac [3204]" strokeweight=".5pt">
+                <v:shape id="Straight Arrow Connector 15" o:spid="_x0000_s1033" type="#_x0000_t32" style="position:absolute;left:45815;top:21491;width:33;height:3826;flip:x;visibility:visible;mso-wrap-style:square" o:connectortype="straight" o:gfxdata="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" strokecolor="#4a66ac [3204]" strokeweight=".5pt">
                   <v:stroke endarrow="block" joinstyle="miter"/>
                 </v:shape>
                 <v:shape id="Diamond 17" o:spid="_x0000_s1034" type="#_x0000_t4" style="position:absolute;left:33528;top:25431;width:24551;height:6539;visibility:visible;mso-wrap-style:square;v-text-anchor:middle" o:gfxdata="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" fillcolor="#64a7b3 [3032]" strokecolor="#5aa2ae [3208]" strokeweight=".5pt">
@@ -2493,7 +2503,7 @@
                     </w:txbxContent>
                   </v:textbox>
                 </v:shape>
-                <v:shape id="Straight Arrow Connector 18" o:spid="_x0000_s1035" type="#_x0000_t32" style="position:absolute;left:45910;top:32099;width:457;height:4264;flip:x;visibility:visible;mso-wrap-style:square" o:connectortype="straight" o:gfxdata="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" strokecolor="#4a66ac [3204]" strokeweight=".5pt">
+                <v:shape id="Straight Arrow Connector 18" o:spid="_x0000_s1035" type="#_x0000_t32" style="position:absolute;left:45803;top:31970;width:107;height:4393;visibility:visible;mso-wrap-style:square" o:connectortype="straight" o:gfxdata="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" strokecolor="#4a66ac [3204]" strokeweight=".5pt">
                   <v:stroke endarrow="block" joinstyle="miter"/>
                 </v:shape>
                 <v:rect id="Rectangle 20" o:spid="_x0000_s1036" style="position:absolute;left:31337;top:36480;width:29041;height:8435;visibility:visible;mso-wrap-style:square;v-text-anchor:middle" o:gfxdata="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" fillcolor="black [3200]" strokecolor="black [1600]" strokeweight="1pt">
@@ -2542,10 +2552,10 @@
                     </w:txbxContent>
                   </v:textbox>
                 </v:shape>
-                <v:shape id="Straight Arrow Connector 26" o:spid="_x0000_s1041" type="#_x0000_t32" style="position:absolute;left:46101;top:44958;width:457;height:5306;flip:x;visibility:visible;mso-wrap-style:square" o:connectortype="straight" o:gfxdata="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" strokecolor="#4a66ac [3204]" strokeweight=".5pt">
+                <v:shape id="Straight Arrow Connector 26" o:spid="_x0000_s1041" type="#_x0000_t32" style="position:absolute;left:45857;top:44915;width:244;height:5349;visibility:visible;mso-wrap-style:square" o:connectortype="straight" o:gfxdata="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" strokecolor="#4a66ac [3204]" strokeweight=".5pt">
                   <v:stroke endarrow="block" joinstyle="miter"/>
                 </v:shape>
-                <v:shape id="Straight Arrow Connector 27" o:spid="_x0000_s1042" type="#_x0000_t32" style="position:absolute;left:45720;top:55054;width:457;height:4075;visibility:visible;mso-wrap-style:square" o:connectortype="straight" o:gfxdata="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" strokecolor="#4a66ac [3204]" strokeweight=".5pt">
+                <v:shape id="Straight Arrow Connector 27" o:spid="_x0000_s1042" type="#_x0000_t32" style="position:absolute;left:46038;top:55125;width:139;height:4004;visibility:visible;mso-wrap-style:square" o:connectortype="straight" o:gfxdata="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" strokecolor="#4a66ac [3204]" strokeweight=".5pt">
                   <v:stroke endarrow="block" joinstyle="miter"/>
                 </v:shape>
                 <v:shape id="Diamond 29" o:spid="_x0000_s1043" type="#_x0000_t4" style="position:absolute;left:30289;top:59436;width:31812;height:9666;visibility:visible;mso-wrap-style:square;v-text-anchor:middle" o:gfxdata="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" fillcolor="#5aa2ae [3208]" strokecolor="white [3201]" strokeweight="1.5pt">
@@ -2562,7 +2572,7 @@
                     </w:txbxContent>
                   </v:textbox>
                 </v:shape>
-                <v:shape id="Straight Arrow Connector 30" o:spid="_x0000_s1044" type="#_x0000_t32" style="position:absolute;left:24860;top:64103;width:5725;height:457;flip:x;visibility:visible;mso-wrap-style:square" o:connectortype="straight" o:gfxdata="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" strokecolor="#4a66ac [3204]" strokeweight=".5pt">
+                <v:shape id="Straight Arrow Connector 30" o:spid="_x0000_s1044" type="#_x0000_t32" style="position:absolute;left:25072;top:64297;width:5608;height:29;flip:x;visibility:visible;mso-wrap-style:square" o:connectortype="straight" o:gfxdata="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" strokecolor="#4a66ac [3204]" strokeweight=".5pt">
                   <v:stroke endarrow="block" joinstyle="miter"/>
                 </v:shape>
                 <v:shape id="Parallelogram 31" o:spid="_x0000_s1045" type="#_x0000_t7" style="position:absolute;left:6000;top:60483;width:19871;height:7297;visibility:visible;mso-wrap-style:square;v-text-anchor:middle" o:gfxdata="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" adj="1983" fillcolor="#297fd5 [3206]" strokecolor="#143e69 [1606]" strokeweight="1pt">
@@ -2608,10 +2618,10 @@
                 <v:oval id="Oval 40" o:spid="_x0000_s1050" style="position:absolute;left:3619;top:1524;width:1146;height:758;visibility:visible;mso-wrap-style:square;v-text-anchor:middle" o:gfxdata="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" fillcolor="#4a66ac [3204]" strokecolor="#243255 [1604]" strokeweight="1pt">
                   <v:stroke joinstyle="miter"/>
                 </v:oval>
-                <v:shape id="Straight Arrow Connector 41" o:spid="_x0000_s1051" type="#_x0000_t32" style="position:absolute;left:19602;top:19050;width:622;height:3524;visibility:visible;mso-wrap-style:square" o:connectortype="straight" o:gfxdata="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" strokecolor="#4a66ac [3204]" strokeweight=".5pt">
+                <v:shape id="Straight Arrow Connector 41" o:spid="_x0000_s1051" type="#_x0000_t32" style="position:absolute;left:19524;top:19050;width:78;height:3913;flip:x;visibility:visible;mso-wrap-style:square" o:connectortype="straight" o:gfxdata="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" strokecolor="#4a66ac [3204]" strokeweight=".5pt">
                   <v:stroke endarrow="block" joinstyle="miter"/>
                 </v:shape>
-                <v:oval id="Oval 42" o:spid="_x0000_s1052" style="position:absolute;left:18383;top:22574;width:1337;height:1327;visibility:visible;mso-wrap-style:square;v-text-anchor:middle" o:gfxdata="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" fillcolor="#4a66ac [3204]" strokecolor="#243255 [1604]" strokeweight="1pt">
+                <v:oval id="Oval 42" o:spid="_x0000_s1052" style="position:absolute;left:18383;top:22768;width:1337;height:1327;visibility:visible;mso-wrap-style:square;v-text-anchor:middle" o:gfxdata="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" fillcolor="#4a66ac [3204]" strokecolor="#243255 [1604]" strokeweight="1pt">
                   <v:stroke joinstyle="miter"/>
                 </v:oval>
               </v:group>
@@ -2693,7 +2703,7 @@
               </wp:anchor>
             </w:drawing>
           </mc:Choice>
-          <mc:Fallback xmlns:cx1="http://schemas.microsoft.com/office/drawing/2015/9/8/chartex">
+          <mc:Fallback>
             <w:pict>
               <v:shapetype w14:anchorId="1676DA7C" id="_x0000_t202" coordsize="21600,21600" o:spt="202" path="m,l,21600r21600,l21600,xe">
                 <v:stroke joinstyle="miter"/>
@@ -2788,7 +2798,7 @@
               </wp:anchor>
             </w:drawing>
           </mc:Choice>
-          <mc:Fallback xmlns:cx1="http://schemas.microsoft.com/office/drawing/2015/9/8/chartex">
+          <mc:Fallback>
             <w:pict>
               <v:shape w14:anchorId="258D7488" id="Text Box 43" o:spid="_x0000_s1054" type="#_x0000_t202" style="position:absolute;margin-left:3pt;margin-top:180.2pt;width:66pt;height:32.25pt;z-index:251667456;visibility:visible;mso-wrap-style:square;mso-wrap-distance-left:9pt;mso-wrap-distance-top:0;mso-wrap-distance-right:9pt;mso-wrap-distance-bottom:0;mso-position-horizontal:absolute;mso-position-horizontal-relative:text;mso-position-vertical:absolute;mso-position-vertical-relative:text;v-text-anchor:top" o:gfxdata="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" filled="f" stroked="f">
                 <v:textbox>
@@ -2880,7 +2890,7 @@
               </wp:anchor>
             </w:drawing>
           </mc:Choice>
-          <mc:Fallback xmlns:cx1="http://schemas.microsoft.com/office/drawing/2015/9/8/chartex">
+          <mc:Fallback>
             <w:pict>
               <v:shape w14:anchorId="57351862" id="Text Box 37" o:spid="_x0000_s1055" type="#_x0000_t202" style="position:absolute;margin-left:183.95pt;margin-top:362.45pt;width:48.55pt;height:30pt;z-index:251665408;visibility:visible;mso-wrap-style:square;mso-width-percent:0;mso-wrap-distance-left:9pt;mso-wrap-distance-top:0;mso-wrap-distance-right:9pt;mso-wrap-distance-bottom:0;mso-position-horizontal:absolute;mso-position-horizontal-relative:text;mso-position-vertical:absolute;mso-position-vertical-relative:text;mso-width-percent:0;mso-width-relative:margin;v-text-anchor:top" o:gfxdata="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" filled="f" stroked="f">
                 <v:textbox>
@@ -2954,7 +2964,7 @@
               </wp:anchor>
             </w:drawing>
           </mc:Choice>
-          <mc:Fallback xmlns:cx1="http://schemas.microsoft.com/office/drawing/2015/9/8/chartex">
+          <mc:Fallback>
             <w:pict>
               <v:shape w14:anchorId="3BC220D4" id="Straight Arrow Connector 32" o:spid="_x0000_s1026" type="#_x0000_t32" style="position:absolute;margin-left:103.5pt;margin-top:403.95pt;width:.75pt;height:29.25pt;flip:x y;z-index:251664384;visibility:visible;mso-wrap-style:square;mso-wrap-distance-left:9pt;mso-wrap-distance-top:0;mso-wrap-distance-right:9pt;mso-wrap-distance-bottom:0;mso-position-horizontal:absolute;mso-position-horizontal-relative:text;mso-position-vertical:absolute;mso-position-vertical-relative:text" o:gfxdata="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" strokecolor="#4a66ac [3204]" strokeweight=".5pt">
                 <v:stroke endarrow="block" joinstyle="miter"/>
@@ -3038,7 +3048,7 @@
               </wp:anchor>
             </w:drawing>
           </mc:Choice>
-          <mc:Fallback xmlns:cx1="http://schemas.microsoft.com/office/drawing/2015/9/8/chartex">
+          <mc:Fallback>
             <w:pict>
               <v:shape w14:anchorId="5E87B019" id="Text Box 22" o:spid="_x0000_s1056" type="#_x0000_t202" style="position:absolute;margin-left:0;margin-top:136.95pt;width:41.25pt;height:30pt;z-index:251663360;visibility:visible;mso-wrap-style:square;mso-height-percent:0;mso-wrap-distance-left:9pt;mso-wrap-distance-top:0;mso-wrap-distance-right:9pt;mso-wrap-distance-bottom:0;mso-position-horizontal:center;mso-position-horizontal-relative:margin;mso-position-vertical:absolute;mso-position-vertical-relative:text;mso-height-percent:0;mso-height-relative:margin;v-text-anchor:top" o:gfxdata="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" filled="f" stroked="f">
                 <v:textbox>
@@ -3134,7 +3144,7 @@
               </wp:anchor>
             </w:drawing>
           </mc:Choice>
-          <mc:Fallback xmlns:cx1="http://schemas.microsoft.com/office/drawing/2015/9/8/chartex">
+          <mc:Fallback>
             <w:pict>
               <v:shape w14:anchorId="1C37F7CC" id="Text Box 19" o:spid="_x0000_s1057" type="#_x0000_t202" style="position:absolute;margin-left:333.75pt;margin-top:208.95pt;width:88.5pt;height:34.5pt;z-index:251662336;visibility:visible;mso-wrap-style:square;mso-width-percent:0;mso-height-percent:0;mso-wrap-distance-left:9pt;mso-wrap-distance-top:0;mso-wrap-distance-right:9pt;mso-wrap-distance-bottom:0;mso-position-horizontal:absolute;mso-position-horizontal-relative:text;mso-position-vertical:absolute;mso-position-vertical-relative:text;mso-width-percent:0;mso-height-percent:0;mso-width-relative:margin;mso-height-relative:margin;v-text-anchor:top" o:gfxdata="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" filled="f" stroked="f">
                 <v:textbox>
@@ -3229,7 +3239,7 @@
               </wp:anchor>
             </w:drawing>
           </mc:Choice>
-          <mc:Fallback xmlns:cx1="http://schemas.microsoft.com/office/drawing/2015/9/8/chartex">
+          <mc:Fallback>
             <w:pict>
               <v:shape w14:anchorId="2A2E579A" id="Text Box 12" o:spid="_x0000_s1058" type="#_x0000_t202" style="position:absolute;margin-left:327.75pt;margin-top:30.4pt;width:117pt;height:24.75pt;z-index:251661312;visibility:visible;mso-wrap-style:square;mso-width-percent:0;mso-height-percent:0;mso-wrap-distance-left:9pt;mso-wrap-distance-top:0;mso-wrap-distance-right:9pt;mso-wrap-distance-bottom:0;mso-position-horizontal:absolute;mso-position-horizontal-relative:text;mso-position-vertical:absolute;mso-position-vertical-relative:text;mso-width-percent:0;mso-height-percent:0;mso-width-relative:margin;mso-height-relative:margin;v-text-anchor:top" o:gfxdata="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" filled="f" stroked="f">
                 <v:textbox>
@@ -3321,7 +3331,7 @@
               </wp:anchor>
             </w:drawing>
           </mc:Choice>
-          <mc:Fallback xmlns:cx1="http://schemas.microsoft.com/office/drawing/2015/9/8/chartex">
+          <mc:Fallback>
             <w:pict>
               <v:shape w14:anchorId="097C3EC6" id="Text Box 5" o:spid="_x0000_s1059" type="#_x0000_t202" style="position:absolute;margin-left:85.5pt;margin-top:25.2pt;width:50.25pt;height:29.25pt;z-index:251659264;visibility:visible;mso-wrap-style:square;mso-height-percent:0;mso-wrap-distance-left:9pt;mso-wrap-distance-top:0;mso-wrap-distance-right:9pt;mso-wrap-distance-bottom:0;mso-position-horizontal:absolute;mso-position-horizontal-relative:text;mso-position-vertical:absolute;mso-position-vertical-relative:text;mso-height-percent:0;mso-height-relative:margin;v-text-anchor:top" o:gfxdata="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" filled="f" stroked="f">
                 <v:textbox>
@@ -3345,6 +3355,8 @@
       <w:r>
         <w:br w:type="page"/>
       </w:r>
+      <w:bookmarkStart w:id="0" w:name="_GoBack"/>
+      <w:bookmarkEnd w:id="0"/>
     </w:p>
     <w:p/>
     <w:p>
@@ -3788,8 +3800,6 @@
       <w:r>
         <w:t>tatus</w:t>
       </w:r>
-      <w:bookmarkStart w:id="0" w:name="_GoBack"/>
-      <w:bookmarkEnd w:id="0"/>
     </w:p>
     <w:p>
       <w:pPr>
@@ -3804,6 +3814,64 @@
         <w:t>Records about weekly savings:</w:t>
       </w:r>
     </w:p>
+    <w:p>
+      <w:pPr>
+        <w:pStyle w:val="ListParagraph"/>
+        <w:numPr>
+          <w:ilvl w:val="0"/>
+          <w:numId w:val="16"/>
+        </w:numPr>
+      </w:pPr>
+      <w:r>
+        <w:t>Saving_record_id</w:t>
+      </w:r>
+    </w:p>
+    <w:p>
+      <w:pPr>
+        <w:pStyle w:val="ListParagraph"/>
+        <w:numPr>
+          <w:ilvl w:val="0"/>
+          <w:numId w:val="16"/>
+        </w:numPr>
+      </w:pPr>
+      <w:r>
+        <w:t>Beneficiary_id</w:t>
+      </w:r>
+    </w:p>
+    <w:p>
+      <w:pPr>
+        <w:pStyle w:val="ListParagraph"/>
+        <w:numPr>
+          <w:ilvl w:val="0"/>
+          <w:numId w:val="16"/>
+        </w:numPr>
+      </w:pPr>
+      <w:r>
+        <w:t>Date_time</w:t>
+      </w:r>
+    </w:p>
+    <w:p>
+      <w:pPr>
+        <w:pStyle w:val="ListParagraph"/>
+        <w:numPr>
+          <w:ilvl w:val="0"/>
+          <w:numId w:val="16"/>
+        </w:numPr>
+      </w:pPr>
+      <w:r>
+        <w:t>Coach_id</w:t>
+      </w:r>
+      <w:r>
+        <w:t xml:space="preserve"> // </w:t>
+      </w:r>
+      <w:r>
+        <w:rPr>
+          <w:i/>
+          <w:color w:val="339933"/>
+        </w:rPr>
+        <w:t>to know who registered the amount</w:t>
+      </w:r>
+    </w:p>
     <w:p/>
     <w:p>
       <w:pPr>
@@ -3813,6 +3881,7 @@
         <w:t>Loans</w:t>
       </w:r>
     </w:p>
+    <w:p/>
     <w:p/>
     <w:p>
       <w:pPr>
@@ -3948,7 +4017,7 @@
 </file>
 
 <file path=word/endnotes.xml><?xml version="1.0" encoding="utf-8"?>
-<w:endnotes xmlns:wpc="http://schemas.microsoft.com/office/word/2010/wordprocessingCanvas" xmlns:cx="http://schemas.microsoft.com/office/drawing/2014/chartex" xmlns:mc="http://schemas.openxmlformats.org/markup-compatibility/2006" xmlns:o="urn:schemas-microsoft-com:office:office" xmlns:r="http://schemas.openxmlformats.org/officeDocument/2006/relationships" xmlns:m="http://schemas.openxmlformats.org/officeDocument/2006/math" xmlns:v="urn:schemas-microsoft-com:vml" xmlns:wp14="http://schemas.microsoft.com/office/word/2010/wordprocessingDrawing" xmlns:wp="http://schemas.openxmlformats.org/drawingml/2006/wordprocessingDrawing" xmlns:w10="urn:schemas-microsoft-com:office:word" xmlns:w="http://schemas.openxmlformats.org/wordprocessingml/2006/main" xmlns:w14="http://schemas.microsoft.com/office/word/2010/wordml" xmlns:w15="http://schemas.microsoft.com/office/word/2012/wordml" xmlns:w16se="http://schemas.microsoft.com/office/word/2015/wordml/symex" xmlns:wpg="http://schemas.microsoft.com/office/word/2010/wordprocessingGroup" xmlns:wpi="http://schemas.microsoft.com/office/word/2010/wordprocessingInk" xmlns:wne="http://schemas.microsoft.com/office/word/2006/wordml" xmlns:wps="http://schemas.microsoft.com/office/word/2010/wordprocessingShape" mc:Ignorable="w14 w15 w16se wp14">
+<w:endnotes xmlns:wpc="http://schemas.microsoft.com/office/word/2010/wordprocessingCanvas" xmlns:cx="http://schemas.microsoft.com/office/drawing/2014/chartex" xmlns:cx1="http://schemas.microsoft.com/office/drawing/2015/9/8/chartex" xmlns:mc="http://schemas.openxmlformats.org/markup-compatibility/2006" xmlns:o="urn:schemas-microsoft-com:office:office" xmlns:r="http://schemas.openxmlformats.org/officeDocument/2006/relationships" xmlns:m="http://schemas.openxmlformats.org/officeDocument/2006/math" xmlns:v="urn:schemas-microsoft-com:vml" xmlns:wp14="http://schemas.microsoft.com/office/word/2010/wordprocessingDrawing" xmlns:wp="http://schemas.openxmlformats.org/drawingml/2006/wordprocessingDrawing" xmlns:w10="urn:schemas-microsoft-com:office:word" xmlns:w="http://schemas.openxmlformats.org/wordprocessingml/2006/main" xmlns:w14="http://schemas.microsoft.com/office/word/2010/wordml" xmlns:w15="http://schemas.microsoft.com/office/word/2012/wordml" xmlns:w16se="http://schemas.microsoft.com/office/word/2015/wordml/symex" xmlns:wpg="http://schemas.microsoft.com/office/word/2010/wordprocessingGroup" xmlns:wpi="http://schemas.microsoft.com/office/word/2010/wordprocessingInk" xmlns:wne="http://schemas.microsoft.com/office/word/2006/wordml" xmlns:wps="http://schemas.microsoft.com/office/word/2010/wordprocessingShape" mc:Ignorable="w14 w15 w16se wp14">
   <w:endnote w:type="separator" w:id="-1">
     <w:p>
       <w:pPr>
@@ -3973,7 +4042,7 @@
 </file>
 
 <file path=word/footnotes.xml><?xml version="1.0" encoding="utf-8"?>
-<w:footnotes xmlns:wpc="http://schemas.microsoft.com/office/word/2010/wordprocessingCanvas" xmlns:cx="http://schemas.microsoft.com/office/drawing/2014/chartex" xmlns:mc="http://schemas.openxmlformats.org/markup-compatibility/2006" xmlns:o="urn:schemas-microsoft-com:office:office" xmlns:r="http://schemas.openxmlformats.org/officeDocument/2006/relationships" xmlns:m="http://schemas.openxmlformats.org/officeDocument/2006/math" xmlns:v="urn:schemas-microsoft-com:vml" xmlns:wp14="http://schemas.microsoft.com/office/word/2010/wordprocessingDrawing" xmlns:wp="http://schemas.openxmlformats.org/drawingml/2006/wordprocessingDrawing" xmlns:w10="urn:schemas-microsoft-com:office:word" xmlns:w="http://schemas.openxmlformats.org/wordprocessingml/2006/main" xmlns:w14="http://schemas.microsoft.com/office/word/2010/wordml" xmlns:w15="http://schemas.microsoft.com/office/word/2012/wordml" xmlns:w16se="http://schemas.microsoft.com/office/word/2015/wordml/symex" xmlns:wpg="http://schemas.microsoft.com/office/word/2010/wordprocessingGroup" xmlns:wpi="http://schemas.microsoft.com/office/word/2010/wordprocessingInk" xmlns:wne="http://schemas.microsoft.com/office/word/2006/wordml" xmlns:wps="http://schemas.microsoft.com/office/word/2010/wordprocessingShape" mc:Ignorable="w14 w15 w16se wp14">
+<w:footnotes xmlns:wpc="http://schemas.microsoft.com/office/word/2010/wordprocessingCanvas" xmlns:cx="http://schemas.microsoft.com/office/drawing/2014/chartex" xmlns:cx1="http://schemas.microsoft.com/office/drawing/2015/9/8/chartex" xmlns:mc="http://schemas.openxmlformats.org/markup-compatibility/2006" xmlns:o="urn:schemas-microsoft-com:office:office" xmlns:r="http://schemas.openxmlformats.org/officeDocument/2006/relationships" xmlns:m="http://schemas.openxmlformats.org/officeDocument/2006/math" xmlns:v="urn:schemas-microsoft-com:vml" xmlns:wp14="http://schemas.microsoft.com/office/word/2010/wordprocessingDrawing" xmlns:wp="http://schemas.openxmlformats.org/drawingml/2006/wordprocessingDrawing" xmlns:w10="urn:schemas-microsoft-com:office:word" xmlns:w="http://schemas.openxmlformats.org/wordprocessingml/2006/main" xmlns:w14="http://schemas.microsoft.com/office/word/2010/wordml" xmlns:w15="http://schemas.microsoft.com/office/word/2012/wordml" xmlns:w16se="http://schemas.microsoft.com/office/word/2015/wordml/symex" xmlns:wpg="http://schemas.microsoft.com/office/word/2010/wordprocessingGroup" xmlns:wpi="http://schemas.microsoft.com/office/word/2010/wordprocessingInk" xmlns:wne="http://schemas.microsoft.com/office/word/2006/wordml" xmlns:wps="http://schemas.microsoft.com/office/word/2010/wordprocessingShape" mc:Ignorable="w14 w15 w16se wp14">
   <w:footnote w:type="separator" w:id="-1">
     <w:p>
       <w:pPr>
@@ -3998,7 +4067,7 @@
 </file>
 
 <file path=word/numbering.xml><?xml version="1.0" encoding="utf-8"?>
-<w:numbering xmlns:wpc="http://schemas.microsoft.com/office/word/2010/wordprocessingCanvas" xmlns:cx="http://schemas.microsoft.com/office/drawing/2014/chartex" xmlns:mc="http://schemas.openxmlformats.org/markup-compatibility/2006" xmlns:o="urn:schemas-microsoft-com:office:office" xmlns:r="http://schemas.openxmlformats.org/officeDocument/2006/relationships" xmlns:m="http://schemas.openxmlformats.org/officeDocument/2006/math" xmlns:v="urn:schemas-microsoft-com:vml" xmlns:wp14="http://schemas.microsoft.com/office/word/2010/wordprocessingDrawing" xmlns:wp="http://schemas.openxmlformats.org/drawingml/2006/wordprocessingDrawing" xmlns:w10="urn:schemas-microsoft-com:office:word" xmlns:w="http://schemas.openxmlformats.org/wordprocessingml/2006/main" xmlns:w14="http://schemas.microsoft.com/office/word/2010/wordml" xmlns:w15="http://schemas.microsoft.com/office/word/2012/wordml" xmlns:w16se="http://schemas.microsoft.com/office/word/2015/wordml/symex" xmlns:wpg="http://schemas.microsoft.com/office/word/2010/wordprocessingGroup" xmlns:wpi="http://schemas.microsoft.com/office/word/2010/wordprocessingInk" xmlns:wne="http://schemas.microsoft.com/office/word/2006/wordml" xmlns:wps="http://schemas.microsoft.com/office/word/2010/wordprocessingShape" mc:Ignorable="w14 w15 w16se wp14">
+<w:numbering xmlns:wpc="http://schemas.microsoft.com/office/word/2010/wordprocessingCanvas" xmlns:cx="http://schemas.microsoft.com/office/drawing/2014/chartex" xmlns:cx1="http://schemas.microsoft.com/office/drawing/2015/9/8/chartex" xmlns:mc="http://schemas.openxmlformats.org/markup-compatibility/2006" xmlns:o="urn:schemas-microsoft-com:office:office" xmlns:r="http://schemas.openxmlformats.org/officeDocument/2006/relationships" xmlns:m="http://schemas.openxmlformats.org/officeDocument/2006/math" xmlns:v="urn:schemas-microsoft-com:vml" xmlns:wp14="http://schemas.microsoft.com/office/word/2010/wordprocessingDrawing" xmlns:wp="http://schemas.openxmlformats.org/drawingml/2006/wordprocessingDrawing" xmlns:w10="urn:schemas-microsoft-com:office:word" xmlns:w="http://schemas.openxmlformats.org/wordprocessingml/2006/main" xmlns:w14="http://schemas.microsoft.com/office/word/2010/wordml" xmlns:w15="http://schemas.microsoft.com/office/word/2012/wordml" xmlns:w16se="http://schemas.microsoft.com/office/word/2015/wordml/symex" xmlns:wpg="http://schemas.microsoft.com/office/word/2010/wordprocessingGroup" xmlns:wpi="http://schemas.microsoft.com/office/word/2010/wordprocessingInk" xmlns:wne="http://schemas.microsoft.com/office/word/2006/wordml" xmlns:wps="http://schemas.microsoft.com/office/word/2010/wordprocessingShape" mc:Ignorable="w14 w15 w16se wp14">
   <w:abstractNum w:abstractNumId="0" w15:restartNumberingAfterBreak="0">
     <w:nsid w:val="019B571A"/>
     <w:multiLevelType w:val="hybridMultilevel"/>
@@ -5477,6 +5546,119 @@
     <w:nsid w:val="780D6E65"/>
     <w:multiLevelType w:val="hybridMultilevel"/>
     <w:tmpl w:val="D53624E6"/>
+    <w:lvl w:ilvl="0" w:tplc="04090001">
+      <w:start w:val="1"/>
+      <w:numFmt w:val="bullet"/>
+      <w:lvlText w:val=""/>
+      <w:lvlJc w:val="left"/>
+      <w:pPr>
+        <w:ind w:left="720" w:hanging="360"/>
+      </w:pPr>
+      <w:rPr>
+        <w:rFonts w:ascii="Symbol" w:hAnsi="Symbol" w:hint="default"/>
+      </w:rPr>
+    </w:lvl>
+    <w:lvl w:ilvl="1" w:tplc="04090003" w:tentative="1">
+      <w:start w:val="1"/>
+      <w:numFmt w:val="bullet"/>
+      <w:lvlText w:val="o"/>
+      <w:lvlJc w:val="left"/>
+      <w:pPr>
+        <w:ind w:left="1440" w:hanging="360"/>
+      </w:pPr>
+      <w:rPr>
+        <w:rFonts w:ascii="Courier New" w:hAnsi="Courier New" w:cs="Courier New" w:hint="default"/>
+      </w:rPr>
+    </w:lvl>
+    <w:lvl w:ilvl="2" w:tplc="04090005" w:tentative="1">
+      <w:start w:val="1"/>
+      <w:numFmt w:val="bullet"/>
+      <w:lvlText w:val=""/>
+      <w:lvlJc w:val="left"/>
+      <w:pPr>
+        <w:ind w:left="2160" w:hanging="360"/>
+      </w:pPr>
+      <w:rPr>
+        <w:rFonts w:ascii="Wingdings" w:hAnsi="Wingdings" w:hint="default"/>
+      </w:rPr>
+    </w:lvl>
+    <w:lvl w:ilvl="3" w:tplc="04090001" w:tentative="1">
+      <w:start w:val="1"/>
+      <w:numFmt w:val="bullet"/>
+      <w:lvlText w:val=""/>
+      <w:lvlJc w:val="left"/>
+      <w:pPr>
+        <w:ind w:left="2880" w:hanging="360"/>
+      </w:pPr>
+      <w:rPr>
+        <w:rFonts w:ascii="Symbol" w:hAnsi="Symbol" w:hint="default"/>
+      </w:rPr>
+    </w:lvl>
+    <w:lvl w:ilvl="4" w:tplc="04090003" w:tentative="1">
+      <w:start w:val="1"/>
+      <w:numFmt w:val="bullet"/>
+      <w:lvlText w:val="o"/>
+      <w:lvlJc w:val="left"/>
+      <w:pPr>
+        <w:ind w:left="3600" w:hanging="360"/>
+      </w:pPr>
+      <w:rPr>
+        <w:rFonts w:ascii="Courier New" w:hAnsi="Courier New" w:cs="Courier New" w:hint="default"/>
+      </w:rPr>
+    </w:lvl>
+    <w:lvl w:ilvl="5" w:tplc="04090005" w:tentative="1">
+      <w:start w:val="1"/>
+      <w:numFmt w:val="bullet"/>
+      <w:lvlText w:val=""/>
+      <w:lvlJc w:val="left"/>
+      <w:pPr>
+        <w:ind w:left="4320" w:hanging="360"/>
+      </w:pPr>
+      <w:rPr>
+        <w:rFonts w:ascii="Wingdings" w:hAnsi="Wingdings" w:hint="default"/>
+      </w:rPr>
+    </w:lvl>
+    <w:lvl w:ilvl="6" w:tplc="04090001" w:tentative="1">
+      <w:start w:val="1"/>
+      <w:numFmt w:val="bullet"/>
+      <w:lvlText w:val=""/>
+      <w:lvlJc w:val="left"/>
+      <w:pPr>
+        <w:ind w:left="5040" w:hanging="360"/>
+      </w:pPr>
+      <w:rPr>
+        <w:rFonts w:ascii="Symbol" w:hAnsi="Symbol" w:hint="default"/>
+      </w:rPr>
+    </w:lvl>
+    <w:lvl w:ilvl="7" w:tplc="04090003" w:tentative="1">
+      <w:start w:val="1"/>
+      <w:numFmt w:val="bullet"/>
+      <w:lvlText w:val="o"/>
+      <w:lvlJc w:val="left"/>
+      <w:pPr>
+        <w:ind w:left="5760" w:hanging="360"/>
+      </w:pPr>
+      <w:rPr>
+        <w:rFonts w:ascii="Courier New" w:hAnsi="Courier New" w:cs="Courier New" w:hint="default"/>
+      </w:rPr>
+    </w:lvl>
+    <w:lvl w:ilvl="8" w:tplc="04090005" w:tentative="1">
+      <w:start w:val="1"/>
+      <w:numFmt w:val="bullet"/>
+      <w:lvlText w:val=""/>
+      <w:lvlJc w:val="left"/>
+      <w:pPr>
+        <w:ind w:left="6480" w:hanging="360"/>
+      </w:pPr>
+      <w:rPr>
+        <w:rFonts w:ascii="Wingdings" w:hAnsi="Wingdings" w:hint="default"/>
+      </w:rPr>
+    </w:lvl>
+  </w:abstractNum>
+  <w:abstractNum w:abstractNumId="15" w15:restartNumberingAfterBreak="0">
+    <w:nsid w:val="7FC27909"/>
+    <w:multiLevelType w:val="hybridMultilevel"/>
+    <w:tmpl w:val="517EE004"/>
     <w:lvl w:ilvl="0" w:tplc="04090001">
       <w:start w:val="1"/>
       <w:numFmt w:val="bullet"/>
@@ -5630,6 +5812,9 @@
   </w:num>
   <w:num w:numId="15">
     <w:abstractNumId w:val="10"/>
+  </w:num>
+  <w:num w:numId="16">
+    <w:abstractNumId w:val="15"/>
   </w:num>
 </w:numbering>
 </file>
@@ -6985,7 +7170,7 @@
 </file>
 
 <file path=customXml/itemProps1.xml><?xml version="1.0" encoding="utf-8"?>
-<ds:datastoreItem xmlns:ds="http://schemas.openxmlformats.org/officeDocument/2006/customXml" ds:itemID="{D4CF6932-9255-4F4A-879A-7737322E5C64}">
+<ds:datastoreItem xmlns:ds="http://schemas.openxmlformats.org/officeDocument/2006/customXml" ds:itemID="{A5CA980B-0033-4F09-8EAE-0137A7FCA70E}">
   <ds:schemaRefs>
     <ds:schemaRef ds:uri="http://schemas.openxmlformats.org/officeDocument/2006/bibliography"/>
   </ds:schemaRefs>

</xml_diff>